<commit_message>
Added the two tasks that are completed
</commit_message>
<xml_diff>
--- a/Skill-development-assesment.docx
+++ b/Skill-development-assesment.docx
@@ -11,16 +11,31 @@
         </w:numPr>
       </w:pPr>
       <w:r>
-        <w:t>I have implemented the movie-catalog-service and uploaded in git.</w:t>
-      </w:r>
-    </w:p>
-    <w:p>
-      <w:r>
-        <w:t>url for git:</w:t>
-      </w:r>
-    </w:p>
-    <w:p>
-      <w:hyperlink r:id="rId6" w:history="1">
+        <w:t>I have implemented the movie-</w:t>
+      </w:r>
+      <w:proofErr w:type="spellStart"/>
+      <w:r>
+        <w:t>catalog</w:t>
+      </w:r>
+      <w:proofErr w:type="spellEnd"/>
+      <w:r>
+        <w:t>-service and uploaded in git.</w:t>
+      </w:r>
+    </w:p>
+    <w:p>
+      <w:proofErr w:type="spellStart"/>
+      <w:proofErr w:type="gramStart"/>
+      <w:r>
+        <w:t>url</w:t>
+      </w:r>
+      <w:proofErr w:type="spellEnd"/>
+      <w:proofErr w:type="gramEnd"/>
+      <w:r>
+        <w:t xml:space="preserve"> for git:</w:t>
+      </w:r>
+    </w:p>
+    <w:p>
+      <w:hyperlink r:id="rId7" w:history="1">
         <w:r>
           <w:rPr>
             <w:rStyle w:val="Hyperlink"/>
@@ -38,7 +53,20 @@
         </w:numPr>
       </w:pPr>
       <w:r>
-        <w:t>Configured global settings in Jenkins for jdk  installations.</w:t>
+        <w:t xml:space="preserve">Configured global settings in Jenkins for </w:t>
+      </w:r>
+      <w:proofErr w:type="spellStart"/>
+      <w:proofErr w:type="gramStart"/>
+      <w:r>
+        <w:t>jdk</w:t>
+      </w:r>
+      <w:proofErr w:type="spellEnd"/>
+      <w:r>
+        <w:t xml:space="preserve">  installations</w:t>
+      </w:r>
+      <w:proofErr w:type="gramEnd"/>
+      <w:r>
+        <w:t>.</w:t>
       </w:r>
     </w:p>
     <w:p>
@@ -70,7 +98,7 @@
                     <pic:cNvPicPr/>
                   </pic:nvPicPr>
                   <pic:blipFill>
-                    <a:blip r:embed="rId7">
+                    <a:blip r:embed="rId8">
                       <a:extLst>
                         <a:ext uri="{28A0092B-C50C-407E-A947-70E740481C1C}">
                           <a14:useLocalDpi xmlns:a14="http://schemas.microsoft.com/office/drawing/2010/main" val="0"/>
@@ -140,7 +168,7 @@
                     <pic:cNvPicPr/>
                   </pic:nvPicPr>
                   <pic:blipFill>
-                    <a:blip r:embed="rId8" cstate="print">
+                    <a:blip r:embed="rId9" cstate="print">
                       <a:extLst>
                         <a:ext uri="{28A0092B-C50C-407E-A947-70E740481C1C}">
                           <a14:useLocalDpi xmlns:a14="http://schemas.microsoft.com/office/drawing/2010/main" val="0"/>
@@ -179,7 +207,15 @@
         <w:t xml:space="preserve">Configured the </w:t>
       </w:r>
       <w:r>
-        <w:t>git url and the maven settings in Jenkins from manage Jenkins option</w:t>
+        <w:t xml:space="preserve">git </w:t>
+      </w:r>
+      <w:proofErr w:type="spellStart"/>
+      <w:r>
+        <w:t>url</w:t>
+      </w:r>
+      <w:proofErr w:type="spellEnd"/>
+      <w:r>
+        <w:t xml:space="preserve"> and the maven settings in Jenkins from manage Jenkins option</w:t>
       </w:r>
     </w:p>
     <w:p>
@@ -208,70 +244,6 @@
                 <pic:pic xmlns:pic="http://schemas.openxmlformats.org/drawingml/2006/picture">
                   <pic:nvPicPr>
                     <pic:cNvPr id="0" name="Screenshot (8).png"/>
-                    <pic:cNvPicPr/>
-                  </pic:nvPicPr>
-                  <pic:blipFill>
-                    <a:blip r:embed="rId9">
-                      <a:extLst>
-                        <a:ext uri="{28A0092B-C50C-407E-A947-70E740481C1C}">
-                          <a14:useLocalDpi xmlns:a14="http://schemas.microsoft.com/office/drawing/2010/main" val="0"/>
-                        </a:ext>
-                      </a:extLst>
-                    </a:blip>
-                    <a:stretch>
-                      <a:fillRect/>
-                    </a:stretch>
-                  </pic:blipFill>
-                  <pic:spPr>
-                    <a:xfrm>
-                      <a:off x="0" y="0"/>
-                      <a:ext cx="5731510" cy="3222625"/>
-                    </a:xfrm>
-                    <a:prstGeom prst="rect">
-                      <a:avLst/>
-                    </a:prstGeom>
-                  </pic:spPr>
-                </pic:pic>
-              </a:graphicData>
-            </a:graphic>
-          </wp:inline>
-        </w:drawing>
-      </w:r>
-    </w:p>
-    <w:p>
-      <w:pPr>
-        <w:pStyle w:val="ListParagraph"/>
-        <w:numPr>
-          <w:ilvl w:val="0"/>
-          <w:numId w:val="1"/>
-        </w:numPr>
-      </w:pPr>
-      <w:r>
-        <w:t>Run the maven command with following console output</w:t>
-      </w:r>
-    </w:p>
-    <w:p>
-      <w:pPr>
-        <w:pStyle w:val="ListParagraph"/>
-      </w:pPr>
-      <w:r>
-        <w:rPr>
-          <w:noProof/>
-          <w:lang w:eastAsia="en-IN"/>
-        </w:rPr>
-        <w:drawing>
-          <wp:inline distT="0" distB="0" distL="0" distR="0">
-            <wp:extent cx="5731510" cy="3222625"/>
-            <wp:effectExtent l="0" t="0" r="2540" b="0"/>
-            <wp:docPr id="5" name="Picture 5"/>
-            <wp:cNvGraphicFramePr>
-              <a:graphicFrameLocks xmlns:a="http://schemas.openxmlformats.org/drawingml/2006/main" noChangeAspect="1"/>
-            </wp:cNvGraphicFramePr>
-            <a:graphic xmlns:a="http://schemas.openxmlformats.org/drawingml/2006/main">
-              <a:graphicData uri="http://schemas.openxmlformats.org/drawingml/2006/picture">
-                <pic:pic xmlns:pic="http://schemas.openxmlformats.org/drawingml/2006/picture">
-                  <pic:nvPicPr>
-                    <pic:cNvPr id="0" name="Screenshot (5).png"/>
                     <pic:cNvPicPr/>
                   </pic:nvPicPr>
                   <pic:blipFill>
@@ -303,17 +275,31 @@
       </w:r>
     </w:p>
     <w:p>
+      <w:pPr>
+        <w:pStyle w:val="ListParagraph"/>
+        <w:numPr>
+          <w:ilvl w:val="0"/>
+          <w:numId w:val="1"/>
+        </w:numPr>
+      </w:pPr>
+      <w:r>
+        <w:t>Run the maven command with following console output</w:t>
+      </w:r>
+    </w:p>
+    <w:p>
+      <w:pPr>
+        <w:pStyle w:val="ListParagraph"/>
+      </w:pPr>
       <w:r>
         <w:rPr>
           <w:noProof/>
           <w:lang w:eastAsia="en-IN"/>
         </w:rPr>
-        <w:lastRenderedPageBreak/>
         <w:drawing>
           <wp:inline distT="0" distB="0" distL="0" distR="0">
             <wp:extent cx="5731510" cy="3222625"/>
             <wp:effectExtent l="0" t="0" r="2540" b="0"/>
-            <wp:docPr id="6" name="Picture 6"/>
+            <wp:docPr id="5" name="Picture 5"/>
             <wp:cNvGraphicFramePr>
               <a:graphicFrameLocks xmlns:a="http://schemas.openxmlformats.org/drawingml/2006/main" noChangeAspect="1"/>
             </wp:cNvGraphicFramePr>
@@ -321,7 +307,7 @@
               <a:graphicData uri="http://schemas.openxmlformats.org/drawingml/2006/picture">
                 <pic:pic xmlns:pic="http://schemas.openxmlformats.org/drawingml/2006/picture">
                   <pic:nvPicPr>
-                    <pic:cNvPr id="0" name="Screenshot (6).png"/>
+                    <pic:cNvPr id="0" name="Screenshot (5).png"/>
                     <pic:cNvPicPr/>
                   </pic:nvPicPr>
                   <pic:blipFill>
@@ -352,6 +338,56 @@
         </w:drawing>
       </w:r>
     </w:p>
+    <w:p>
+      <w:r>
+        <w:rPr>
+          <w:noProof/>
+          <w:lang w:eastAsia="en-IN"/>
+        </w:rPr>
+        <w:lastRenderedPageBreak/>
+        <w:drawing>
+          <wp:inline distT="0" distB="0" distL="0" distR="0">
+            <wp:extent cx="5731510" cy="3222625"/>
+            <wp:effectExtent l="0" t="0" r="2540" b="0"/>
+            <wp:docPr id="6" name="Picture 6"/>
+            <wp:cNvGraphicFramePr>
+              <a:graphicFrameLocks xmlns:a="http://schemas.openxmlformats.org/drawingml/2006/main" noChangeAspect="1"/>
+            </wp:cNvGraphicFramePr>
+            <a:graphic xmlns:a="http://schemas.openxmlformats.org/drawingml/2006/main">
+              <a:graphicData uri="http://schemas.openxmlformats.org/drawingml/2006/picture">
+                <pic:pic xmlns:pic="http://schemas.openxmlformats.org/drawingml/2006/picture">
+                  <pic:nvPicPr>
+                    <pic:cNvPr id="0" name="Screenshot (6).png"/>
+                    <pic:cNvPicPr/>
+                  </pic:nvPicPr>
+                  <pic:blipFill>
+                    <a:blip r:embed="rId12">
+                      <a:extLst>
+                        <a:ext uri="{28A0092B-C50C-407E-A947-70E740481C1C}">
+                          <a14:useLocalDpi xmlns:a14="http://schemas.microsoft.com/office/drawing/2010/main" val="0"/>
+                        </a:ext>
+                      </a:extLst>
+                    </a:blip>
+                    <a:stretch>
+                      <a:fillRect/>
+                    </a:stretch>
+                  </pic:blipFill>
+                  <pic:spPr>
+                    <a:xfrm>
+                      <a:off x="0" y="0"/>
+                      <a:ext cx="5731510" cy="3222625"/>
+                    </a:xfrm>
+                    <a:prstGeom prst="rect">
+                      <a:avLst/>
+                    </a:prstGeom>
+                  </pic:spPr>
+                </pic:pic>
+              </a:graphicData>
+            </a:graphic>
+          </wp:inline>
+        </w:drawing>
+      </w:r>
+    </w:p>
     <w:p/>
     <w:p>
       <w:r>
@@ -393,7 +429,31 @@
         </w:numPr>
       </w:pPr>
       <w:r>
-        <w:t xml:space="preserve">To configure the webhook we need to convert  the localhost to public network. </w:t>
+        <w:t xml:space="preserve">To configure the </w:t>
+      </w:r>
+      <w:proofErr w:type="spellStart"/>
+      <w:r>
+        <w:t>webhook</w:t>
+      </w:r>
+      <w:proofErr w:type="spellEnd"/>
+      <w:r>
+        <w:t xml:space="preserve"> we need to </w:t>
+      </w:r>
+      <w:proofErr w:type="gramStart"/>
+      <w:r>
+        <w:t>convert  the</w:t>
+      </w:r>
+      <w:proofErr w:type="gramEnd"/>
+      <w:r>
+        <w:t xml:space="preserve"> </w:t>
+      </w:r>
+      <w:proofErr w:type="spellStart"/>
+      <w:r>
+        <w:t>localhost</w:t>
+      </w:r>
+      <w:proofErr w:type="spellEnd"/>
+      <w:r>
+        <w:t xml:space="preserve"> to public network. </w:t>
       </w:r>
     </w:p>
     <w:p>
@@ -405,7 +465,15 @@
         </w:numPr>
       </w:pPr>
       <w:r>
-        <w:t>To do this, we have to install ngrok in the local system and set the path in environment variables.</w:t>
+        <w:t xml:space="preserve">To do this, we have to install </w:t>
+      </w:r>
+      <w:proofErr w:type="spellStart"/>
+      <w:r>
+        <w:t>ngrok</w:t>
+      </w:r>
+      <w:proofErr w:type="spellEnd"/>
+      <w:r>
+        <w:t xml:space="preserve"> in the local system and set the path in environment variables.</w:t>
       </w:r>
     </w:p>
     <w:p>
@@ -416,8 +484,29 @@
           <w:numId w:val="2"/>
         </w:numPr>
       </w:pPr>
-      <w:r>
-        <w:t>Added  the webhook in github as show below.</w:t>
+      <w:proofErr w:type="gramStart"/>
+      <w:r>
+        <w:t>Added  the</w:t>
+      </w:r>
+      <w:proofErr w:type="gramEnd"/>
+      <w:r>
+        <w:t xml:space="preserve"> </w:t>
+      </w:r>
+      <w:proofErr w:type="spellStart"/>
+      <w:r>
+        <w:t>webhook</w:t>
+      </w:r>
+      <w:proofErr w:type="spellEnd"/>
+      <w:r>
+        <w:t xml:space="preserve"> in </w:t>
+      </w:r>
+      <w:proofErr w:type="spellStart"/>
+      <w:r>
+        <w:t>github</w:t>
+      </w:r>
+      <w:proofErr w:type="spellEnd"/>
+      <w:r>
+        <w:t xml:space="preserve"> as show below.</w:t>
       </w:r>
     </w:p>
     <w:p>
@@ -447,7 +536,7 @@
                     <pic:cNvPicPr/>
                   </pic:nvPicPr>
                   <pic:blipFill>
-                    <a:blip r:embed="rId12">
+                    <a:blip r:embed="rId13">
                       <a:extLst>
                         <a:ext uri="{28A0092B-C50C-407E-A947-70E740481C1C}">
                           <a14:useLocalDpi xmlns:a14="http://schemas.microsoft.com/office/drawing/2010/main" val="0"/>
@@ -508,77 +597,6 @@
                 <pic:pic xmlns:pic="http://schemas.openxmlformats.org/drawingml/2006/picture">
                   <pic:nvPicPr>
                     <pic:cNvPr id="0" name="Screenshot (11).png"/>
-                    <pic:cNvPicPr/>
-                  </pic:nvPicPr>
-                  <pic:blipFill>
-                    <a:blip r:embed="rId13">
-                      <a:extLst>
-                        <a:ext uri="{28A0092B-C50C-407E-A947-70E740481C1C}">
-                          <a14:useLocalDpi xmlns:a14="http://schemas.microsoft.com/office/drawing/2010/main" val="0"/>
-                        </a:ext>
-                      </a:extLst>
-                    </a:blip>
-                    <a:stretch>
-                      <a:fillRect/>
-                    </a:stretch>
-                  </pic:blipFill>
-                  <pic:spPr>
-                    <a:xfrm>
-                      <a:off x="0" y="0"/>
-                      <a:ext cx="5731510" cy="3222625"/>
-                    </a:xfrm>
-                    <a:prstGeom prst="rect">
-                      <a:avLst/>
-                    </a:prstGeom>
-                  </pic:spPr>
-                </pic:pic>
-              </a:graphicData>
-            </a:graphic>
-          </wp:inline>
-        </w:drawing>
-      </w:r>
-    </w:p>
-    <w:p>
-      <w:pPr>
-        <w:pStyle w:val="ListParagraph"/>
-        <w:numPr>
-          <w:ilvl w:val="0"/>
-          <w:numId w:val="2"/>
-        </w:numPr>
-      </w:pPr>
-      <w:r>
-        <w:t>Modify the manage configure section in job to mark “</w:t>
-      </w:r>
-      <w:r>
-        <w:t>GitHub hook trigger for GITScm polling</w:t>
-      </w:r>
-      <w:r>
-        <w:t>” as below.</w:t>
-      </w:r>
-    </w:p>
-    <w:p>
-      <w:pPr>
-        <w:pStyle w:val="ListParagraph"/>
-      </w:pPr>
-      <w:r>
-        <w:rPr>
-          <w:noProof/>
-          <w:lang w:eastAsia="en-IN"/>
-        </w:rPr>
-        <w:lastRenderedPageBreak/>
-        <w:drawing>
-          <wp:inline distT="0" distB="0" distL="0" distR="0">
-            <wp:extent cx="5731510" cy="3222625"/>
-            <wp:effectExtent l="0" t="0" r="2540" b="0"/>
-            <wp:docPr id="8" name="Picture 8"/>
-            <wp:cNvGraphicFramePr>
-              <a:graphicFrameLocks xmlns:a="http://schemas.openxmlformats.org/drawingml/2006/main" noChangeAspect="1"/>
-            </wp:cNvGraphicFramePr>
-            <a:graphic xmlns:a="http://schemas.openxmlformats.org/drawingml/2006/main">
-              <a:graphicData uri="http://schemas.openxmlformats.org/drawingml/2006/picture">
-                <pic:pic xmlns:pic="http://schemas.openxmlformats.org/drawingml/2006/picture">
-                  <pic:nvPicPr>
-                    <pic:cNvPr id="0" name="Screenshot (12).png"/>
                     <pic:cNvPicPr/>
                   </pic:nvPicPr>
                   <pic:blipFill>
@@ -618,10 +636,1181 @@
         </w:numPr>
       </w:pPr>
       <w:r>
+        <w:t xml:space="preserve">Modify </w:t>
+      </w:r>
+      <w:proofErr w:type="gramStart"/>
+      <w:r>
+        <w:t>the manage</w:t>
+      </w:r>
+      <w:proofErr w:type="gramEnd"/>
+      <w:r>
+        <w:t xml:space="preserve"> configure section in job to mark “</w:t>
+      </w:r>
+      <w:proofErr w:type="spellStart"/>
+      <w:r>
+        <w:t>GitHub</w:t>
+      </w:r>
+      <w:proofErr w:type="spellEnd"/>
+      <w:r>
+        <w:t xml:space="preserve"> hook trigger for </w:t>
+      </w:r>
+      <w:proofErr w:type="spellStart"/>
+      <w:r>
+        <w:t>GITScm</w:t>
+      </w:r>
+      <w:proofErr w:type="spellEnd"/>
+      <w:r>
+        <w:t xml:space="preserve"> polling” as below.</w:t>
+      </w:r>
+    </w:p>
+    <w:p>
+      <w:pPr>
+        <w:pStyle w:val="ListParagraph"/>
+      </w:pPr>
+      <w:r>
+        <w:rPr>
+          <w:noProof/>
+          <w:lang w:eastAsia="en-IN"/>
+        </w:rPr>
+        <w:lastRenderedPageBreak/>
+        <w:drawing>
+          <wp:inline distT="0" distB="0" distL="0" distR="0">
+            <wp:extent cx="5731510" cy="3222625"/>
+            <wp:effectExtent l="0" t="0" r="2540" b="0"/>
+            <wp:docPr id="8" name="Picture 8"/>
+            <wp:cNvGraphicFramePr>
+              <a:graphicFrameLocks xmlns:a="http://schemas.openxmlformats.org/drawingml/2006/main" noChangeAspect="1"/>
+            </wp:cNvGraphicFramePr>
+            <a:graphic xmlns:a="http://schemas.openxmlformats.org/drawingml/2006/main">
+              <a:graphicData uri="http://schemas.openxmlformats.org/drawingml/2006/picture">
+                <pic:pic xmlns:pic="http://schemas.openxmlformats.org/drawingml/2006/picture">
+                  <pic:nvPicPr>
+                    <pic:cNvPr id="0" name="Screenshot (12).png"/>
+                    <pic:cNvPicPr/>
+                  </pic:nvPicPr>
+                  <pic:blipFill>
+                    <a:blip r:embed="rId15">
+                      <a:extLst>
+                        <a:ext uri="{28A0092B-C50C-407E-A947-70E740481C1C}">
+                          <a14:useLocalDpi xmlns:a14="http://schemas.microsoft.com/office/drawing/2010/main" val="0"/>
+                        </a:ext>
+                      </a:extLst>
+                    </a:blip>
+                    <a:stretch>
+                      <a:fillRect/>
+                    </a:stretch>
+                  </pic:blipFill>
+                  <pic:spPr>
+                    <a:xfrm>
+                      <a:off x="0" y="0"/>
+                      <a:ext cx="5731510" cy="3222625"/>
+                    </a:xfrm>
+                    <a:prstGeom prst="rect">
+                      <a:avLst/>
+                    </a:prstGeom>
+                  </pic:spPr>
+                </pic:pic>
+              </a:graphicData>
+            </a:graphic>
+          </wp:inline>
+        </w:drawing>
+      </w:r>
+    </w:p>
+    <w:p>
+      <w:pPr>
+        <w:pStyle w:val="ListParagraph"/>
+        <w:numPr>
+          <w:ilvl w:val="0"/>
+          <w:numId w:val="2"/>
+        </w:numPr>
+      </w:pPr>
+      <w:r>
         <w:t>Refresh the Jenkins page.</w:t>
       </w:r>
+    </w:p>
+    <w:p/>
+    <w:p>
+      <w:r>
+        <w:rPr>
+          <w:noProof/>
+          <w:lang w:eastAsia="en-IN"/>
+        </w:rPr>
+        <mc:AlternateContent>
+          <mc:Choice Requires="wps">
+            <w:drawing>
+              <wp:anchor distT="0" distB="0" distL="114300" distR="114300" simplePos="0" relativeHeight="251659264" behindDoc="0" locked="0" layoutInCell="1" allowOverlap="1">
+                <wp:simplePos x="0" y="0"/>
+                <wp:positionH relativeFrom="column">
+                  <wp:posOffset>-76200</wp:posOffset>
+                </wp:positionH>
+                <wp:positionV relativeFrom="paragraph">
+                  <wp:posOffset>134620</wp:posOffset>
+                </wp:positionV>
+                <wp:extent cx="6181725" cy="0"/>
+                <wp:effectExtent l="0" t="0" r="9525" b="19050"/>
+                <wp:wrapNone/>
+                <wp:docPr id="9" name="Straight Connector 9"/>
+                <wp:cNvGraphicFramePr/>
+                <a:graphic xmlns:a="http://schemas.openxmlformats.org/drawingml/2006/main">
+                  <a:graphicData uri="http://schemas.microsoft.com/office/word/2010/wordprocessingShape">
+                    <wps:wsp>
+                      <wps:cNvCnPr/>
+                      <wps:spPr>
+                        <a:xfrm>
+                          <a:off x="0" y="0"/>
+                          <a:ext cx="6181725" cy="0"/>
+                        </a:xfrm>
+                        <a:prstGeom prst="line">
+                          <a:avLst/>
+                        </a:prstGeom>
+                      </wps:spPr>
+                      <wps:style>
+                        <a:lnRef idx="1">
+                          <a:schemeClr val="accent1"/>
+                        </a:lnRef>
+                        <a:fillRef idx="0">
+                          <a:schemeClr val="accent1"/>
+                        </a:fillRef>
+                        <a:effectRef idx="0">
+                          <a:schemeClr val="accent1"/>
+                        </a:effectRef>
+                        <a:fontRef idx="minor">
+                          <a:schemeClr val="tx1"/>
+                        </a:fontRef>
+                      </wps:style>
+                      <wps:bodyPr/>
+                    </wps:wsp>
+                  </a:graphicData>
+                </a:graphic>
+                <wp14:sizeRelH relativeFrom="margin">
+                  <wp14:pctWidth>0</wp14:pctWidth>
+                </wp14:sizeRelH>
+                <wp14:sizeRelV relativeFrom="margin">
+                  <wp14:pctHeight>0</wp14:pctHeight>
+                </wp14:sizeRelV>
+              </wp:anchor>
+            </w:drawing>
+          </mc:Choice>
+          <mc:Fallback>
+            <w:pict>
+              <v:line id="Straight Connector 9" o:spid="_x0000_s1026" style="position:absolute;z-index:251659264;visibility:visible;mso-wrap-style:square;mso-width-percent:0;mso-height-percent:0;mso-wrap-distance-left:9pt;mso-wrap-distance-top:0;mso-wrap-distance-right:9pt;mso-wrap-distance-bottom:0;mso-position-horizontal:absolute;mso-position-horizontal-relative:text;mso-position-vertical:absolute;mso-position-vertical-relative:text;mso-width-percent:0;mso-height-percent:0;mso-width-relative:margin;mso-height-relative:margin" from="-6pt,10.6pt" to="480.75pt,10.6pt" o:gfxdata="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" strokecolor="#4579b8 [3044]"/>
+            </w:pict>
+          </mc:Fallback>
+        </mc:AlternateContent>
+      </w:r>
+    </w:p>
+    <w:p>
+      <w:r>
+        <w:t>Date: 27-march-2020</w:t>
+      </w:r>
+    </w:p>
+    <w:p>
+      <w:r>
+        <w:t>Task:  Run the Jenkins created war in tomcat server locally</w:t>
+      </w:r>
+    </w:p>
+    <w:p/>
+    <w:p>
+      <w:pPr>
+        <w:pStyle w:val="HTMLPreformatted"/>
+        <w:numPr>
+          <w:ilvl w:val="0"/>
+          <w:numId w:val="4"/>
+        </w:numPr>
+        <w:rPr>
+          <w:rFonts w:asciiTheme="minorHAnsi" w:hAnsiTheme="minorHAnsi" w:cstheme="minorHAnsi"/>
+          <w:sz w:val="22"/>
+          <w:szCs w:val="22"/>
+        </w:rPr>
+      </w:pPr>
+      <w:r>
+        <w:rPr>
+          <w:rFonts w:asciiTheme="minorHAnsi" w:hAnsiTheme="minorHAnsi" w:cstheme="minorHAnsi"/>
+          <w:sz w:val="22"/>
+          <w:szCs w:val="22"/>
+        </w:rPr>
+        <w:t>At</w:t>
+      </w:r>
+      <w:r>
+        <w:rPr>
+          <w:rFonts w:asciiTheme="minorHAnsi" w:hAnsiTheme="minorHAnsi" w:cstheme="minorHAnsi"/>
+          <w:sz w:val="22"/>
+          <w:szCs w:val="22"/>
+        </w:rPr>
+        <w:t xml:space="preserve"> Jenkins</w:t>
+      </w:r>
+      <w:r>
+        <w:rPr>
+          <w:rFonts w:asciiTheme="minorHAnsi" w:hAnsiTheme="minorHAnsi" w:cstheme="minorHAnsi"/>
+          <w:sz w:val="22"/>
+          <w:szCs w:val="22"/>
+        </w:rPr>
+        <w:t>,</w:t>
+      </w:r>
+      <w:r>
+        <w:rPr>
+          <w:rFonts w:asciiTheme="minorHAnsi" w:hAnsiTheme="minorHAnsi" w:cstheme="minorHAnsi"/>
+          <w:sz w:val="22"/>
+          <w:szCs w:val="22"/>
+        </w:rPr>
+        <w:t xml:space="preserve"> set the goal in job as clean package where the war file is created at </w:t>
+      </w:r>
+    </w:p>
+    <w:p>
+      <w:pPr>
+        <w:pStyle w:val="HTMLPreformatted"/>
+        <w:ind w:left="720"/>
+        <w:rPr>
+          <w:rFonts w:asciiTheme="minorHAnsi" w:hAnsiTheme="minorHAnsi" w:cstheme="minorHAnsi"/>
+          <w:sz w:val="22"/>
+          <w:szCs w:val="22"/>
+        </w:rPr>
+      </w:pPr>
+      <w:r>
+        <w:rPr>
+          <w:rFonts w:asciiTheme="minorHAnsi" w:hAnsiTheme="minorHAnsi" w:cstheme="minorHAnsi"/>
+          <w:sz w:val="22"/>
+          <w:szCs w:val="22"/>
+        </w:rPr>
+        <w:tab/>
+      </w:r>
+      <w:r>
+        <w:rPr>
+          <w:rFonts w:asciiTheme="minorHAnsi" w:hAnsiTheme="minorHAnsi" w:cstheme="minorHAnsi"/>
+          <w:sz w:val="22"/>
+          <w:szCs w:val="22"/>
+        </w:rPr>
+        <w:t>C:\Program Files (x86)\Jenkins\workspace\</w:t>
+      </w:r>
+      <w:proofErr w:type="spellStart"/>
+      <w:r>
+        <w:rPr>
+          <w:rFonts w:asciiTheme="minorHAnsi" w:hAnsiTheme="minorHAnsi" w:cstheme="minorHAnsi"/>
+          <w:sz w:val="22"/>
+          <w:szCs w:val="22"/>
+        </w:rPr>
+        <w:t>webapp</w:t>
+      </w:r>
+      <w:proofErr w:type="spellEnd"/>
+      <w:r>
+        <w:rPr>
+          <w:rFonts w:asciiTheme="minorHAnsi" w:hAnsiTheme="minorHAnsi" w:cstheme="minorHAnsi"/>
+          <w:sz w:val="22"/>
+          <w:szCs w:val="22"/>
+        </w:rPr>
+        <w:t>\</w:t>
+      </w:r>
+      <w:proofErr w:type="spellStart"/>
+      <w:r>
+        <w:rPr>
+          <w:rFonts w:asciiTheme="minorHAnsi" w:hAnsiTheme="minorHAnsi" w:cstheme="minorHAnsi"/>
+          <w:sz w:val="22"/>
+          <w:szCs w:val="22"/>
+        </w:rPr>
+        <w:t>webapp</w:t>
+      </w:r>
+      <w:proofErr w:type="spellEnd"/>
+      <w:r>
+        <w:rPr>
+          <w:rFonts w:asciiTheme="minorHAnsi" w:hAnsiTheme="minorHAnsi" w:cstheme="minorHAnsi"/>
+          <w:sz w:val="22"/>
+          <w:szCs w:val="22"/>
+        </w:rPr>
+        <w:t>\target\</w:t>
+      </w:r>
+      <w:proofErr w:type="spellStart"/>
+      <w:r>
+        <w:rPr>
+          <w:rFonts w:asciiTheme="minorHAnsi" w:hAnsiTheme="minorHAnsi" w:cstheme="minorHAnsi"/>
+          <w:sz w:val="22"/>
+          <w:szCs w:val="22"/>
+        </w:rPr>
+        <w:t>webapp.war</w:t>
+      </w:r>
+      <w:proofErr w:type="spellEnd"/>
+    </w:p>
+    <w:p>
+      <w:pPr>
+        <w:pStyle w:val="HTMLPreformatted"/>
+        <w:ind w:left="720"/>
+        <w:rPr>
+          <w:rFonts w:asciiTheme="minorHAnsi" w:hAnsiTheme="minorHAnsi" w:cstheme="minorHAnsi"/>
+          <w:sz w:val="22"/>
+          <w:szCs w:val="22"/>
+        </w:rPr>
+      </w:pPr>
+      <w:r>
+        <w:rPr>
+          <w:rFonts w:asciiTheme="minorHAnsi" w:hAnsiTheme="minorHAnsi" w:cstheme="minorHAnsi"/>
+          <w:noProof/>
+          <w:sz w:val="22"/>
+          <w:szCs w:val="22"/>
+        </w:rPr>
+        <w:drawing>
+          <wp:inline distT="0" distB="0" distL="0" distR="0">
+            <wp:extent cx="5731510" cy="3222625"/>
+            <wp:effectExtent l="0" t="0" r="2540" b="0"/>
+            <wp:docPr id="14" name="Picture 14"/>
+            <wp:cNvGraphicFramePr>
+              <a:graphicFrameLocks xmlns:a="http://schemas.openxmlformats.org/drawingml/2006/main" noChangeAspect="1"/>
+            </wp:cNvGraphicFramePr>
+            <a:graphic xmlns:a="http://schemas.openxmlformats.org/drawingml/2006/main">
+              <a:graphicData uri="http://schemas.openxmlformats.org/drawingml/2006/picture">
+                <pic:pic xmlns:pic="http://schemas.openxmlformats.org/drawingml/2006/picture">
+                  <pic:nvPicPr>
+                    <pic:cNvPr id="0" name="Screenshot (16).png"/>
+                    <pic:cNvPicPr/>
+                  </pic:nvPicPr>
+                  <pic:blipFill>
+                    <a:blip r:embed="rId16">
+                      <a:extLst>
+                        <a:ext uri="{28A0092B-C50C-407E-A947-70E740481C1C}">
+                          <a14:useLocalDpi xmlns:a14="http://schemas.microsoft.com/office/drawing/2010/main" val="0"/>
+                        </a:ext>
+                      </a:extLst>
+                    </a:blip>
+                    <a:stretch>
+                      <a:fillRect/>
+                    </a:stretch>
+                  </pic:blipFill>
+                  <pic:spPr>
+                    <a:xfrm>
+                      <a:off x="0" y="0"/>
+                      <a:ext cx="5731510" cy="3222625"/>
+                    </a:xfrm>
+                    <a:prstGeom prst="rect">
+                      <a:avLst/>
+                    </a:prstGeom>
+                  </pic:spPr>
+                </pic:pic>
+              </a:graphicData>
+            </a:graphic>
+          </wp:inline>
+        </w:drawing>
+      </w:r>
+    </w:p>
+    <w:p>
+      <w:pPr>
+        <w:pStyle w:val="HTMLPreformatted"/>
+        <w:numPr>
+          <w:ilvl w:val="0"/>
+          <w:numId w:val="4"/>
+        </w:numPr>
+        <w:rPr>
+          <w:rFonts w:asciiTheme="minorHAnsi" w:hAnsiTheme="minorHAnsi" w:cstheme="minorHAnsi"/>
+          <w:sz w:val="22"/>
+          <w:szCs w:val="22"/>
+        </w:rPr>
+      </w:pPr>
+      <w:r>
+        <w:rPr>
+          <w:rFonts w:asciiTheme="minorHAnsi" w:hAnsiTheme="minorHAnsi" w:cstheme="minorHAnsi"/>
+          <w:sz w:val="22"/>
+          <w:szCs w:val="22"/>
+        </w:rPr>
+        <w:lastRenderedPageBreak/>
+        <w:t xml:space="preserve">Copied the </w:t>
+      </w:r>
+      <w:proofErr w:type="spellStart"/>
+      <w:r>
+        <w:rPr>
+          <w:rFonts w:asciiTheme="minorHAnsi" w:hAnsiTheme="minorHAnsi" w:cstheme="minorHAnsi"/>
+          <w:sz w:val="22"/>
+          <w:szCs w:val="22"/>
+        </w:rPr>
+        <w:t>webapp.war</w:t>
+      </w:r>
+      <w:proofErr w:type="spellEnd"/>
+      <w:r>
+        <w:rPr>
+          <w:rFonts w:asciiTheme="minorHAnsi" w:hAnsiTheme="minorHAnsi" w:cstheme="minorHAnsi"/>
+          <w:sz w:val="22"/>
+          <w:szCs w:val="22"/>
+        </w:rPr>
+        <w:t xml:space="preserve"> file at </w:t>
+      </w:r>
+      <w:r>
+        <w:rPr>
+          <w:rFonts w:asciiTheme="minorHAnsi" w:hAnsiTheme="minorHAnsi" w:cstheme="minorHAnsi"/>
+          <w:sz w:val="22"/>
+          <w:szCs w:val="22"/>
+        </w:rPr>
+        <w:t>C:\Program Files\Apache Software Foundation\Tomcat 8.5\</w:t>
+      </w:r>
+      <w:proofErr w:type="spellStart"/>
+      <w:r>
+        <w:rPr>
+          <w:rFonts w:asciiTheme="minorHAnsi" w:hAnsiTheme="minorHAnsi" w:cstheme="minorHAnsi"/>
+          <w:sz w:val="22"/>
+          <w:szCs w:val="22"/>
+        </w:rPr>
+        <w:t>webapps</w:t>
+      </w:r>
+      <w:proofErr w:type="spellEnd"/>
+      <w:r>
+        <w:rPr>
+          <w:rFonts w:asciiTheme="minorHAnsi" w:hAnsiTheme="minorHAnsi" w:cstheme="minorHAnsi"/>
+          <w:sz w:val="22"/>
+          <w:szCs w:val="22"/>
+        </w:rPr>
+        <w:t xml:space="preserve"> location. </w:t>
+      </w:r>
+    </w:p>
+    <w:p>
+      <w:pPr>
+        <w:pStyle w:val="HTMLPreformatted"/>
+        <w:ind w:left="720"/>
+        <w:rPr>
+          <w:rFonts w:asciiTheme="minorHAnsi" w:hAnsiTheme="minorHAnsi" w:cstheme="minorHAnsi"/>
+          <w:sz w:val="22"/>
+          <w:szCs w:val="22"/>
+        </w:rPr>
+      </w:pPr>
+      <w:r>
+        <w:rPr>
+          <w:rFonts w:asciiTheme="minorHAnsi" w:hAnsiTheme="minorHAnsi" w:cstheme="minorHAnsi"/>
+          <w:noProof/>
+          <w:sz w:val="22"/>
+          <w:szCs w:val="22"/>
+        </w:rPr>
+        <w:drawing>
+          <wp:inline distT="0" distB="0" distL="0" distR="0">
+            <wp:extent cx="5731510" cy="3222625"/>
+            <wp:effectExtent l="0" t="0" r="2540" b="0"/>
+            <wp:docPr id="13" name="Picture 13"/>
+            <wp:cNvGraphicFramePr>
+              <a:graphicFrameLocks xmlns:a="http://schemas.openxmlformats.org/drawingml/2006/main" noChangeAspect="1"/>
+            </wp:cNvGraphicFramePr>
+            <a:graphic xmlns:a="http://schemas.openxmlformats.org/drawingml/2006/main">
+              <a:graphicData uri="http://schemas.openxmlformats.org/drawingml/2006/picture">
+                <pic:pic xmlns:pic="http://schemas.openxmlformats.org/drawingml/2006/picture">
+                  <pic:nvPicPr>
+                    <pic:cNvPr id="0" name="Screenshot (21).png"/>
+                    <pic:cNvPicPr/>
+                  </pic:nvPicPr>
+                  <pic:blipFill>
+                    <a:blip r:embed="rId17">
+                      <a:extLst>
+                        <a:ext uri="{28A0092B-C50C-407E-A947-70E740481C1C}">
+                          <a14:useLocalDpi xmlns:a14="http://schemas.microsoft.com/office/drawing/2010/main" val="0"/>
+                        </a:ext>
+                      </a:extLst>
+                    </a:blip>
+                    <a:stretch>
+                      <a:fillRect/>
+                    </a:stretch>
+                  </pic:blipFill>
+                  <pic:spPr>
+                    <a:xfrm>
+                      <a:off x="0" y="0"/>
+                      <a:ext cx="5731510" cy="3222625"/>
+                    </a:xfrm>
+                    <a:prstGeom prst="rect">
+                      <a:avLst/>
+                    </a:prstGeom>
+                  </pic:spPr>
+                </pic:pic>
+              </a:graphicData>
+            </a:graphic>
+          </wp:inline>
+        </w:drawing>
+      </w:r>
+    </w:p>
+    <w:p>
+      <w:pPr>
+        <w:pStyle w:val="HTMLPreformatted"/>
+        <w:numPr>
+          <w:ilvl w:val="0"/>
+          <w:numId w:val="4"/>
+        </w:numPr>
+        <w:rPr>
+          <w:rFonts w:asciiTheme="minorHAnsi" w:hAnsiTheme="minorHAnsi" w:cstheme="minorHAnsi"/>
+          <w:sz w:val="22"/>
+          <w:szCs w:val="22"/>
+        </w:rPr>
+      </w:pPr>
+      <w:r>
+        <w:rPr>
+          <w:rFonts w:asciiTheme="minorHAnsi" w:hAnsiTheme="minorHAnsi" w:cstheme="minorHAnsi"/>
+          <w:sz w:val="22"/>
+          <w:szCs w:val="22"/>
+        </w:rPr>
+        <w:t>Started the tomcat server</w:t>
+      </w:r>
+    </w:p>
+    <w:p>
+      <w:pPr>
+        <w:pStyle w:val="HTMLPreformatted"/>
+        <w:ind w:left="720"/>
+        <w:rPr>
+          <w:rFonts w:asciiTheme="minorHAnsi" w:hAnsiTheme="minorHAnsi" w:cstheme="minorHAnsi"/>
+          <w:sz w:val="22"/>
+          <w:szCs w:val="22"/>
+        </w:rPr>
+      </w:pPr>
+      <w:r>
+        <w:rPr>
+          <w:rFonts w:asciiTheme="minorHAnsi" w:hAnsiTheme="minorHAnsi" w:cstheme="minorHAnsi"/>
+          <w:noProof/>
+          <w:sz w:val="22"/>
+          <w:szCs w:val="22"/>
+        </w:rPr>
+        <w:drawing>
+          <wp:inline distT="0" distB="0" distL="0" distR="0">
+            <wp:extent cx="5731510" cy="3222625"/>
+            <wp:effectExtent l="0" t="0" r="2540" b="0"/>
+            <wp:docPr id="12" name="Picture 12"/>
+            <wp:cNvGraphicFramePr>
+              <a:graphicFrameLocks xmlns:a="http://schemas.openxmlformats.org/drawingml/2006/main" noChangeAspect="1"/>
+            </wp:cNvGraphicFramePr>
+            <a:graphic xmlns:a="http://schemas.openxmlformats.org/drawingml/2006/main">
+              <a:graphicData uri="http://schemas.openxmlformats.org/drawingml/2006/picture">
+                <pic:pic xmlns:pic="http://schemas.openxmlformats.org/drawingml/2006/picture">
+                  <pic:nvPicPr>
+                    <pic:cNvPr id="0" name="Screenshot (18).png"/>
+                    <pic:cNvPicPr/>
+                  </pic:nvPicPr>
+                  <pic:blipFill>
+                    <a:blip r:embed="rId18">
+                      <a:extLst>
+                        <a:ext uri="{28A0092B-C50C-407E-A947-70E740481C1C}">
+                          <a14:useLocalDpi xmlns:a14="http://schemas.microsoft.com/office/drawing/2010/main" val="0"/>
+                        </a:ext>
+                      </a:extLst>
+                    </a:blip>
+                    <a:stretch>
+                      <a:fillRect/>
+                    </a:stretch>
+                  </pic:blipFill>
+                  <pic:spPr>
+                    <a:xfrm>
+                      <a:off x="0" y="0"/>
+                      <a:ext cx="5731510" cy="3222625"/>
+                    </a:xfrm>
+                    <a:prstGeom prst="rect">
+                      <a:avLst/>
+                    </a:prstGeom>
+                  </pic:spPr>
+                </pic:pic>
+              </a:graphicData>
+            </a:graphic>
+          </wp:inline>
+        </w:drawing>
+      </w:r>
+    </w:p>
+    <w:p>
+      <w:pPr>
+        <w:pStyle w:val="HTMLPreformatted"/>
+        <w:numPr>
+          <w:ilvl w:val="0"/>
+          <w:numId w:val="4"/>
+        </w:numPr>
+        <w:rPr>
+          <w:rFonts w:asciiTheme="minorHAnsi" w:hAnsiTheme="minorHAnsi" w:cstheme="minorHAnsi"/>
+          <w:sz w:val="22"/>
+          <w:szCs w:val="22"/>
+        </w:rPr>
+      </w:pPr>
+      <w:r>
+        <w:rPr>
+          <w:rFonts w:asciiTheme="minorHAnsi" w:hAnsiTheme="minorHAnsi" w:cstheme="minorHAnsi"/>
+          <w:sz w:val="22"/>
+          <w:szCs w:val="22"/>
+        </w:rPr>
+        <w:t xml:space="preserve">Ran the server at 9090 with the </w:t>
+      </w:r>
+      <w:proofErr w:type="spellStart"/>
+      <w:r>
+        <w:rPr>
+          <w:rFonts w:asciiTheme="minorHAnsi" w:hAnsiTheme="minorHAnsi" w:cstheme="minorHAnsi"/>
+          <w:sz w:val="22"/>
+          <w:szCs w:val="22"/>
+        </w:rPr>
+        <w:t>url</w:t>
+      </w:r>
+      <w:proofErr w:type="spellEnd"/>
+      <w:r>
+        <w:rPr>
+          <w:rFonts w:asciiTheme="minorHAnsi" w:hAnsiTheme="minorHAnsi" w:cstheme="minorHAnsi"/>
+          <w:sz w:val="22"/>
+          <w:szCs w:val="22"/>
+        </w:rPr>
+        <w:t xml:space="preserve"> </w:t>
+      </w:r>
+      <w:hyperlink r:id="rId19" w:history="1">
+        <w:r>
+          <w:rPr>
+            <w:rStyle w:val="Hyperlink"/>
+            <w:rFonts w:asciiTheme="minorHAnsi" w:hAnsiTheme="minorHAnsi" w:cstheme="minorHAnsi"/>
+            <w:sz w:val="22"/>
+            <w:szCs w:val="22"/>
+          </w:rPr>
+          <w:t>http://localhost:9090/webapp</w:t>
+        </w:r>
+      </w:hyperlink>
+    </w:p>
+    <w:p>
+      <w:pPr>
+        <w:pStyle w:val="HTMLPreformatted"/>
+        <w:ind w:left="720"/>
+        <w:rPr>
+          <w:rFonts w:asciiTheme="minorHAnsi" w:hAnsiTheme="minorHAnsi" w:cstheme="minorHAnsi"/>
+          <w:sz w:val="22"/>
+          <w:szCs w:val="22"/>
+        </w:rPr>
+      </w:pPr>
+      <w:r>
+        <w:rPr>
+          <w:rFonts w:asciiTheme="minorHAnsi" w:hAnsiTheme="minorHAnsi" w:cstheme="minorHAnsi"/>
+          <w:noProof/>
+          <w:sz w:val="22"/>
+          <w:szCs w:val="22"/>
+        </w:rPr>
+        <w:lastRenderedPageBreak/>
+        <w:drawing>
+          <wp:inline distT="0" distB="0" distL="0" distR="0">
+            <wp:extent cx="5731510" cy="3222625"/>
+            <wp:effectExtent l="0" t="0" r="2540" b="0"/>
+            <wp:docPr id="11" name="Picture 11"/>
+            <wp:cNvGraphicFramePr>
+              <a:graphicFrameLocks xmlns:a="http://schemas.openxmlformats.org/drawingml/2006/main" noChangeAspect="1"/>
+            </wp:cNvGraphicFramePr>
+            <a:graphic xmlns:a="http://schemas.openxmlformats.org/drawingml/2006/main">
+              <a:graphicData uri="http://schemas.openxmlformats.org/drawingml/2006/picture">
+                <pic:pic xmlns:pic="http://schemas.openxmlformats.org/drawingml/2006/picture">
+                  <pic:nvPicPr>
+                    <pic:cNvPr id="0" name="Screenshot (15).png"/>
+                    <pic:cNvPicPr/>
+                  </pic:nvPicPr>
+                  <pic:blipFill>
+                    <a:blip r:embed="rId20">
+                      <a:extLst>
+                        <a:ext uri="{28A0092B-C50C-407E-A947-70E740481C1C}">
+                          <a14:useLocalDpi xmlns:a14="http://schemas.microsoft.com/office/drawing/2010/main" val="0"/>
+                        </a:ext>
+                      </a:extLst>
+                    </a:blip>
+                    <a:stretch>
+                      <a:fillRect/>
+                    </a:stretch>
+                  </pic:blipFill>
+                  <pic:spPr>
+                    <a:xfrm>
+                      <a:off x="0" y="0"/>
+                      <a:ext cx="5731510" cy="3222625"/>
+                    </a:xfrm>
+                    <a:prstGeom prst="rect">
+                      <a:avLst/>
+                    </a:prstGeom>
+                  </pic:spPr>
+                </pic:pic>
+              </a:graphicData>
+            </a:graphic>
+          </wp:inline>
+        </w:drawing>
+      </w:r>
+    </w:p>
+    <w:p>
+      <w:pPr>
+        <w:pStyle w:val="HTMLPreformatted"/>
+        <w:ind w:left="720"/>
+        <w:rPr>
+          <w:rFonts w:asciiTheme="minorHAnsi" w:hAnsiTheme="minorHAnsi" w:cstheme="minorHAnsi"/>
+          <w:sz w:val="22"/>
+          <w:szCs w:val="22"/>
+        </w:rPr>
+      </w:pPr>
+    </w:p>
+    <w:p>
+      <w:pPr>
+        <w:pStyle w:val="HTMLPreformatted"/>
+        <w:ind w:left="720"/>
+        <w:rPr>
+          <w:rFonts w:asciiTheme="minorHAnsi" w:hAnsiTheme="minorHAnsi" w:cstheme="minorHAnsi"/>
+          <w:sz w:val="22"/>
+          <w:szCs w:val="22"/>
+        </w:rPr>
+      </w:pPr>
+    </w:p>
+    <w:p>
+      <w:pPr>
+        <w:pStyle w:val="HTMLPreformatted"/>
+        <w:ind w:left="720"/>
+        <w:rPr>
+          <w:rFonts w:asciiTheme="minorHAnsi" w:hAnsiTheme="minorHAnsi" w:cstheme="minorHAnsi"/>
+          <w:sz w:val="22"/>
+          <w:szCs w:val="22"/>
+        </w:rPr>
+      </w:pPr>
+      <w:r>
+        <w:rPr>
+          <w:rFonts w:asciiTheme="minorHAnsi" w:hAnsiTheme="minorHAnsi" w:cstheme="minorHAnsi"/>
+          <w:noProof/>
+          <w:sz w:val="22"/>
+          <w:szCs w:val="22"/>
+        </w:rPr>
+        <mc:AlternateContent>
+          <mc:Choice Requires="wps">
+            <w:drawing>
+              <wp:anchor distT="0" distB="0" distL="114300" distR="114300" simplePos="0" relativeHeight="251660288" behindDoc="0" locked="0" layoutInCell="1" allowOverlap="1">
+                <wp:simplePos x="0" y="0"/>
+                <wp:positionH relativeFrom="column">
+                  <wp:posOffset>209550</wp:posOffset>
+                </wp:positionH>
+                <wp:positionV relativeFrom="paragraph">
+                  <wp:posOffset>217805</wp:posOffset>
+                </wp:positionV>
+                <wp:extent cx="5810250" cy="0"/>
+                <wp:effectExtent l="0" t="0" r="19050" b="19050"/>
+                <wp:wrapNone/>
+                <wp:docPr id="16" name="Straight Connector 16"/>
+                <wp:cNvGraphicFramePr/>
+                <a:graphic xmlns:a="http://schemas.openxmlformats.org/drawingml/2006/main">
+                  <a:graphicData uri="http://schemas.microsoft.com/office/word/2010/wordprocessingShape">
+                    <wps:wsp>
+                      <wps:cNvCnPr/>
+                      <wps:spPr>
+                        <a:xfrm>
+                          <a:off x="0" y="0"/>
+                          <a:ext cx="5810250" cy="0"/>
+                        </a:xfrm>
+                        <a:prstGeom prst="line">
+                          <a:avLst/>
+                        </a:prstGeom>
+                      </wps:spPr>
+                      <wps:style>
+                        <a:lnRef idx="1">
+                          <a:schemeClr val="accent1"/>
+                        </a:lnRef>
+                        <a:fillRef idx="0">
+                          <a:schemeClr val="accent1"/>
+                        </a:fillRef>
+                        <a:effectRef idx="0">
+                          <a:schemeClr val="accent1"/>
+                        </a:effectRef>
+                        <a:fontRef idx="minor">
+                          <a:schemeClr val="tx1"/>
+                        </a:fontRef>
+                      </wps:style>
+                      <wps:bodyPr/>
+                    </wps:wsp>
+                  </a:graphicData>
+                </a:graphic>
+                <wp14:sizeRelH relativeFrom="margin">
+                  <wp14:pctWidth>0</wp14:pctWidth>
+                </wp14:sizeRelH>
+                <wp14:sizeRelV relativeFrom="margin">
+                  <wp14:pctHeight>0</wp14:pctHeight>
+                </wp14:sizeRelV>
+              </wp:anchor>
+            </w:drawing>
+          </mc:Choice>
+          <mc:Fallback>
+            <w:pict>
+              <v:line id="Straight Connector 16" o:spid="_x0000_s1026" style="position:absolute;z-index:251660288;visibility:visible;mso-wrap-style:square;mso-width-percent:0;mso-height-percent:0;mso-wrap-distance-left:9pt;mso-wrap-distance-top:0;mso-wrap-distance-right:9pt;mso-wrap-distance-bottom:0;mso-position-horizontal:absolute;mso-position-horizontal-relative:text;mso-position-vertical:absolute;mso-position-vertical-relative:text;mso-width-percent:0;mso-height-percent:0;mso-width-relative:margin;mso-height-relative:margin" from="16.5pt,17.15pt" to="474pt,17.15pt" o:gfxdata="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" strokecolor="#4579b8 [3044]"/>
+            </w:pict>
+          </mc:Fallback>
+        </mc:AlternateContent>
+      </w:r>
+    </w:p>
+    <w:p>
+      <w:pPr>
+        <w:rPr>
+          <w:lang w:eastAsia="en-IN"/>
+        </w:rPr>
+      </w:pPr>
+    </w:p>
+    <w:p>
+      <w:pPr>
+        <w:rPr>
+          <w:lang w:eastAsia="en-IN"/>
+        </w:rPr>
+      </w:pPr>
+      <w:r>
+        <w:rPr>
+          <w:lang w:eastAsia="en-IN"/>
+        </w:rPr>
+        <w:t xml:space="preserve">Task: Run the </w:t>
+      </w:r>
+      <w:proofErr w:type="spellStart"/>
+      <w:r>
+        <w:rPr>
+          <w:lang w:eastAsia="en-IN"/>
+        </w:rPr>
+        <w:t>sonarQube</w:t>
+      </w:r>
+      <w:proofErr w:type="spellEnd"/>
+      <w:r>
+        <w:rPr>
+          <w:lang w:eastAsia="en-IN"/>
+        </w:rPr>
+        <w:t xml:space="preserve"> in Jenkins</w:t>
+      </w:r>
+    </w:p>
+    <w:p>
+      <w:pPr>
+        <w:pStyle w:val="ListParagraph"/>
+        <w:numPr>
+          <w:ilvl w:val="0"/>
+          <w:numId w:val="5"/>
+        </w:numPr>
+        <w:rPr>
+          <w:lang w:eastAsia="en-IN"/>
+        </w:rPr>
+      </w:pPr>
+      <w:r>
+        <w:rPr>
+          <w:lang w:eastAsia="en-IN"/>
+        </w:rPr>
+        <w:t xml:space="preserve">Install the </w:t>
+      </w:r>
+      <w:proofErr w:type="spellStart"/>
+      <w:r>
+        <w:rPr>
+          <w:lang w:eastAsia="en-IN"/>
+        </w:rPr>
+        <w:t>sonarQube</w:t>
+      </w:r>
+      <w:proofErr w:type="spellEnd"/>
+      <w:r>
+        <w:rPr>
+          <w:lang w:eastAsia="en-IN"/>
+        </w:rPr>
+        <w:t xml:space="preserve"> Scanner in Jenkins at manage Jenkins </w:t>
+      </w:r>
+    </w:p>
+    <w:p>
+      <w:pPr>
+        <w:pStyle w:val="ListParagraph"/>
+        <w:rPr>
+          <w:lang w:eastAsia="en-IN"/>
+        </w:rPr>
+      </w:pPr>
+      <w:r>
+        <w:rPr>
+          <w:noProof/>
+          <w:lang w:eastAsia="en-IN"/>
+        </w:rPr>
+        <w:drawing>
+          <wp:inline distT="0" distB="0" distL="0" distR="0">
+            <wp:extent cx="5181600" cy="2847310"/>
+            <wp:effectExtent l="0" t="0" r="0" b="0"/>
+            <wp:docPr id="10" name="Picture 10"/>
+            <wp:cNvGraphicFramePr>
+              <a:graphicFrameLocks xmlns:a="http://schemas.openxmlformats.org/drawingml/2006/main" noChangeAspect="1"/>
+            </wp:cNvGraphicFramePr>
+            <a:graphic xmlns:a="http://schemas.openxmlformats.org/drawingml/2006/main">
+              <a:graphicData uri="http://schemas.openxmlformats.org/drawingml/2006/picture">
+                <pic:pic xmlns:pic="http://schemas.openxmlformats.org/drawingml/2006/picture">
+                  <pic:nvPicPr>
+                    <pic:cNvPr id="0" name="Screenshot (25).png"/>
+                    <pic:cNvPicPr/>
+                  </pic:nvPicPr>
+                  <pic:blipFill>
+                    <a:blip r:embed="rId21" cstate="print">
+                      <a:extLst>
+                        <a:ext uri="{28A0092B-C50C-407E-A947-70E740481C1C}">
+                          <a14:useLocalDpi xmlns:a14="http://schemas.microsoft.com/office/drawing/2010/main" val="0"/>
+                        </a:ext>
+                      </a:extLst>
+                    </a:blip>
+                    <a:stretch>
+                      <a:fillRect/>
+                    </a:stretch>
+                  </pic:blipFill>
+                  <pic:spPr>
+                    <a:xfrm>
+                      <a:off x="0" y="0"/>
+                      <a:ext cx="5187923" cy="2850784"/>
+                    </a:xfrm>
+                    <a:prstGeom prst="rect">
+                      <a:avLst/>
+                    </a:prstGeom>
+                  </pic:spPr>
+                </pic:pic>
+              </a:graphicData>
+            </a:graphic>
+          </wp:inline>
+        </w:drawing>
+      </w:r>
+    </w:p>
+    <w:p>
+      <w:pPr>
+        <w:pStyle w:val="ListParagraph"/>
+        <w:numPr>
+          <w:ilvl w:val="0"/>
+          <w:numId w:val="5"/>
+        </w:numPr>
+        <w:rPr>
+          <w:lang w:eastAsia="en-IN"/>
+        </w:rPr>
+      </w:pPr>
+      <w:r>
+        <w:rPr>
+          <w:lang w:eastAsia="en-IN"/>
+        </w:rPr>
+        <w:t>Configure the Jenkins in global tool configuration</w:t>
+      </w:r>
+      <w:r>
+        <w:rPr>
+          <w:lang w:eastAsia="en-IN"/>
+        </w:rPr>
+        <w:t xml:space="preserve"> </w:t>
+      </w:r>
+    </w:p>
+    <w:p>
+      <w:pPr>
+        <w:pStyle w:val="ListParagraph"/>
+        <w:rPr>
+          <w:lang w:eastAsia="en-IN"/>
+        </w:rPr>
+      </w:pPr>
+      <w:r>
+        <w:rPr>
+          <w:noProof/>
+          <w:lang w:eastAsia="en-IN"/>
+        </w:rPr>
+        <w:lastRenderedPageBreak/>
+        <w:drawing>
+          <wp:inline distT="0" distB="0" distL="0" distR="0">
+            <wp:extent cx="5731510" cy="2656205"/>
+            <wp:effectExtent l="0" t="0" r="2540" b="0"/>
+            <wp:docPr id="15" name="Picture 15"/>
+            <wp:cNvGraphicFramePr>
+              <a:graphicFrameLocks xmlns:a="http://schemas.openxmlformats.org/drawingml/2006/main" noChangeAspect="1"/>
+            </wp:cNvGraphicFramePr>
+            <a:graphic xmlns:a="http://schemas.openxmlformats.org/drawingml/2006/main">
+              <a:graphicData uri="http://schemas.openxmlformats.org/drawingml/2006/picture">
+                <pic:pic xmlns:pic="http://schemas.openxmlformats.org/drawingml/2006/picture">
+                  <pic:nvPicPr>
+                    <pic:cNvPr id="0" name="Screenshot (28).png"/>
+                    <pic:cNvPicPr/>
+                  </pic:nvPicPr>
+                  <pic:blipFill>
+                    <a:blip r:embed="rId22">
+                      <a:extLst>
+                        <a:ext uri="{28A0092B-C50C-407E-A947-70E740481C1C}">
+                          <a14:useLocalDpi xmlns:a14="http://schemas.microsoft.com/office/drawing/2010/main" val="0"/>
+                        </a:ext>
+                      </a:extLst>
+                    </a:blip>
+                    <a:stretch>
+                      <a:fillRect/>
+                    </a:stretch>
+                  </pic:blipFill>
+                  <pic:spPr>
+                    <a:xfrm>
+                      <a:off x="0" y="0"/>
+                      <a:ext cx="5731510" cy="2656205"/>
+                    </a:xfrm>
+                    <a:prstGeom prst="rect">
+                      <a:avLst/>
+                    </a:prstGeom>
+                  </pic:spPr>
+                </pic:pic>
+              </a:graphicData>
+            </a:graphic>
+          </wp:inline>
+        </w:drawing>
+      </w:r>
+    </w:p>
+    <w:p>
+      <w:pPr>
+        <w:pStyle w:val="ListParagraph"/>
+        <w:numPr>
+          <w:ilvl w:val="0"/>
+          <w:numId w:val="5"/>
+        </w:numPr>
+        <w:rPr>
+          <w:lang w:eastAsia="en-IN"/>
+        </w:rPr>
+      </w:pPr>
+      <w:r>
+        <w:rPr>
+          <w:lang w:eastAsia="en-IN"/>
+        </w:rPr>
+        <w:t xml:space="preserve">Configure the </w:t>
+      </w:r>
+      <w:proofErr w:type="spellStart"/>
+      <w:r>
+        <w:rPr>
+          <w:lang w:eastAsia="en-IN"/>
+        </w:rPr>
+        <w:t>sonarQube</w:t>
+      </w:r>
+      <w:proofErr w:type="spellEnd"/>
+      <w:r>
+        <w:rPr>
+          <w:lang w:eastAsia="en-IN"/>
+        </w:rPr>
+        <w:t xml:space="preserve"> server installation in configure option</w:t>
+      </w:r>
+    </w:p>
+    <w:p>
+      <w:pPr>
+        <w:pStyle w:val="ListParagraph"/>
+        <w:rPr>
+          <w:lang w:eastAsia="en-IN"/>
+        </w:rPr>
+      </w:pPr>
+      <w:r>
+        <w:rPr>
+          <w:noProof/>
+          <w:lang w:eastAsia="en-IN"/>
+        </w:rPr>
+        <w:drawing>
+          <wp:inline distT="0" distB="0" distL="0" distR="0">
+            <wp:extent cx="5731510" cy="3222625"/>
+            <wp:effectExtent l="0" t="0" r="2540" b="0"/>
+            <wp:docPr id="17" name="Picture 17"/>
+            <wp:cNvGraphicFramePr>
+              <a:graphicFrameLocks xmlns:a="http://schemas.openxmlformats.org/drawingml/2006/main" noChangeAspect="1"/>
+            </wp:cNvGraphicFramePr>
+            <a:graphic xmlns:a="http://schemas.openxmlformats.org/drawingml/2006/main">
+              <a:graphicData uri="http://schemas.openxmlformats.org/drawingml/2006/picture">
+                <pic:pic xmlns:pic="http://schemas.openxmlformats.org/drawingml/2006/picture">
+                  <pic:nvPicPr>
+                    <pic:cNvPr id="0" name="Screenshot (26).png"/>
+                    <pic:cNvPicPr/>
+                  </pic:nvPicPr>
+                  <pic:blipFill>
+                    <a:blip r:embed="rId23">
+                      <a:extLst>
+                        <a:ext uri="{28A0092B-C50C-407E-A947-70E740481C1C}">
+                          <a14:useLocalDpi xmlns:a14="http://schemas.microsoft.com/office/drawing/2010/main" val="0"/>
+                        </a:ext>
+                      </a:extLst>
+                    </a:blip>
+                    <a:stretch>
+                      <a:fillRect/>
+                    </a:stretch>
+                  </pic:blipFill>
+                  <pic:spPr>
+                    <a:xfrm>
+                      <a:off x="0" y="0"/>
+                      <a:ext cx="5731510" cy="3222625"/>
+                    </a:xfrm>
+                    <a:prstGeom prst="rect">
+                      <a:avLst/>
+                    </a:prstGeom>
+                  </pic:spPr>
+                </pic:pic>
+              </a:graphicData>
+            </a:graphic>
+          </wp:inline>
+        </w:drawing>
+      </w:r>
+    </w:p>
+    <w:p>
+      <w:pPr>
+        <w:pStyle w:val="ListParagraph"/>
+        <w:numPr>
+          <w:ilvl w:val="0"/>
+          <w:numId w:val="5"/>
+        </w:numPr>
+        <w:rPr>
+          <w:lang w:eastAsia="en-IN"/>
+        </w:rPr>
+      </w:pPr>
+      <w:r>
+        <w:rPr>
+          <w:lang w:eastAsia="en-IN"/>
+        </w:rPr>
+        <w:t xml:space="preserve">Build the job. </w:t>
+      </w:r>
+    </w:p>
+    <w:p>
+      <w:pPr>
+        <w:pStyle w:val="ListParagraph"/>
+        <w:numPr>
+          <w:ilvl w:val="0"/>
+          <w:numId w:val="5"/>
+        </w:numPr>
+        <w:rPr>
+          <w:lang w:eastAsia="en-IN"/>
+        </w:rPr>
+      </w:pPr>
+      <w:r>
+        <w:rPr>
+          <w:lang w:eastAsia="en-IN"/>
+        </w:rPr>
+        <w:t xml:space="preserve">See the results in </w:t>
+      </w:r>
+      <w:hyperlink r:id="rId24" w:history="1">
+        <w:r>
+          <w:rPr>
+            <w:rStyle w:val="Hyperlink"/>
+            <w:lang w:eastAsia="en-IN"/>
+          </w:rPr>
+          <w:t>http://localhost:9000</w:t>
+        </w:r>
+      </w:hyperlink>
+    </w:p>
+    <w:p>
+      <w:pPr>
+        <w:pStyle w:val="ListParagraph"/>
+        <w:rPr>
+          <w:lang w:eastAsia="en-IN"/>
+        </w:rPr>
+      </w:pPr>
       <w:bookmarkStart w:id="0" w:name="_GoBack"/>
+      <w:r>
+        <w:rPr>
+          <w:noProof/>
+          <w:lang w:eastAsia="en-IN"/>
+        </w:rPr>
+        <w:lastRenderedPageBreak/>
+        <w:drawing>
+          <wp:inline distT="0" distB="0" distL="0" distR="0">
+            <wp:extent cx="5731510" cy="3222400"/>
+            <wp:effectExtent l="0" t="0" r="2540" b="0"/>
+            <wp:docPr id="18" name="Picture 18"/>
+            <wp:cNvGraphicFramePr>
+              <a:graphicFrameLocks xmlns:a="http://schemas.openxmlformats.org/drawingml/2006/main" noChangeAspect="1"/>
+            </wp:cNvGraphicFramePr>
+            <a:graphic xmlns:a="http://schemas.openxmlformats.org/drawingml/2006/main">
+              <a:graphicData uri="http://schemas.openxmlformats.org/drawingml/2006/picture">
+                <pic:pic xmlns:pic="http://schemas.openxmlformats.org/drawingml/2006/picture">
+                  <pic:nvPicPr>
+                    <pic:cNvPr id="0" name="Screenshot (26).png"/>
+                    <pic:cNvPicPr/>
+                  </pic:nvPicPr>
+                  <pic:blipFill>
+                    <a:blip r:embed="rId25">
+                      <a:extLst>
+                        <a:ext uri="{28A0092B-C50C-407E-A947-70E740481C1C}">
+                          <a14:useLocalDpi xmlns:a14="http://schemas.microsoft.com/office/drawing/2010/main" val="0"/>
+                        </a:ext>
+                      </a:extLst>
+                    </a:blip>
+                    <a:stretch>
+                      <a:fillRect/>
+                    </a:stretch>
+                  </pic:blipFill>
+                  <pic:spPr>
+                    <a:xfrm>
+                      <a:off x="0" y="0"/>
+                      <a:ext cx="5731510" cy="3222400"/>
+                    </a:xfrm>
+                    <a:prstGeom prst="rect">
+                      <a:avLst/>
+                    </a:prstGeom>
+                  </pic:spPr>
+                </pic:pic>
+              </a:graphicData>
+            </a:graphic>
+          </wp:inline>
+        </w:drawing>
+      </w:r>
       <w:bookmarkEnd w:id="0"/>
+    </w:p>
+    <w:p>
+      <w:pPr>
+        <w:pStyle w:val="ListParagraph"/>
+        <w:rPr>
+          <w:lang w:eastAsia="en-IN"/>
+        </w:rPr>
+      </w:pPr>
     </w:p>
     <w:sectPr>
       <w:pgSz w:w="11906" w:h="16838"/>
@@ -813,11 +2002,287 @@
       </w:pPr>
     </w:lvl>
   </w:abstractNum>
+  <w:abstractNum w:abstractNumId="2">
+    <w:nsid w:val="65BE0288"/>
+    <w:multiLevelType w:val="hybridMultilevel"/>
+    <w:tmpl w:val="91EA6706"/>
+    <w:lvl w:ilvl="0" w:tplc="4009000F">
+      <w:start w:val="1"/>
+      <w:numFmt w:val="decimal"/>
+      <w:lvlText w:val="%1."/>
+      <w:lvlJc w:val="left"/>
+      <w:pPr>
+        <w:ind w:left="720" w:hanging="360"/>
+      </w:pPr>
+      <w:rPr>
+        <w:rFonts w:hint="default"/>
+      </w:rPr>
+    </w:lvl>
+    <w:lvl w:ilvl="1" w:tplc="40090019">
+      <w:start w:val="1"/>
+      <w:numFmt w:val="lowerLetter"/>
+      <w:lvlText w:val="%2."/>
+      <w:lvlJc w:val="left"/>
+      <w:pPr>
+        <w:ind w:left="1440" w:hanging="360"/>
+      </w:pPr>
+    </w:lvl>
+    <w:lvl w:ilvl="2" w:tplc="4009001B" w:tentative="1">
+      <w:start w:val="1"/>
+      <w:numFmt w:val="lowerRoman"/>
+      <w:lvlText w:val="%3."/>
+      <w:lvlJc w:val="right"/>
+      <w:pPr>
+        <w:ind w:left="2160" w:hanging="180"/>
+      </w:pPr>
+    </w:lvl>
+    <w:lvl w:ilvl="3" w:tplc="4009000F" w:tentative="1">
+      <w:start w:val="1"/>
+      <w:numFmt w:val="decimal"/>
+      <w:lvlText w:val="%4."/>
+      <w:lvlJc w:val="left"/>
+      <w:pPr>
+        <w:ind w:left="2880" w:hanging="360"/>
+      </w:pPr>
+    </w:lvl>
+    <w:lvl w:ilvl="4" w:tplc="40090019" w:tentative="1">
+      <w:start w:val="1"/>
+      <w:numFmt w:val="lowerLetter"/>
+      <w:lvlText w:val="%5."/>
+      <w:lvlJc w:val="left"/>
+      <w:pPr>
+        <w:ind w:left="3600" w:hanging="360"/>
+      </w:pPr>
+    </w:lvl>
+    <w:lvl w:ilvl="5" w:tplc="4009001B" w:tentative="1">
+      <w:start w:val="1"/>
+      <w:numFmt w:val="lowerRoman"/>
+      <w:lvlText w:val="%6."/>
+      <w:lvlJc w:val="right"/>
+      <w:pPr>
+        <w:ind w:left="4320" w:hanging="180"/>
+      </w:pPr>
+    </w:lvl>
+    <w:lvl w:ilvl="6" w:tplc="4009000F" w:tentative="1">
+      <w:start w:val="1"/>
+      <w:numFmt w:val="decimal"/>
+      <w:lvlText w:val="%7."/>
+      <w:lvlJc w:val="left"/>
+      <w:pPr>
+        <w:ind w:left="5040" w:hanging="360"/>
+      </w:pPr>
+    </w:lvl>
+    <w:lvl w:ilvl="7" w:tplc="40090019" w:tentative="1">
+      <w:start w:val="1"/>
+      <w:numFmt w:val="lowerLetter"/>
+      <w:lvlText w:val="%8."/>
+      <w:lvlJc w:val="left"/>
+      <w:pPr>
+        <w:ind w:left="5760" w:hanging="360"/>
+      </w:pPr>
+    </w:lvl>
+    <w:lvl w:ilvl="8" w:tplc="4009001B" w:tentative="1">
+      <w:start w:val="1"/>
+      <w:numFmt w:val="lowerRoman"/>
+      <w:lvlText w:val="%9."/>
+      <w:lvlJc w:val="right"/>
+      <w:pPr>
+        <w:ind w:left="6480" w:hanging="180"/>
+      </w:pPr>
+    </w:lvl>
+  </w:abstractNum>
+  <w:abstractNum w:abstractNumId="3">
+    <w:nsid w:val="717E3E88"/>
+    <w:multiLevelType w:val="hybridMultilevel"/>
+    <w:tmpl w:val="F8F21240"/>
+    <w:lvl w:ilvl="0" w:tplc="4009000F">
+      <w:start w:val="1"/>
+      <w:numFmt w:val="decimal"/>
+      <w:lvlText w:val="%1."/>
+      <w:lvlJc w:val="left"/>
+      <w:pPr>
+        <w:ind w:left="720" w:hanging="360"/>
+      </w:pPr>
+      <w:rPr>
+        <w:rFonts w:hint="default"/>
+      </w:rPr>
+    </w:lvl>
+    <w:lvl w:ilvl="1" w:tplc="40090019" w:tentative="1">
+      <w:start w:val="1"/>
+      <w:numFmt w:val="lowerLetter"/>
+      <w:lvlText w:val="%2."/>
+      <w:lvlJc w:val="left"/>
+      <w:pPr>
+        <w:ind w:left="1440" w:hanging="360"/>
+      </w:pPr>
+    </w:lvl>
+    <w:lvl w:ilvl="2" w:tplc="4009001B" w:tentative="1">
+      <w:start w:val="1"/>
+      <w:numFmt w:val="lowerRoman"/>
+      <w:lvlText w:val="%3."/>
+      <w:lvlJc w:val="right"/>
+      <w:pPr>
+        <w:ind w:left="2160" w:hanging="180"/>
+      </w:pPr>
+    </w:lvl>
+    <w:lvl w:ilvl="3" w:tplc="4009000F" w:tentative="1">
+      <w:start w:val="1"/>
+      <w:numFmt w:val="decimal"/>
+      <w:lvlText w:val="%4."/>
+      <w:lvlJc w:val="left"/>
+      <w:pPr>
+        <w:ind w:left="2880" w:hanging="360"/>
+      </w:pPr>
+    </w:lvl>
+    <w:lvl w:ilvl="4" w:tplc="40090019" w:tentative="1">
+      <w:start w:val="1"/>
+      <w:numFmt w:val="lowerLetter"/>
+      <w:lvlText w:val="%5."/>
+      <w:lvlJc w:val="left"/>
+      <w:pPr>
+        <w:ind w:left="3600" w:hanging="360"/>
+      </w:pPr>
+    </w:lvl>
+    <w:lvl w:ilvl="5" w:tplc="4009001B" w:tentative="1">
+      <w:start w:val="1"/>
+      <w:numFmt w:val="lowerRoman"/>
+      <w:lvlText w:val="%6."/>
+      <w:lvlJc w:val="right"/>
+      <w:pPr>
+        <w:ind w:left="4320" w:hanging="180"/>
+      </w:pPr>
+    </w:lvl>
+    <w:lvl w:ilvl="6" w:tplc="4009000F" w:tentative="1">
+      <w:start w:val="1"/>
+      <w:numFmt w:val="decimal"/>
+      <w:lvlText w:val="%7."/>
+      <w:lvlJc w:val="left"/>
+      <w:pPr>
+        <w:ind w:left="5040" w:hanging="360"/>
+      </w:pPr>
+    </w:lvl>
+    <w:lvl w:ilvl="7" w:tplc="40090019" w:tentative="1">
+      <w:start w:val="1"/>
+      <w:numFmt w:val="lowerLetter"/>
+      <w:lvlText w:val="%8."/>
+      <w:lvlJc w:val="left"/>
+      <w:pPr>
+        <w:ind w:left="5760" w:hanging="360"/>
+      </w:pPr>
+    </w:lvl>
+    <w:lvl w:ilvl="8" w:tplc="4009001B" w:tentative="1">
+      <w:start w:val="1"/>
+      <w:numFmt w:val="lowerRoman"/>
+      <w:lvlText w:val="%9."/>
+      <w:lvlJc w:val="right"/>
+      <w:pPr>
+        <w:ind w:left="6480" w:hanging="180"/>
+      </w:pPr>
+    </w:lvl>
+  </w:abstractNum>
+  <w:abstractNum w:abstractNumId="4">
+    <w:nsid w:val="7AE14EFC"/>
+    <w:multiLevelType w:val="hybridMultilevel"/>
+    <w:tmpl w:val="A614FAA8"/>
+    <w:lvl w:ilvl="0" w:tplc="4009000F">
+      <w:start w:val="1"/>
+      <w:numFmt w:val="decimal"/>
+      <w:lvlText w:val="%1."/>
+      <w:lvlJc w:val="left"/>
+      <w:pPr>
+        <w:ind w:left="720" w:hanging="360"/>
+      </w:pPr>
+      <w:rPr>
+        <w:rFonts w:hint="default"/>
+      </w:rPr>
+    </w:lvl>
+    <w:lvl w:ilvl="1" w:tplc="40090019" w:tentative="1">
+      <w:start w:val="1"/>
+      <w:numFmt w:val="lowerLetter"/>
+      <w:lvlText w:val="%2."/>
+      <w:lvlJc w:val="left"/>
+      <w:pPr>
+        <w:ind w:left="1440" w:hanging="360"/>
+      </w:pPr>
+    </w:lvl>
+    <w:lvl w:ilvl="2" w:tplc="4009001B" w:tentative="1">
+      <w:start w:val="1"/>
+      <w:numFmt w:val="lowerRoman"/>
+      <w:lvlText w:val="%3."/>
+      <w:lvlJc w:val="right"/>
+      <w:pPr>
+        <w:ind w:left="2160" w:hanging="180"/>
+      </w:pPr>
+    </w:lvl>
+    <w:lvl w:ilvl="3" w:tplc="4009000F" w:tentative="1">
+      <w:start w:val="1"/>
+      <w:numFmt w:val="decimal"/>
+      <w:lvlText w:val="%4."/>
+      <w:lvlJc w:val="left"/>
+      <w:pPr>
+        <w:ind w:left="2880" w:hanging="360"/>
+      </w:pPr>
+    </w:lvl>
+    <w:lvl w:ilvl="4" w:tplc="40090019" w:tentative="1">
+      <w:start w:val="1"/>
+      <w:numFmt w:val="lowerLetter"/>
+      <w:lvlText w:val="%5."/>
+      <w:lvlJc w:val="left"/>
+      <w:pPr>
+        <w:ind w:left="3600" w:hanging="360"/>
+      </w:pPr>
+    </w:lvl>
+    <w:lvl w:ilvl="5" w:tplc="4009001B" w:tentative="1">
+      <w:start w:val="1"/>
+      <w:numFmt w:val="lowerRoman"/>
+      <w:lvlText w:val="%6."/>
+      <w:lvlJc w:val="right"/>
+      <w:pPr>
+        <w:ind w:left="4320" w:hanging="180"/>
+      </w:pPr>
+    </w:lvl>
+    <w:lvl w:ilvl="6" w:tplc="4009000F" w:tentative="1">
+      <w:start w:val="1"/>
+      <w:numFmt w:val="decimal"/>
+      <w:lvlText w:val="%7."/>
+      <w:lvlJc w:val="left"/>
+      <w:pPr>
+        <w:ind w:left="5040" w:hanging="360"/>
+      </w:pPr>
+    </w:lvl>
+    <w:lvl w:ilvl="7" w:tplc="40090019" w:tentative="1">
+      <w:start w:val="1"/>
+      <w:numFmt w:val="lowerLetter"/>
+      <w:lvlText w:val="%8."/>
+      <w:lvlJc w:val="left"/>
+      <w:pPr>
+        <w:ind w:left="5760" w:hanging="360"/>
+      </w:pPr>
+    </w:lvl>
+    <w:lvl w:ilvl="8" w:tplc="4009001B" w:tentative="1">
+      <w:start w:val="1"/>
+      <w:numFmt w:val="lowerRoman"/>
+      <w:lvlText w:val="%9."/>
+      <w:lvlJc w:val="right"/>
+      <w:pPr>
+        <w:ind w:left="6480" w:hanging="180"/>
+      </w:pPr>
+    </w:lvl>
+  </w:abstractNum>
   <w:num w:numId="1">
     <w:abstractNumId w:val="0"/>
   </w:num>
   <w:num w:numId="2">
     <w:abstractNumId w:val="1"/>
+  </w:num>
+  <w:num w:numId="3">
+    <w:abstractNumId w:val="4"/>
+  </w:num>
+  <w:num w:numId="4">
+    <w:abstractNumId w:val="2"/>
+  </w:num>
+  <w:num w:numId="5">
+    <w:abstractNumId w:val="3"/>
   </w:num>
 </w:numbering>
 </file>
@@ -1061,6 +2526,54 @@
       <w:szCs w:val="16"/>
     </w:rPr>
   </w:style>
+  <w:style w:type="paragraph" w:styleId="HTMLPreformatted">
+    <w:name w:val="HTML Preformatted"/>
+    <w:basedOn w:val="Normal"/>
+    <w:link w:val="HTMLPreformattedChar"/>
+    <w:uiPriority w:val="99"/>
+    <w:unhideWhenUsed/>
+    <w:rsid w:val="00A44D55"/>
+    <w:pPr>
+      <w:tabs>
+        <w:tab w:val="left" w:pos="916"/>
+        <w:tab w:val="left" w:pos="1832"/>
+        <w:tab w:val="left" w:pos="2748"/>
+        <w:tab w:val="left" w:pos="3664"/>
+        <w:tab w:val="left" w:pos="4580"/>
+        <w:tab w:val="left" w:pos="5496"/>
+        <w:tab w:val="left" w:pos="6412"/>
+        <w:tab w:val="left" w:pos="7328"/>
+        <w:tab w:val="left" w:pos="8244"/>
+        <w:tab w:val="left" w:pos="9160"/>
+        <w:tab w:val="left" w:pos="10076"/>
+        <w:tab w:val="left" w:pos="10992"/>
+        <w:tab w:val="left" w:pos="11908"/>
+        <w:tab w:val="left" w:pos="12824"/>
+        <w:tab w:val="left" w:pos="13740"/>
+        <w:tab w:val="left" w:pos="14656"/>
+      </w:tabs>
+      <w:spacing w:after="0" w:line="240" w:lineRule="auto"/>
+    </w:pPr>
+    <w:rPr>
+      <w:rFonts w:ascii="Courier New" w:eastAsia="Times New Roman" w:hAnsi="Courier New" w:cs="Courier New"/>
+      <w:sz w:val="20"/>
+      <w:szCs w:val="20"/>
+      <w:lang w:eastAsia="en-IN"/>
+    </w:rPr>
+  </w:style>
+  <w:style w:type="character" w:customStyle="1" w:styleId="HTMLPreformattedChar">
+    <w:name w:val="HTML Preformatted Char"/>
+    <w:basedOn w:val="DefaultParagraphFont"/>
+    <w:link w:val="HTMLPreformatted"/>
+    <w:uiPriority w:val="99"/>
+    <w:rsid w:val="00A44D55"/>
+    <w:rPr>
+      <w:rFonts w:ascii="Courier New" w:eastAsia="Times New Roman" w:hAnsi="Courier New" w:cs="Courier New"/>
+      <w:sz w:val="20"/>
+      <w:szCs w:val="20"/>
+      <w:lang w:eastAsia="en-IN"/>
+    </w:rPr>
+  </w:style>
 </w:styles>
 </file>
 
@@ -1301,6 +2814,54 @@
       <w:rFonts w:ascii="Tahoma" w:hAnsi="Tahoma" w:cs="Tahoma"/>
       <w:sz w:val="16"/>
       <w:szCs w:val="16"/>
+    </w:rPr>
+  </w:style>
+  <w:style w:type="paragraph" w:styleId="HTMLPreformatted">
+    <w:name w:val="HTML Preformatted"/>
+    <w:basedOn w:val="Normal"/>
+    <w:link w:val="HTMLPreformattedChar"/>
+    <w:uiPriority w:val="99"/>
+    <w:unhideWhenUsed/>
+    <w:rsid w:val="00A44D55"/>
+    <w:pPr>
+      <w:tabs>
+        <w:tab w:val="left" w:pos="916"/>
+        <w:tab w:val="left" w:pos="1832"/>
+        <w:tab w:val="left" w:pos="2748"/>
+        <w:tab w:val="left" w:pos="3664"/>
+        <w:tab w:val="left" w:pos="4580"/>
+        <w:tab w:val="left" w:pos="5496"/>
+        <w:tab w:val="left" w:pos="6412"/>
+        <w:tab w:val="left" w:pos="7328"/>
+        <w:tab w:val="left" w:pos="8244"/>
+        <w:tab w:val="left" w:pos="9160"/>
+        <w:tab w:val="left" w:pos="10076"/>
+        <w:tab w:val="left" w:pos="10992"/>
+        <w:tab w:val="left" w:pos="11908"/>
+        <w:tab w:val="left" w:pos="12824"/>
+        <w:tab w:val="left" w:pos="13740"/>
+        <w:tab w:val="left" w:pos="14656"/>
+      </w:tabs>
+      <w:spacing w:after="0" w:line="240" w:lineRule="auto"/>
+    </w:pPr>
+    <w:rPr>
+      <w:rFonts w:ascii="Courier New" w:eastAsia="Times New Roman" w:hAnsi="Courier New" w:cs="Courier New"/>
+      <w:sz w:val="20"/>
+      <w:szCs w:val="20"/>
+      <w:lang w:eastAsia="en-IN"/>
+    </w:rPr>
+  </w:style>
+  <w:style w:type="character" w:customStyle="1" w:styleId="HTMLPreformattedChar">
+    <w:name w:val="HTML Preformatted Char"/>
+    <w:basedOn w:val="DefaultParagraphFont"/>
+    <w:link w:val="HTMLPreformatted"/>
+    <w:uiPriority w:val="99"/>
+    <w:rsid w:val="00A44D55"/>
+    <w:rPr>
+      <w:rFonts w:ascii="Courier New" w:eastAsia="Times New Roman" w:hAnsi="Courier New" w:cs="Courier New"/>
+      <w:sz w:val="20"/>
+      <w:szCs w:val="20"/>
+      <w:lang w:eastAsia="en-IN"/>
     </w:rPr>
   </w:style>
 </w:styles>
@@ -1589,4 +3150,16 @@
   <a:objectDefaults/>
   <a:extraClrSchemeLst/>
 </a:theme>
+</file>
+
+<file path=customXml/item1.xml><?xml version="1.0" encoding="utf-8"?>
+<b:Sources xmlns:b="http://schemas.openxmlformats.org/officeDocument/2006/bibliography" xmlns="http://schemas.openxmlformats.org/officeDocument/2006/bibliography" SelectedStyle="\APA.XSL" StyleName="APA"/>
+</file>
+
+<file path=customXml/itemProps1.xml><?xml version="1.0" encoding="utf-8"?>
+<ds:datastoreItem xmlns:ds="http://schemas.openxmlformats.org/officeDocument/2006/customXml" ds:itemID="{3146D5F1-C479-4B79-93D0-7E5B90F8860D}">
+  <ds:schemaRefs>
+    <ds:schemaRef ds:uri="http://schemas.openxmlformats.org/officeDocument/2006/bibliography"/>
+  </ds:schemaRefs>
+</ds:datastoreItem>
 </file>
</xml_diff>

<commit_message>
added the sonarqube task to the document
</commit_message>
<xml_diff>
--- a/Skill-development-assesment.docx
+++ b/Skill-development-assesment.docx
@@ -11,27 +11,12 @@
         </w:numPr>
       </w:pPr>
       <w:r>
-        <w:t>I have implemented the movie-</w:t>
-      </w:r>
-      <w:proofErr w:type="spellStart"/>
-      <w:r>
-        <w:t>catalog</w:t>
-      </w:r>
-      <w:proofErr w:type="spellEnd"/>
-      <w:r>
-        <w:t>-service and uploaded in git.</w:t>
-      </w:r>
-    </w:p>
-    <w:p>
-      <w:proofErr w:type="spellStart"/>
-      <w:proofErr w:type="gramStart"/>
-      <w:r>
-        <w:t>url</w:t>
-      </w:r>
-      <w:proofErr w:type="spellEnd"/>
-      <w:proofErr w:type="gramEnd"/>
-      <w:r>
-        <w:t xml:space="preserve"> for git:</w:t>
+        <w:t>I have implemented the movie-catalog-service and uploaded in git.</w:t>
+      </w:r>
+    </w:p>
+    <w:p>
+      <w:r>
+        <w:t>url for git:</w:t>
       </w:r>
     </w:p>
     <w:p>
@@ -53,20 +38,7 @@
         </w:numPr>
       </w:pPr>
       <w:r>
-        <w:t xml:space="preserve">Configured global settings in Jenkins for </w:t>
-      </w:r>
-      <w:proofErr w:type="spellStart"/>
-      <w:proofErr w:type="gramStart"/>
-      <w:r>
-        <w:t>jdk</w:t>
-      </w:r>
-      <w:proofErr w:type="spellEnd"/>
-      <w:r>
-        <w:t xml:space="preserve">  installations</w:t>
-      </w:r>
-      <w:proofErr w:type="gramEnd"/>
-      <w:r>
-        <w:t>.</w:t>
+        <w:t>Configured global settings in Jenkins for jdk  installations.</w:t>
       </w:r>
     </w:p>
     <w:p>
@@ -207,15 +179,7 @@
         <w:t xml:space="preserve">Configured the </w:t>
       </w:r>
       <w:r>
-        <w:t xml:space="preserve">git </w:t>
-      </w:r>
-      <w:proofErr w:type="spellStart"/>
-      <w:r>
-        <w:t>url</w:t>
-      </w:r>
-      <w:proofErr w:type="spellEnd"/>
-      <w:r>
-        <w:t xml:space="preserve"> and the maven settings in Jenkins from manage Jenkins option</w:t>
+        <w:t>git url and the maven settings in Jenkins from manage Jenkins option</w:t>
       </w:r>
     </w:p>
     <w:p>
@@ -429,31 +393,7 @@
         </w:numPr>
       </w:pPr>
       <w:r>
-        <w:t xml:space="preserve">To configure the </w:t>
-      </w:r>
-      <w:proofErr w:type="spellStart"/>
-      <w:r>
-        <w:t>webhook</w:t>
-      </w:r>
-      <w:proofErr w:type="spellEnd"/>
-      <w:r>
-        <w:t xml:space="preserve"> we need to </w:t>
-      </w:r>
-      <w:proofErr w:type="gramStart"/>
-      <w:r>
-        <w:t>convert  the</w:t>
-      </w:r>
-      <w:proofErr w:type="gramEnd"/>
-      <w:r>
-        <w:t xml:space="preserve"> </w:t>
-      </w:r>
-      <w:proofErr w:type="spellStart"/>
-      <w:r>
-        <w:t>localhost</w:t>
-      </w:r>
-      <w:proofErr w:type="spellEnd"/>
-      <w:r>
-        <w:t xml:space="preserve"> to public network. </w:t>
+        <w:t xml:space="preserve">To configure the webhook we need to convert  the localhost to public network. </w:t>
       </w:r>
     </w:p>
     <w:p>
@@ -465,15 +405,7 @@
         </w:numPr>
       </w:pPr>
       <w:r>
-        <w:t xml:space="preserve">To do this, we have to install </w:t>
-      </w:r>
-      <w:proofErr w:type="spellStart"/>
-      <w:r>
-        <w:t>ngrok</w:t>
-      </w:r>
-      <w:proofErr w:type="spellEnd"/>
-      <w:r>
-        <w:t xml:space="preserve"> in the local system and set the path in environment variables.</w:t>
+        <w:t>To do this, we have to install ngrok in the local system and set the path in environment variables.</w:t>
       </w:r>
     </w:p>
     <w:p>
@@ -484,29 +416,8 @@
           <w:numId w:val="2"/>
         </w:numPr>
       </w:pPr>
-      <w:proofErr w:type="gramStart"/>
-      <w:r>
-        <w:t>Added  the</w:t>
-      </w:r>
-      <w:proofErr w:type="gramEnd"/>
-      <w:r>
-        <w:t xml:space="preserve"> </w:t>
-      </w:r>
-      <w:proofErr w:type="spellStart"/>
-      <w:r>
-        <w:t>webhook</w:t>
-      </w:r>
-      <w:proofErr w:type="spellEnd"/>
-      <w:r>
-        <w:t xml:space="preserve"> in </w:t>
-      </w:r>
-      <w:proofErr w:type="spellStart"/>
-      <w:r>
-        <w:t>github</w:t>
-      </w:r>
-      <w:proofErr w:type="spellEnd"/>
-      <w:r>
-        <w:t xml:space="preserve"> as show below.</w:t>
+      <w:r>
+        <w:t>Added  the webhook in github as show below.</w:t>
       </w:r>
     </w:p>
     <w:p>
@@ -636,31 +547,7 @@
         </w:numPr>
       </w:pPr>
       <w:r>
-        <w:t xml:space="preserve">Modify </w:t>
-      </w:r>
-      <w:proofErr w:type="gramStart"/>
-      <w:r>
-        <w:t>the manage</w:t>
-      </w:r>
-      <w:proofErr w:type="gramEnd"/>
-      <w:r>
-        <w:t xml:space="preserve"> configure section in job to mark “</w:t>
-      </w:r>
-      <w:proofErr w:type="spellStart"/>
-      <w:r>
-        <w:t>GitHub</w:t>
-      </w:r>
-      <w:proofErr w:type="spellEnd"/>
-      <w:r>
-        <w:t xml:space="preserve"> hook trigger for </w:t>
-      </w:r>
-      <w:proofErr w:type="spellStart"/>
-      <w:r>
-        <w:t>GITScm</w:t>
-      </w:r>
-      <w:proofErr w:type="spellEnd"/>
-      <w:r>
-        <w:t xml:space="preserve"> polling” as below.</w:t>
+        <w:t>Modify the manage configure section in job to mark “GitHub hook trigger for GITScm polling” as below.</w:t>
       </w:r>
     </w:p>
     <w:p>
@@ -880,54 +767,8 @@
           <w:sz w:val="22"/>
           <w:szCs w:val="22"/>
         </w:rPr>
-        <w:t>C:\Program Files (x86)\Jenkins\workspace\</w:t>
-      </w:r>
-      <w:proofErr w:type="spellStart"/>
-      <w:r>
-        <w:rPr>
-          <w:rFonts w:asciiTheme="minorHAnsi" w:hAnsiTheme="minorHAnsi" w:cstheme="minorHAnsi"/>
-          <w:sz w:val="22"/>
-          <w:szCs w:val="22"/>
-        </w:rPr>
-        <w:t>webapp</w:t>
-      </w:r>
-      <w:proofErr w:type="spellEnd"/>
-      <w:r>
-        <w:rPr>
-          <w:rFonts w:asciiTheme="minorHAnsi" w:hAnsiTheme="minorHAnsi" w:cstheme="minorHAnsi"/>
-          <w:sz w:val="22"/>
-          <w:szCs w:val="22"/>
-        </w:rPr>
-        <w:t>\</w:t>
-      </w:r>
-      <w:proofErr w:type="spellStart"/>
-      <w:r>
-        <w:rPr>
-          <w:rFonts w:asciiTheme="minorHAnsi" w:hAnsiTheme="minorHAnsi" w:cstheme="minorHAnsi"/>
-          <w:sz w:val="22"/>
-          <w:szCs w:val="22"/>
-        </w:rPr>
-        <w:t>webapp</w:t>
-      </w:r>
-      <w:proofErr w:type="spellEnd"/>
-      <w:r>
-        <w:rPr>
-          <w:rFonts w:asciiTheme="minorHAnsi" w:hAnsiTheme="minorHAnsi" w:cstheme="minorHAnsi"/>
-          <w:sz w:val="22"/>
-          <w:szCs w:val="22"/>
-        </w:rPr>
-        <w:t>\target\</w:t>
-      </w:r>
-      <w:proofErr w:type="spellStart"/>
-      <w:r>
-        <w:rPr>
-          <w:rFonts w:asciiTheme="minorHAnsi" w:hAnsiTheme="minorHAnsi" w:cstheme="minorHAnsi"/>
-          <w:sz w:val="22"/>
-          <w:szCs w:val="22"/>
-        </w:rPr>
-        <w:t>webapp.war</w:t>
-      </w:r>
-      <w:proofErr w:type="spellEnd"/>
+        <w:t>C:\Program Files (x86)\Jenkins\workspace\webapp\webapp\target\webapp.war</w:t>
+      </w:r>
     </w:p>
     <w:p>
       <w:pPr>
@@ -1009,44 +850,16 @@
           <w:szCs w:val="22"/>
         </w:rPr>
         <w:lastRenderedPageBreak/>
-        <w:t xml:space="preserve">Copied the </w:t>
-      </w:r>
-      <w:proofErr w:type="spellStart"/>
+        <w:t xml:space="preserve">Copied the webapp.war file at </w:t>
+      </w:r>
       <w:r>
         <w:rPr>
           <w:rFonts w:asciiTheme="minorHAnsi" w:hAnsiTheme="minorHAnsi" w:cstheme="minorHAnsi"/>
           <w:sz w:val="22"/>
           <w:szCs w:val="22"/>
         </w:rPr>
-        <w:t>webapp.war</w:t>
-      </w:r>
-      <w:proofErr w:type="spellEnd"/>
-      <w:r>
-        <w:rPr>
-          <w:rFonts w:asciiTheme="minorHAnsi" w:hAnsiTheme="minorHAnsi" w:cstheme="minorHAnsi"/>
-          <w:sz w:val="22"/>
-          <w:szCs w:val="22"/>
-        </w:rPr>
-        <w:t xml:space="preserve"> file at </w:t>
-      </w:r>
-      <w:r>
-        <w:rPr>
-          <w:rFonts w:asciiTheme="minorHAnsi" w:hAnsiTheme="minorHAnsi" w:cstheme="minorHAnsi"/>
-          <w:sz w:val="22"/>
-          <w:szCs w:val="22"/>
-        </w:rPr>
-        <w:t>C:\Program Files\Apache Software Foundation\Tomcat 8.5\</w:t>
-      </w:r>
-      <w:proofErr w:type="spellStart"/>
-      <w:r>
-        <w:rPr>
-          <w:rFonts w:asciiTheme="minorHAnsi" w:hAnsiTheme="minorHAnsi" w:cstheme="minorHAnsi"/>
-          <w:sz w:val="22"/>
-          <w:szCs w:val="22"/>
-        </w:rPr>
-        <w:t>webapps</w:t>
-      </w:r>
-      <w:proofErr w:type="spellEnd"/>
+        <w:t>C:\Program Files\Apache Software Foundation\Tomcat 8.5\webapps</w:t>
+      </w:r>
       <w:r>
         <w:rPr>
           <w:rFonts w:asciiTheme="minorHAnsi" w:hAnsiTheme="minorHAnsi" w:cstheme="minorHAnsi"/>
@@ -1217,25 +1030,7 @@
           <w:sz w:val="22"/>
           <w:szCs w:val="22"/>
         </w:rPr>
-        <w:t xml:space="preserve">Ran the server at 9090 with the </w:t>
-      </w:r>
-      <w:proofErr w:type="spellStart"/>
-      <w:r>
-        <w:rPr>
-          <w:rFonts w:asciiTheme="minorHAnsi" w:hAnsiTheme="minorHAnsi" w:cstheme="minorHAnsi"/>
-          <w:sz w:val="22"/>
-          <w:szCs w:val="22"/>
-        </w:rPr>
-        <w:t>url</w:t>
-      </w:r>
-      <w:proofErr w:type="spellEnd"/>
-      <w:r>
-        <w:rPr>
-          <w:rFonts w:asciiTheme="minorHAnsi" w:hAnsiTheme="minorHAnsi" w:cstheme="minorHAnsi"/>
-          <w:sz w:val="22"/>
-          <w:szCs w:val="22"/>
-        </w:rPr>
-        <w:t xml:space="preserve"> </w:t>
+        <w:t xml:space="preserve">Ran the server at 9090 with the url </w:t>
       </w:r>
       <w:hyperlink r:id="rId19" w:history="1">
         <w:r>
@@ -1430,21 +1225,7 @@
         <w:rPr>
           <w:lang w:eastAsia="en-IN"/>
         </w:rPr>
-        <w:t xml:space="preserve">Task: Run the </w:t>
-      </w:r>
-      <w:proofErr w:type="spellStart"/>
-      <w:r>
-        <w:rPr>
-          <w:lang w:eastAsia="en-IN"/>
-        </w:rPr>
-        <w:t>sonarQube</w:t>
-      </w:r>
-      <w:proofErr w:type="spellEnd"/>
-      <w:r>
-        <w:rPr>
-          <w:lang w:eastAsia="en-IN"/>
-        </w:rPr>
-        <w:t xml:space="preserve"> in Jenkins</w:t>
+        <w:t>Task: Run the sonarQube in Jenkins</w:t>
       </w:r>
     </w:p>
     <w:p>
@@ -1462,21 +1243,7 @@
         <w:rPr>
           <w:lang w:eastAsia="en-IN"/>
         </w:rPr>
-        <w:t xml:space="preserve">Install the </w:t>
-      </w:r>
-      <w:proofErr w:type="spellStart"/>
-      <w:r>
-        <w:rPr>
-          <w:lang w:eastAsia="en-IN"/>
-        </w:rPr>
-        <w:t>sonarQube</w:t>
-      </w:r>
-      <w:proofErr w:type="spellEnd"/>
-      <w:r>
-        <w:rPr>
-          <w:lang w:eastAsia="en-IN"/>
-        </w:rPr>
-        <w:t xml:space="preserve"> Scanner in Jenkins at manage Jenkins </w:t>
+        <w:t xml:space="preserve">Install the sonarQube Scanner in Jenkins at manage Jenkins </w:t>
       </w:r>
     </w:p>
     <w:p>
@@ -1629,21 +1396,7 @@
         <w:rPr>
           <w:lang w:eastAsia="en-IN"/>
         </w:rPr>
-        <w:t xml:space="preserve">Configure the </w:t>
-      </w:r>
-      <w:proofErr w:type="spellStart"/>
-      <w:r>
-        <w:rPr>
-          <w:lang w:eastAsia="en-IN"/>
-        </w:rPr>
-        <w:t>sonarQube</w:t>
-      </w:r>
-      <w:proofErr w:type="spellEnd"/>
-      <w:r>
-        <w:rPr>
-          <w:lang w:eastAsia="en-IN"/>
-        </w:rPr>
-        <w:t xml:space="preserve"> server installation in configure option</w:t>
+        <w:t>Configure the sonarQube server installation in configure option</w:t>
       </w:r>
     </w:p>
     <w:p>
@@ -1753,7 +1506,6 @@
           <w:lang w:eastAsia="en-IN"/>
         </w:rPr>
       </w:pPr>
-      <w:bookmarkStart w:id="0" w:name="_GoBack"/>
       <w:r>
         <w:rPr>
           <w:noProof/>
@@ -1802,15 +1554,1196 @@
           </wp:inline>
         </w:drawing>
       </w:r>
+    </w:p>
+    <w:p>
+      <w:pPr>
+        <w:pStyle w:val="ListParagraph"/>
+        <w:rPr>
+          <w:lang w:eastAsia="en-IN"/>
+        </w:rPr>
+      </w:pPr>
+    </w:p>
+    <w:p>
+      <w:pPr>
+        <w:pStyle w:val="ListParagraph"/>
+        <w:rPr>
+          <w:lang w:eastAsia="en-IN"/>
+        </w:rPr>
+      </w:pPr>
+    </w:p>
+    <w:p>
+      <w:pPr>
+        <w:pStyle w:val="ListParagraph"/>
+        <w:rPr>
+          <w:lang w:eastAsia="en-IN"/>
+        </w:rPr>
+      </w:pPr>
+      <w:r>
+        <w:rPr>
+          <w:noProof/>
+          <w:lang w:eastAsia="en-IN"/>
+        </w:rPr>
+        <mc:AlternateContent>
+          <mc:Choice Requires="wps">
+            <w:drawing>
+              <wp:anchor distT="0" distB="0" distL="114300" distR="114300" simplePos="0" relativeHeight="251661312" behindDoc="0" locked="0" layoutInCell="1" allowOverlap="1">
+                <wp:simplePos x="0" y="0"/>
+                <wp:positionH relativeFrom="column">
+                  <wp:posOffset>388189</wp:posOffset>
+                </wp:positionH>
+                <wp:positionV relativeFrom="paragraph">
+                  <wp:posOffset>88984</wp:posOffset>
+                </wp:positionV>
+                <wp:extent cx="5969479" cy="0"/>
+                <wp:effectExtent l="0" t="0" r="12700" b="19050"/>
+                <wp:wrapNone/>
+                <wp:docPr id="19" name="Straight Connector 19"/>
+                <wp:cNvGraphicFramePr/>
+                <a:graphic xmlns:a="http://schemas.openxmlformats.org/drawingml/2006/main">
+                  <a:graphicData uri="http://schemas.microsoft.com/office/word/2010/wordprocessingShape">
+                    <wps:wsp>
+                      <wps:cNvCnPr/>
+                      <wps:spPr>
+                        <a:xfrm>
+                          <a:off x="0" y="0"/>
+                          <a:ext cx="5969479" cy="0"/>
+                        </a:xfrm>
+                        <a:prstGeom prst="line">
+                          <a:avLst/>
+                        </a:prstGeom>
+                      </wps:spPr>
+                      <wps:style>
+                        <a:lnRef idx="1">
+                          <a:schemeClr val="accent1"/>
+                        </a:lnRef>
+                        <a:fillRef idx="0">
+                          <a:schemeClr val="accent1"/>
+                        </a:fillRef>
+                        <a:effectRef idx="0">
+                          <a:schemeClr val="accent1"/>
+                        </a:effectRef>
+                        <a:fontRef idx="minor">
+                          <a:schemeClr val="tx1"/>
+                        </a:fontRef>
+                      </wps:style>
+                      <wps:bodyPr/>
+                    </wps:wsp>
+                  </a:graphicData>
+                </a:graphic>
+                <wp14:sizeRelH relativeFrom="margin">
+                  <wp14:pctWidth>0</wp14:pctWidth>
+                </wp14:sizeRelH>
+                <wp14:sizeRelV relativeFrom="margin">
+                  <wp14:pctHeight>0</wp14:pctHeight>
+                </wp14:sizeRelV>
+              </wp:anchor>
+            </w:drawing>
+          </mc:Choice>
+          <mc:Fallback>
+            <w:pict>
+              <v:line id="Straight Connector 19" o:spid="_x0000_s1026" style="position:absolute;z-index:251661312;visibility:visible;mso-wrap-style:square;mso-width-percent:0;mso-height-percent:0;mso-wrap-distance-left:9pt;mso-wrap-distance-top:0;mso-wrap-distance-right:9pt;mso-wrap-distance-bottom:0;mso-position-horizontal:absolute;mso-position-horizontal-relative:text;mso-position-vertical:absolute;mso-position-vertical-relative:text;mso-width-percent:0;mso-height-percent:0;mso-width-relative:margin;mso-height-relative:margin" from="30.55pt,7pt" to="500.6pt,7pt" o:gfxdata="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" strokecolor="#4579b8 [3044]"/>
+            </w:pict>
+          </mc:Fallback>
+        </mc:AlternateContent>
+      </w:r>
+    </w:p>
+    <w:p>
+      <w:pPr>
+        <w:pStyle w:val="ListParagraph"/>
+        <w:rPr>
+          <w:lang w:eastAsia="en-IN"/>
+        </w:rPr>
+      </w:pPr>
+      <w:r>
+        <w:rPr>
+          <w:lang w:eastAsia="en-IN"/>
+        </w:rPr>
+        <w:t>Date: 30/03/2020</w:t>
+      </w:r>
+    </w:p>
+    <w:p>
+      <w:pPr>
+        <w:pStyle w:val="ListParagraph"/>
+        <w:rPr>
+          <w:lang w:eastAsia="en-IN"/>
+        </w:rPr>
+      </w:pPr>
+      <w:r>
+        <w:rPr>
+          <w:lang w:eastAsia="en-IN"/>
+        </w:rPr>
+        <w:t>Task: Run the war file that is created by the Jenkins job using the Jenkins pipeline</w:t>
+      </w:r>
+    </w:p>
+    <w:p>
+      <w:pPr>
+        <w:pStyle w:val="ListParagraph"/>
+        <w:rPr>
+          <w:lang w:eastAsia="en-IN"/>
+        </w:rPr>
+      </w:pPr>
+    </w:p>
+    <w:p>
+      <w:pPr>
+        <w:pStyle w:val="ListParagraph"/>
+        <w:numPr>
+          <w:ilvl w:val="0"/>
+          <w:numId w:val="6"/>
+        </w:numPr>
+        <w:rPr>
+          <w:lang w:eastAsia="en-IN"/>
+        </w:rPr>
+      </w:pPr>
+      <w:r>
+        <w:rPr>
+          <w:lang w:eastAsia="en-IN"/>
+        </w:rPr>
+        <w:t xml:space="preserve">Create a new </w:t>
+      </w:r>
+      <w:r>
+        <w:rPr>
+          <w:b/>
+          <w:lang w:eastAsia="en-IN"/>
+        </w:rPr>
+        <w:t>Pipeline Job</w:t>
+      </w:r>
+    </w:p>
+    <w:p>
+      <w:pPr>
+        <w:pStyle w:val="ListParagraph"/>
+        <w:ind w:left="1080"/>
+        <w:rPr>
+          <w:b/>
+          <w:lang w:eastAsia="en-IN"/>
+        </w:rPr>
+      </w:pPr>
+      <w:r>
+        <w:rPr>
+          <w:b/>
+          <w:lang w:eastAsia="en-IN"/>
+        </w:rPr>
+        <w:t xml:space="preserve"> </w:t>
+      </w:r>
+      <w:r>
+        <w:rPr>
+          <w:noProof/>
+          <w:lang w:eastAsia="en-IN"/>
+        </w:rPr>
+        <w:drawing>
+          <wp:inline distT="0" distB="0" distL="0" distR="0">
+            <wp:extent cx="5731510" cy="3222625"/>
+            <wp:effectExtent l="0" t="0" r="2540" b="0"/>
+            <wp:docPr id="20" name="Picture 20"/>
+            <wp:cNvGraphicFramePr>
+              <a:graphicFrameLocks xmlns:a="http://schemas.openxmlformats.org/drawingml/2006/main" noChangeAspect="1"/>
+            </wp:cNvGraphicFramePr>
+            <a:graphic xmlns:a="http://schemas.openxmlformats.org/drawingml/2006/main">
+              <a:graphicData uri="http://schemas.openxmlformats.org/drawingml/2006/picture">
+                <pic:pic xmlns:pic="http://schemas.openxmlformats.org/drawingml/2006/picture">
+                  <pic:nvPicPr>
+                    <pic:cNvPr id="0" name="Screenshot (35).png"/>
+                    <pic:cNvPicPr/>
+                  </pic:nvPicPr>
+                  <pic:blipFill>
+                    <a:blip r:embed="rId26">
+                      <a:extLst>
+                        <a:ext uri="{28A0092B-C50C-407E-A947-70E740481C1C}">
+                          <a14:useLocalDpi xmlns:a14="http://schemas.microsoft.com/office/drawing/2010/main" val="0"/>
+                        </a:ext>
+                      </a:extLst>
+                    </a:blip>
+                    <a:stretch>
+                      <a:fillRect/>
+                    </a:stretch>
+                  </pic:blipFill>
+                  <pic:spPr>
+                    <a:xfrm>
+                      <a:off x="0" y="0"/>
+                      <a:ext cx="5731510" cy="3222625"/>
+                    </a:xfrm>
+                    <a:prstGeom prst="rect">
+                      <a:avLst/>
+                    </a:prstGeom>
+                  </pic:spPr>
+                </pic:pic>
+              </a:graphicData>
+            </a:graphic>
+          </wp:inline>
+        </w:drawing>
+      </w:r>
+    </w:p>
+    <w:p>
+      <w:pPr>
+        <w:pStyle w:val="ListParagraph"/>
+        <w:numPr>
+          <w:ilvl w:val="0"/>
+          <w:numId w:val="6"/>
+        </w:numPr>
+        <w:rPr>
+          <w:lang w:eastAsia="en-IN"/>
+        </w:rPr>
+      </w:pPr>
+      <w:r>
+        <w:rPr>
+          <w:lang w:eastAsia="en-IN"/>
+        </w:rPr>
+        <w:t xml:space="preserve">In the job go to </w:t>
+      </w:r>
+      <w:r>
+        <w:rPr>
+          <w:b/>
+          <w:lang w:eastAsia="en-IN"/>
+        </w:rPr>
+        <w:t>PIPELINE</w:t>
+      </w:r>
+      <w:r>
+        <w:rPr>
+          <w:lang w:eastAsia="en-IN"/>
+        </w:rPr>
+        <w:t xml:space="preserve"> section, where in the Definition section select </w:t>
+      </w:r>
+      <w:r>
+        <w:rPr>
+          <w:b/>
+          <w:lang w:eastAsia="en-IN"/>
+        </w:rPr>
+        <w:t>Pipeline script from SCM</w:t>
+      </w:r>
+      <w:r>
+        <w:rPr>
+          <w:b/>
+          <w:lang w:eastAsia="en-IN"/>
+        </w:rPr>
+        <w:t xml:space="preserve">. </w:t>
+      </w:r>
+      <w:r>
+        <w:rPr>
+          <w:b/>
+          <w:lang w:eastAsia="en-IN"/>
+        </w:rPr>
+        <w:tab/>
+      </w:r>
+      <w:r>
+        <w:rPr>
+          <w:lang w:eastAsia="en-IN"/>
+        </w:rPr>
+        <w:t>Give the essential git repository details in the SCM section</w:t>
+      </w:r>
+    </w:p>
+    <w:p>
+      <w:pPr>
+        <w:pStyle w:val="ListParagraph"/>
+        <w:ind w:left="1080"/>
+        <w:rPr>
+          <w:lang w:eastAsia="en-IN"/>
+        </w:rPr>
+      </w:pPr>
+      <w:r>
+        <w:rPr>
+          <w:lang w:eastAsia="en-IN"/>
+        </w:rPr>
+        <w:lastRenderedPageBreak/>
+        <w:t xml:space="preserve"> </w:t>
+      </w:r>
+      <w:r>
+        <w:rPr>
+          <w:noProof/>
+          <w:lang w:eastAsia="en-IN"/>
+        </w:rPr>
+        <w:drawing>
+          <wp:inline distT="0" distB="0" distL="0" distR="0" wp14:anchorId="4A539F30" wp14:editId="050EBE9F">
+            <wp:extent cx="5731510" cy="3222625"/>
+            <wp:effectExtent l="0" t="0" r="2540" b="0"/>
+            <wp:docPr id="21" name="Picture 21"/>
+            <wp:cNvGraphicFramePr>
+              <a:graphicFrameLocks xmlns:a="http://schemas.openxmlformats.org/drawingml/2006/main" noChangeAspect="1"/>
+            </wp:cNvGraphicFramePr>
+            <a:graphic xmlns:a="http://schemas.openxmlformats.org/drawingml/2006/main">
+              <a:graphicData uri="http://schemas.openxmlformats.org/drawingml/2006/picture">
+                <pic:pic xmlns:pic="http://schemas.openxmlformats.org/drawingml/2006/picture">
+                  <pic:nvPicPr>
+                    <pic:cNvPr id="0" name="Screenshot (34).png"/>
+                    <pic:cNvPicPr/>
+                  </pic:nvPicPr>
+                  <pic:blipFill>
+                    <a:blip r:embed="rId27">
+                      <a:extLst>
+                        <a:ext uri="{28A0092B-C50C-407E-A947-70E740481C1C}">
+                          <a14:useLocalDpi xmlns:a14="http://schemas.microsoft.com/office/drawing/2010/main" val="0"/>
+                        </a:ext>
+                      </a:extLst>
+                    </a:blip>
+                    <a:stretch>
+                      <a:fillRect/>
+                    </a:stretch>
+                  </pic:blipFill>
+                  <pic:spPr>
+                    <a:xfrm>
+                      <a:off x="0" y="0"/>
+                      <a:ext cx="5731510" cy="3222625"/>
+                    </a:xfrm>
+                    <a:prstGeom prst="rect">
+                      <a:avLst/>
+                    </a:prstGeom>
+                  </pic:spPr>
+                </pic:pic>
+              </a:graphicData>
+            </a:graphic>
+          </wp:inline>
+        </w:drawing>
+      </w:r>
+    </w:p>
+    <w:p>
+      <w:pPr>
+        <w:pStyle w:val="ListParagraph"/>
+        <w:numPr>
+          <w:ilvl w:val="0"/>
+          <w:numId w:val="6"/>
+        </w:numPr>
+        <w:rPr>
+          <w:lang w:eastAsia="en-IN"/>
+        </w:rPr>
+      </w:pPr>
+      <w:r>
+        <w:rPr>
+          <w:lang w:eastAsia="en-IN"/>
+        </w:rPr>
+        <w:t>In git repository, create Jenkinsfile that has the configurations of the jdk and maven details. And also git url as follows</w:t>
+      </w:r>
+    </w:p>
+    <w:p>
+      <w:pPr>
+        <w:pStyle w:val="ListParagraph"/>
+        <w:ind w:left="1080"/>
+        <w:rPr>
+          <w:lang w:eastAsia="en-IN"/>
+        </w:rPr>
+      </w:pPr>
+      <w:r>
+        <w:rPr>
+          <w:noProof/>
+          <w:lang w:eastAsia="en-IN"/>
+        </w:rPr>
+        <w:drawing>
+          <wp:inline distT="0" distB="0" distL="0" distR="0">
+            <wp:extent cx="5731510" cy="3222625"/>
+            <wp:effectExtent l="0" t="0" r="2540" b="0"/>
+            <wp:docPr id="22" name="Picture 22"/>
+            <wp:cNvGraphicFramePr>
+              <a:graphicFrameLocks xmlns:a="http://schemas.openxmlformats.org/drawingml/2006/main" noChangeAspect="1"/>
+            </wp:cNvGraphicFramePr>
+            <a:graphic xmlns:a="http://schemas.openxmlformats.org/drawingml/2006/main">
+              <a:graphicData uri="http://schemas.openxmlformats.org/drawingml/2006/picture">
+                <pic:pic xmlns:pic="http://schemas.openxmlformats.org/drawingml/2006/picture">
+                  <pic:nvPicPr>
+                    <pic:cNvPr id="0" name="Screenshot (29).png"/>
+                    <pic:cNvPicPr/>
+                  </pic:nvPicPr>
+                  <pic:blipFill>
+                    <a:blip r:embed="rId28">
+                      <a:extLst>
+                        <a:ext uri="{28A0092B-C50C-407E-A947-70E740481C1C}">
+                          <a14:useLocalDpi xmlns:a14="http://schemas.microsoft.com/office/drawing/2010/main" val="0"/>
+                        </a:ext>
+                      </a:extLst>
+                    </a:blip>
+                    <a:stretch>
+                      <a:fillRect/>
+                    </a:stretch>
+                  </pic:blipFill>
+                  <pic:spPr>
+                    <a:xfrm>
+                      <a:off x="0" y="0"/>
+                      <a:ext cx="5731510" cy="3222625"/>
+                    </a:xfrm>
+                    <a:prstGeom prst="rect">
+                      <a:avLst/>
+                    </a:prstGeom>
+                  </pic:spPr>
+                </pic:pic>
+              </a:graphicData>
+            </a:graphic>
+          </wp:inline>
+        </w:drawing>
+      </w:r>
+    </w:p>
+    <w:p>
+      <w:pPr>
+        <w:pStyle w:val="ListParagraph"/>
+        <w:numPr>
+          <w:ilvl w:val="0"/>
+          <w:numId w:val="6"/>
+        </w:numPr>
+        <w:rPr>
+          <w:lang w:eastAsia="en-IN"/>
+        </w:rPr>
+      </w:pPr>
+      <w:r>
+        <w:rPr>
+          <w:lang w:eastAsia="en-IN"/>
+        </w:rPr>
+        <w:t xml:space="preserve">For maven version and jdk versions, go to the </w:t>
+      </w:r>
+      <w:r>
+        <w:rPr>
+          <w:b/>
+          <w:lang w:eastAsia="en-IN"/>
+        </w:rPr>
+        <w:t>pipeline syntax</w:t>
+      </w:r>
+      <w:r>
+        <w:rPr>
+          <w:lang w:eastAsia="en-IN"/>
+        </w:rPr>
+        <w:t xml:space="preserve"> the mention the tools needed and press </w:t>
+      </w:r>
+      <w:r>
+        <w:rPr>
+          <w:b/>
+          <w:lang w:eastAsia="en-IN"/>
+        </w:rPr>
+        <w:t>generate pipeline script</w:t>
+      </w:r>
+      <w:r>
+        <w:rPr>
+          <w:lang w:eastAsia="en-IN"/>
+        </w:rPr>
+        <w:t xml:space="preserve"> as shown below.</w:t>
+      </w:r>
+    </w:p>
+    <w:p>
+      <w:pPr>
+        <w:pStyle w:val="ListParagraph"/>
+        <w:numPr>
+          <w:ilvl w:val="0"/>
+          <w:numId w:val="7"/>
+        </w:numPr>
+        <w:rPr>
+          <w:lang w:eastAsia="en-IN"/>
+        </w:rPr>
+      </w:pPr>
+      <w:r>
+        <w:rPr>
+          <w:lang w:eastAsia="en-IN"/>
+        </w:rPr>
+        <w:t>For maven:</w:t>
+      </w:r>
+    </w:p>
+    <w:p>
+      <w:pPr>
+        <w:pStyle w:val="ListParagraph"/>
+        <w:ind w:left="1080"/>
+        <w:rPr>
+          <w:lang w:eastAsia="en-IN"/>
+        </w:rPr>
+      </w:pPr>
+      <w:r>
+        <w:rPr>
+          <w:noProof/>
+          <w:lang w:eastAsia="en-IN"/>
+        </w:rPr>
+        <w:lastRenderedPageBreak/>
+        <w:drawing>
+          <wp:inline distT="0" distB="0" distL="0" distR="0">
+            <wp:extent cx="5731510" cy="3222625"/>
+            <wp:effectExtent l="0" t="0" r="2540" b="0"/>
+            <wp:docPr id="23" name="Picture 23"/>
+            <wp:cNvGraphicFramePr>
+              <a:graphicFrameLocks xmlns:a="http://schemas.openxmlformats.org/drawingml/2006/main" noChangeAspect="1"/>
+            </wp:cNvGraphicFramePr>
+            <a:graphic xmlns:a="http://schemas.openxmlformats.org/drawingml/2006/main">
+              <a:graphicData uri="http://schemas.openxmlformats.org/drawingml/2006/picture">
+                <pic:pic xmlns:pic="http://schemas.openxmlformats.org/drawingml/2006/picture">
+                  <pic:nvPicPr>
+                    <pic:cNvPr id="0" name="Screenshot (30).png"/>
+                    <pic:cNvPicPr/>
+                  </pic:nvPicPr>
+                  <pic:blipFill>
+                    <a:blip r:embed="rId29">
+                      <a:extLst>
+                        <a:ext uri="{28A0092B-C50C-407E-A947-70E740481C1C}">
+                          <a14:useLocalDpi xmlns:a14="http://schemas.microsoft.com/office/drawing/2010/main" val="0"/>
+                        </a:ext>
+                      </a:extLst>
+                    </a:blip>
+                    <a:stretch>
+                      <a:fillRect/>
+                    </a:stretch>
+                  </pic:blipFill>
+                  <pic:spPr>
+                    <a:xfrm>
+                      <a:off x="0" y="0"/>
+                      <a:ext cx="5731510" cy="3222625"/>
+                    </a:xfrm>
+                    <a:prstGeom prst="rect">
+                      <a:avLst/>
+                    </a:prstGeom>
+                  </pic:spPr>
+                </pic:pic>
+              </a:graphicData>
+            </a:graphic>
+          </wp:inline>
+        </w:drawing>
+      </w:r>
+    </w:p>
+    <w:p>
+      <w:pPr>
+        <w:pStyle w:val="ListParagraph"/>
+        <w:numPr>
+          <w:ilvl w:val="0"/>
+          <w:numId w:val="7"/>
+        </w:numPr>
+        <w:rPr>
+          <w:lang w:eastAsia="en-IN"/>
+        </w:rPr>
+      </w:pPr>
+      <w:r>
+        <w:rPr>
+          <w:lang w:eastAsia="en-IN"/>
+        </w:rPr>
+        <w:t>For Java tool:</w:t>
+      </w:r>
+    </w:p>
+    <w:p>
+      <w:pPr>
+        <w:pStyle w:val="ListParagraph"/>
+        <w:ind w:left="1800"/>
+        <w:rPr>
+          <w:lang w:eastAsia="en-IN"/>
+        </w:rPr>
+      </w:pPr>
+      <w:r>
+        <w:rPr>
+          <w:noProof/>
+          <w:lang w:eastAsia="en-IN"/>
+        </w:rPr>
+        <w:drawing>
+          <wp:inline distT="0" distB="0" distL="0" distR="0" wp14:anchorId="6A08CF38" wp14:editId="6F0279DF">
+            <wp:extent cx="6047117" cy="3225468"/>
+            <wp:effectExtent l="0" t="0" r="0" b="0"/>
+            <wp:docPr id="24" name="Picture 24"/>
+            <wp:cNvGraphicFramePr>
+              <a:graphicFrameLocks xmlns:a="http://schemas.openxmlformats.org/drawingml/2006/main" noChangeAspect="1"/>
+            </wp:cNvGraphicFramePr>
+            <a:graphic xmlns:a="http://schemas.openxmlformats.org/drawingml/2006/main">
+              <a:graphicData uri="http://schemas.openxmlformats.org/drawingml/2006/picture">
+                <pic:pic xmlns:pic="http://schemas.openxmlformats.org/drawingml/2006/picture">
+                  <pic:nvPicPr>
+                    <pic:cNvPr id="0" name="Screenshot (31).png"/>
+                    <pic:cNvPicPr/>
+                  </pic:nvPicPr>
+                  <pic:blipFill>
+                    <a:blip r:embed="rId30">
+                      <a:extLst>
+                        <a:ext uri="{28A0092B-C50C-407E-A947-70E740481C1C}">
+                          <a14:useLocalDpi xmlns:a14="http://schemas.microsoft.com/office/drawing/2010/main" val="0"/>
+                        </a:ext>
+                      </a:extLst>
+                    </a:blip>
+                    <a:stretch>
+                      <a:fillRect/>
+                    </a:stretch>
+                  </pic:blipFill>
+                  <pic:spPr>
+                    <a:xfrm>
+                      <a:off x="0" y="0"/>
+                      <a:ext cx="6041787" cy="3222625"/>
+                    </a:xfrm>
+                    <a:prstGeom prst="rect">
+                      <a:avLst/>
+                    </a:prstGeom>
+                  </pic:spPr>
+                </pic:pic>
+              </a:graphicData>
+            </a:graphic>
+          </wp:inline>
+        </w:drawing>
+      </w:r>
+    </w:p>
+    <w:p>
+      <w:pPr>
+        <w:pStyle w:val="ListParagraph"/>
+        <w:numPr>
+          <w:ilvl w:val="0"/>
+          <w:numId w:val="6"/>
+        </w:numPr>
+        <w:rPr>
+          <w:lang w:eastAsia="en-IN"/>
+        </w:rPr>
+      </w:pPr>
+      <w:r>
+        <w:rPr>
+          <w:lang w:eastAsia="en-IN"/>
+        </w:rPr>
+        <w:t>Now build the job, and webapp.war file is created</w:t>
+      </w:r>
+    </w:p>
+    <w:p>
+      <w:pPr>
+        <w:pStyle w:val="ListParagraph"/>
+        <w:ind w:left="1080"/>
+        <w:rPr>
+          <w:lang w:eastAsia="en-IN"/>
+        </w:rPr>
+      </w:pPr>
+      <w:r>
+        <w:rPr>
+          <w:noProof/>
+          <w:lang w:eastAsia="en-IN"/>
+        </w:rPr>
+        <w:lastRenderedPageBreak/>
+        <w:drawing>
+          <wp:inline distT="0" distB="0" distL="0" distR="0">
+            <wp:extent cx="5731510" cy="3222625"/>
+            <wp:effectExtent l="0" t="0" r="2540" b="0"/>
+            <wp:docPr id="26" name="Picture 26"/>
+            <wp:cNvGraphicFramePr>
+              <a:graphicFrameLocks xmlns:a="http://schemas.openxmlformats.org/drawingml/2006/main" noChangeAspect="1"/>
+            </wp:cNvGraphicFramePr>
+            <a:graphic xmlns:a="http://schemas.openxmlformats.org/drawingml/2006/main">
+              <a:graphicData uri="http://schemas.openxmlformats.org/drawingml/2006/picture">
+                <pic:pic xmlns:pic="http://schemas.openxmlformats.org/drawingml/2006/picture">
+                  <pic:nvPicPr>
+                    <pic:cNvPr id="0" name="Screenshot (36).png"/>
+                    <pic:cNvPicPr/>
+                  </pic:nvPicPr>
+                  <pic:blipFill>
+                    <a:blip r:embed="rId31">
+                      <a:extLst>
+                        <a:ext uri="{28A0092B-C50C-407E-A947-70E740481C1C}">
+                          <a14:useLocalDpi xmlns:a14="http://schemas.microsoft.com/office/drawing/2010/main" val="0"/>
+                        </a:ext>
+                      </a:extLst>
+                    </a:blip>
+                    <a:stretch>
+                      <a:fillRect/>
+                    </a:stretch>
+                  </pic:blipFill>
+                  <pic:spPr>
+                    <a:xfrm>
+                      <a:off x="0" y="0"/>
+                      <a:ext cx="5731510" cy="3222625"/>
+                    </a:xfrm>
+                    <a:prstGeom prst="rect">
+                      <a:avLst/>
+                    </a:prstGeom>
+                  </pic:spPr>
+                </pic:pic>
+              </a:graphicData>
+            </a:graphic>
+          </wp:inline>
+        </w:drawing>
+      </w:r>
+    </w:p>
+    <w:p>
+      <w:pPr>
+        <w:pStyle w:val="ListParagraph"/>
+        <w:numPr>
+          <w:ilvl w:val="0"/>
+          <w:numId w:val="6"/>
+        </w:numPr>
+        <w:rPr>
+          <w:lang w:eastAsia="en-IN"/>
+        </w:rPr>
+      </w:pPr>
+      <w:r>
+        <w:rPr>
+          <w:lang w:eastAsia="en-IN"/>
+        </w:rPr>
+        <w:t xml:space="preserve">Start the tomcat server and run the war file as </w:t>
+      </w:r>
+      <w:hyperlink r:id="rId32" w:history="1">
+        <w:r>
+          <w:rPr>
+            <w:rStyle w:val="Hyperlink"/>
+            <w:lang w:eastAsia="en-IN"/>
+          </w:rPr>
+          <w:t>http://localhost:9090/webapp</w:t>
+        </w:r>
+      </w:hyperlink>
+      <w:r>
+        <w:rPr>
+          <w:lang w:eastAsia="en-IN"/>
+        </w:rPr>
+        <w:t xml:space="preserve"> and see the below result</w:t>
+      </w:r>
+    </w:p>
+    <w:p>
+      <w:pPr>
+        <w:pStyle w:val="ListParagraph"/>
+        <w:ind w:left="1080"/>
+        <w:rPr>
+          <w:lang w:eastAsia="en-IN"/>
+        </w:rPr>
+      </w:pPr>
+      <w:r>
+        <w:rPr>
+          <w:noProof/>
+          <w:lang w:eastAsia="en-IN"/>
+        </w:rPr>
+        <w:drawing>
+          <wp:inline distT="0" distB="0" distL="0" distR="0" wp14:anchorId="4F89F04E" wp14:editId="79D4C197">
+            <wp:extent cx="5731510" cy="3222625"/>
+            <wp:effectExtent l="0" t="0" r="2540" b="0"/>
+            <wp:docPr id="27" name="Picture 27"/>
+            <wp:cNvGraphicFramePr>
+              <a:graphicFrameLocks xmlns:a="http://schemas.openxmlformats.org/drawingml/2006/main" noChangeAspect="1"/>
+            </wp:cNvGraphicFramePr>
+            <a:graphic xmlns:a="http://schemas.openxmlformats.org/drawingml/2006/main">
+              <a:graphicData uri="http://schemas.openxmlformats.org/drawingml/2006/picture">
+                <pic:pic xmlns:pic="http://schemas.openxmlformats.org/drawingml/2006/picture">
+                  <pic:nvPicPr>
+                    <pic:cNvPr id="0" name="Screenshot (28).png"/>
+                    <pic:cNvPicPr/>
+                  </pic:nvPicPr>
+                  <pic:blipFill>
+                    <a:blip r:embed="rId33">
+                      <a:extLst>
+                        <a:ext uri="{28A0092B-C50C-407E-A947-70E740481C1C}">
+                          <a14:useLocalDpi xmlns:a14="http://schemas.microsoft.com/office/drawing/2010/main" val="0"/>
+                        </a:ext>
+                      </a:extLst>
+                    </a:blip>
+                    <a:stretch>
+                      <a:fillRect/>
+                    </a:stretch>
+                  </pic:blipFill>
+                  <pic:spPr>
+                    <a:xfrm>
+                      <a:off x="0" y="0"/>
+                      <a:ext cx="5731510" cy="3222625"/>
+                    </a:xfrm>
+                    <a:prstGeom prst="rect">
+                      <a:avLst/>
+                    </a:prstGeom>
+                  </pic:spPr>
+                </pic:pic>
+              </a:graphicData>
+            </a:graphic>
+          </wp:inline>
+        </w:drawing>
+      </w:r>
+    </w:p>
+    <w:p>
+      <w:pPr>
+        <w:pStyle w:val="ListParagraph"/>
+        <w:ind w:left="1080"/>
+        <w:rPr>
+          <w:lang w:eastAsia="en-IN"/>
+        </w:rPr>
+      </w:pPr>
+      <w:r>
+        <w:rPr>
+          <w:noProof/>
+          <w:lang w:eastAsia="en-IN"/>
+        </w:rPr>
+        <mc:AlternateContent>
+          <mc:Choice Requires="wps">
+            <w:drawing>
+              <wp:anchor distT="0" distB="0" distL="114300" distR="114300" simplePos="0" relativeHeight="251662336" behindDoc="0" locked="0" layoutInCell="1" allowOverlap="1" wp14:anchorId="0F78A766" wp14:editId="22BA9FF7">
+                <wp:simplePos x="0" y="0"/>
+                <wp:positionH relativeFrom="column">
+                  <wp:posOffset>177800</wp:posOffset>
+                </wp:positionH>
+                <wp:positionV relativeFrom="paragraph">
+                  <wp:posOffset>541020</wp:posOffset>
+                </wp:positionV>
+                <wp:extent cx="6299200" cy="0"/>
+                <wp:effectExtent l="0" t="0" r="25400" b="19050"/>
+                <wp:wrapNone/>
+                <wp:docPr id="25" name="Straight Connector 25"/>
+                <wp:cNvGraphicFramePr/>
+                <a:graphic xmlns:a="http://schemas.openxmlformats.org/drawingml/2006/main">
+                  <a:graphicData uri="http://schemas.microsoft.com/office/word/2010/wordprocessingShape">
+                    <wps:wsp>
+                      <wps:cNvCnPr/>
+                      <wps:spPr>
+                        <a:xfrm>
+                          <a:off x="0" y="0"/>
+                          <a:ext cx="6299200" cy="0"/>
+                        </a:xfrm>
+                        <a:prstGeom prst="line">
+                          <a:avLst/>
+                        </a:prstGeom>
+                      </wps:spPr>
+                      <wps:style>
+                        <a:lnRef idx="1">
+                          <a:schemeClr val="accent1"/>
+                        </a:lnRef>
+                        <a:fillRef idx="0">
+                          <a:schemeClr val="accent1"/>
+                        </a:fillRef>
+                        <a:effectRef idx="0">
+                          <a:schemeClr val="accent1"/>
+                        </a:effectRef>
+                        <a:fontRef idx="minor">
+                          <a:schemeClr val="tx1"/>
+                        </a:fontRef>
+                      </wps:style>
+                      <wps:bodyPr/>
+                    </wps:wsp>
+                  </a:graphicData>
+                </a:graphic>
+                <wp14:sizeRelH relativeFrom="margin">
+                  <wp14:pctWidth>0</wp14:pctWidth>
+                </wp14:sizeRelH>
+                <wp14:sizeRelV relativeFrom="margin">
+                  <wp14:pctHeight>0</wp14:pctHeight>
+                </wp14:sizeRelV>
+              </wp:anchor>
+            </w:drawing>
+          </mc:Choice>
+          <mc:Fallback>
+            <w:pict>
+              <v:line id="Straight Connector 25" o:spid="_x0000_s1026" style="position:absolute;z-index:251662336;visibility:visible;mso-wrap-style:square;mso-width-percent:0;mso-height-percent:0;mso-wrap-distance-left:9pt;mso-wrap-distance-top:0;mso-wrap-distance-right:9pt;mso-wrap-distance-bottom:0;mso-position-horizontal:absolute;mso-position-horizontal-relative:text;mso-position-vertical:absolute;mso-position-vertical-relative:text;mso-width-percent:0;mso-height-percent:0;mso-width-relative:margin;mso-height-relative:margin" from="14pt,42.6pt" to="510pt,42.6pt" o:gfxdata="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" strokecolor="#4579b8 [3044]"/>
+            </w:pict>
+          </mc:Fallback>
+        </mc:AlternateContent>
+      </w:r>
+    </w:p>
+    <w:p>
+      <w:pPr>
+        <w:rPr>
+          <w:lang w:eastAsia="en-IN"/>
+        </w:rPr>
+      </w:pPr>
+    </w:p>
+    <w:p>
+      <w:pPr>
+        <w:tabs>
+          <w:tab w:val="left" w:pos="530"/>
+        </w:tabs>
+        <w:jc w:val="both"/>
+        <w:rPr>
+          <w:sz w:val="24"/>
+          <w:szCs w:val="24"/>
+          <w:lang w:eastAsia="en-IN"/>
+        </w:rPr>
+      </w:pPr>
+      <w:r>
+        <w:rPr>
+          <w:sz w:val="24"/>
+          <w:szCs w:val="24"/>
+          <w:lang w:eastAsia="en-IN"/>
+        </w:rPr>
+        <w:t>Date:</w:t>
+      </w:r>
+      <w:r>
+        <w:rPr>
+          <w:sz w:val="24"/>
+          <w:szCs w:val="24"/>
+          <w:lang w:eastAsia="en-IN"/>
+        </w:rPr>
+        <w:t>31/March/2020</w:t>
+      </w:r>
+    </w:p>
+    <w:p>
+      <w:pPr>
+        <w:tabs>
+          <w:tab w:val="left" w:pos="530"/>
+        </w:tabs>
+        <w:jc w:val="both"/>
+        <w:rPr>
+          <w:sz w:val="24"/>
+          <w:szCs w:val="24"/>
+          <w:lang w:eastAsia="en-IN"/>
+        </w:rPr>
+      </w:pPr>
+      <w:r>
+        <w:rPr>
+          <w:sz w:val="24"/>
+          <w:szCs w:val="24"/>
+          <w:lang w:eastAsia="en-IN"/>
+        </w:rPr>
+        <w:t>Aim: Adding the sonarQube server  using  pipeline script for above job in Jenkins</w:t>
+      </w:r>
+    </w:p>
+    <w:p>
+      <w:pPr>
+        <w:tabs>
+          <w:tab w:val="left" w:pos="530"/>
+        </w:tabs>
+        <w:rPr>
+          <w:lang w:eastAsia="en-IN"/>
+        </w:rPr>
+      </w:pPr>
+    </w:p>
+    <w:p>
+      <w:pPr>
+        <w:pStyle w:val="ListParagraph"/>
+        <w:numPr>
+          <w:ilvl w:val="0"/>
+          <w:numId w:val="8"/>
+        </w:numPr>
+        <w:tabs>
+          <w:tab w:val="left" w:pos="530"/>
+        </w:tabs>
+        <w:rPr>
+          <w:lang w:eastAsia="en-IN"/>
+        </w:rPr>
+      </w:pPr>
+      <w:r>
+        <w:rPr>
+          <w:lang w:eastAsia="en-IN"/>
+        </w:rPr>
+        <w:t xml:space="preserve">  Just add the following script in Jenkins file and build the job.</w:t>
+      </w:r>
+    </w:p>
+    <w:p>
+      <w:pPr>
+        <w:tabs>
+          <w:tab w:val="left" w:pos="530"/>
+        </w:tabs>
+        <w:ind w:left="360"/>
+        <w:rPr>
+          <w:lang w:eastAsia="en-IN"/>
+        </w:rPr>
+      </w:pPr>
+      <w:r>
+        <w:rPr>
+          <w:noProof/>
+          <w:lang w:eastAsia="en-IN"/>
+        </w:rPr>
+        <w:lastRenderedPageBreak/>
+        <w:drawing>
+          <wp:inline distT="0" distB="0" distL="0" distR="0">
+            <wp:extent cx="5731510" cy="3222625"/>
+            <wp:effectExtent l="0" t="0" r="2540" b="0"/>
+            <wp:docPr id="28" name="Picture 28"/>
+            <wp:cNvGraphicFramePr>
+              <a:graphicFrameLocks xmlns:a="http://schemas.openxmlformats.org/drawingml/2006/main" noChangeAspect="1"/>
+            </wp:cNvGraphicFramePr>
+            <a:graphic xmlns:a="http://schemas.openxmlformats.org/drawingml/2006/main">
+              <a:graphicData uri="http://schemas.openxmlformats.org/drawingml/2006/picture">
+                <pic:pic xmlns:pic="http://schemas.openxmlformats.org/drawingml/2006/picture">
+                  <pic:nvPicPr>
+                    <pic:cNvPr id="0" name="Screenshot (38).png"/>
+                    <pic:cNvPicPr/>
+                  </pic:nvPicPr>
+                  <pic:blipFill>
+                    <a:blip r:embed="rId34">
+                      <a:extLst>
+                        <a:ext uri="{28A0092B-C50C-407E-A947-70E740481C1C}">
+                          <a14:useLocalDpi xmlns:a14="http://schemas.microsoft.com/office/drawing/2010/main" val="0"/>
+                        </a:ext>
+                      </a:extLst>
+                    </a:blip>
+                    <a:stretch>
+                      <a:fillRect/>
+                    </a:stretch>
+                  </pic:blipFill>
+                  <pic:spPr>
+                    <a:xfrm>
+                      <a:off x="0" y="0"/>
+                      <a:ext cx="5731510" cy="3222625"/>
+                    </a:xfrm>
+                    <a:prstGeom prst="rect">
+                      <a:avLst/>
+                    </a:prstGeom>
+                  </pic:spPr>
+                </pic:pic>
+              </a:graphicData>
+            </a:graphic>
+          </wp:inline>
+        </w:drawing>
+      </w:r>
+    </w:p>
+    <w:p>
+      <w:pPr>
+        <w:pStyle w:val="ListParagraph"/>
+        <w:numPr>
+          <w:ilvl w:val="0"/>
+          <w:numId w:val="8"/>
+        </w:numPr>
+        <w:tabs>
+          <w:tab w:val="left" w:pos="530"/>
+        </w:tabs>
+        <w:rPr>
+          <w:lang w:eastAsia="en-IN"/>
+        </w:rPr>
+      </w:pPr>
+      <w:r>
+        <w:rPr>
+          <w:lang w:eastAsia="en-IN"/>
+        </w:rPr>
+        <w:t xml:space="preserve"> Build the Jenkins job</w:t>
+      </w:r>
+    </w:p>
+    <w:p>
+      <w:pPr>
+        <w:pStyle w:val="ListParagraph"/>
+        <w:tabs>
+          <w:tab w:val="left" w:pos="530"/>
+        </w:tabs>
+        <w:rPr>
+          <w:lang w:eastAsia="en-IN"/>
+        </w:rPr>
+      </w:pPr>
+      <w:r>
+        <w:rPr>
+          <w:noProof/>
+          <w:lang w:eastAsia="en-IN"/>
+        </w:rPr>
+        <w:drawing>
+          <wp:inline distT="0" distB="0" distL="0" distR="0">
+            <wp:extent cx="5731510" cy="3222625"/>
+            <wp:effectExtent l="0" t="0" r="2540" b="0"/>
+            <wp:docPr id="29" name="Picture 29"/>
+            <wp:cNvGraphicFramePr>
+              <a:graphicFrameLocks xmlns:a="http://schemas.openxmlformats.org/drawingml/2006/main" noChangeAspect="1"/>
+            </wp:cNvGraphicFramePr>
+            <a:graphic xmlns:a="http://schemas.openxmlformats.org/drawingml/2006/main">
+              <a:graphicData uri="http://schemas.openxmlformats.org/drawingml/2006/picture">
+                <pic:pic xmlns:pic="http://schemas.openxmlformats.org/drawingml/2006/picture">
+                  <pic:nvPicPr>
+                    <pic:cNvPr id="0" name="Screenshot (39).png"/>
+                    <pic:cNvPicPr/>
+                  </pic:nvPicPr>
+                  <pic:blipFill>
+                    <a:blip r:embed="rId35">
+                      <a:extLst>
+                        <a:ext uri="{28A0092B-C50C-407E-A947-70E740481C1C}">
+                          <a14:useLocalDpi xmlns:a14="http://schemas.microsoft.com/office/drawing/2010/main" val="0"/>
+                        </a:ext>
+                      </a:extLst>
+                    </a:blip>
+                    <a:stretch>
+                      <a:fillRect/>
+                    </a:stretch>
+                  </pic:blipFill>
+                  <pic:spPr>
+                    <a:xfrm>
+                      <a:off x="0" y="0"/>
+                      <a:ext cx="5731510" cy="3222625"/>
+                    </a:xfrm>
+                    <a:prstGeom prst="rect">
+                      <a:avLst/>
+                    </a:prstGeom>
+                  </pic:spPr>
+                </pic:pic>
+              </a:graphicData>
+            </a:graphic>
+          </wp:inline>
+        </w:drawing>
+      </w:r>
+    </w:p>
+    <w:p>
+      <w:pPr>
+        <w:pStyle w:val="ListParagraph"/>
+        <w:numPr>
+          <w:ilvl w:val="0"/>
+          <w:numId w:val="8"/>
+        </w:numPr>
+        <w:tabs>
+          <w:tab w:val="left" w:pos="530"/>
+        </w:tabs>
+        <w:rPr>
+          <w:lang w:eastAsia="en-IN"/>
+        </w:rPr>
+      </w:pPr>
+      <w:r>
+        <w:rPr>
+          <w:lang w:eastAsia="en-IN"/>
+        </w:rPr>
+        <w:t xml:space="preserve">See the results in </w:t>
+      </w:r>
+      <w:hyperlink r:id="rId36" w:history="1">
+        <w:r>
+          <w:rPr>
+            <w:rStyle w:val="Hyperlink"/>
+            <w:lang w:eastAsia="en-IN"/>
+          </w:rPr>
+          <w:t>http://localhost:9000</w:t>
+        </w:r>
+      </w:hyperlink>
+    </w:p>
+    <w:p>
+      <w:pPr>
+        <w:pStyle w:val="ListParagraph"/>
+        <w:tabs>
+          <w:tab w:val="left" w:pos="530"/>
+        </w:tabs>
+        <w:rPr>
+          <w:lang w:eastAsia="en-IN"/>
+        </w:rPr>
+      </w:pPr>
+      <w:r>
+        <w:rPr>
+          <w:noProof/>
+          <w:lang w:eastAsia="en-IN"/>
+        </w:rPr>
+        <w:lastRenderedPageBreak/>
+        <w:drawing>
+          <wp:inline distT="0" distB="0" distL="0" distR="0">
+            <wp:extent cx="5731510" cy="3222625"/>
+            <wp:effectExtent l="0" t="0" r="2540" b="0"/>
+            <wp:docPr id="30" name="Picture 30"/>
+            <wp:cNvGraphicFramePr>
+              <a:graphicFrameLocks xmlns:a="http://schemas.openxmlformats.org/drawingml/2006/main" noChangeAspect="1"/>
+            </wp:cNvGraphicFramePr>
+            <a:graphic xmlns:a="http://schemas.openxmlformats.org/drawingml/2006/main">
+              <a:graphicData uri="http://schemas.openxmlformats.org/drawingml/2006/picture">
+                <pic:pic xmlns:pic="http://schemas.openxmlformats.org/drawingml/2006/picture">
+                  <pic:nvPicPr>
+                    <pic:cNvPr id="0" name="Screenshot (40).png"/>
+                    <pic:cNvPicPr/>
+                  </pic:nvPicPr>
+                  <pic:blipFill>
+                    <a:blip r:embed="rId37">
+                      <a:extLst>
+                        <a:ext uri="{28A0092B-C50C-407E-A947-70E740481C1C}">
+                          <a14:useLocalDpi xmlns:a14="http://schemas.microsoft.com/office/drawing/2010/main" val="0"/>
+                        </a:ext>
+                      </a:extLst>
+                    </a:blip>
+                    <a:stretch>
+                      <a:fillRect/>
+                    </a:stretch>
+                  </pic:blipFill>
+                  <pic:spPr>
+                    <a:xfrm>
+                      <a:off x="0" y="0"/>
+                      <a:ext cx="5731510" cy="3222625"/>
+                    </a:xfrm>
+                    <a:prstGeom prst="rect">
+                      <a:avLst/>
+                    </a:prstGeom>
+                  </pic:spPr>
+                </pic:pic>
+              </a:graphicData>
+            </a:graphic>
+          </wp:inline>
+        </w:drawing>
+      </w:r>
+    </w:p>
+    <w:p>
+      <w:pPr>
+        <w:pStyle w:val="ListParagraph"/>
+        <w:numPr>
+          <w:ilvl w:val="0"/>
+          <w:numId w:val="8"/>
+        </w:numPr>
+        <w:tabs>
+          <w:tab w:val="left" w:pos="530"/>
+        </w:tabs>
+        <w:rPr>
+          <w:lang w:eastAsia="en-IN"/>
+        </w:rPr>
+      </w:pPr>
+      <w:r>
+        <w:rPr>
+          <w:lang w:eastAsia="en-IN"/>
+        </w:rPr>
+        <w:t xml:space="preserve"> As we can see the there are 2 code smells in the project.</w:t>
+      </w:r>
+      <w:r>
+        <w:rPr>
+          <w:lang w:eastAsia="en-IN"/>
+        </w:rPr>
+        <w:t xml:space="preserve"> </w:t>
+      </w:r>
+      <w:bookmarkStart w:id="0" w:name="_GoBack"/>
       <w:bookmarkEnd w:id="0"/>
-    </w:p>
-    <w:p>
-      <w:pPr>
-        <w:pStyle w:val="ListParagraph"/>
-        <w:rPr>
-          <w:lang w:eastAsia="en-IN"/>
-        </w:rPr>
-      </w:pPr>
     </w:p>
     <w:sectPr>
       <w:pgSz w:w="11906" w:h="16838"/>
@@ -2003,6 +2936,184 @@
     </w:lvl>
   </w:abstractNum>
   <w:abstractNum w:abstractNumId="2">
+    <w:nsid w:val="471C4667"/>
+    <w:multiLevelType w:val="hybridMultilevel"/>
+    <w:tmpl w:val="80B07E54"/>
+    <w:lvl w:ilvl="0" w:tplc="4009000F">
+      <w:start w:val="1"/>
+      <w:numFmt w:val="decimal"/>
+      <w:lvlText w:val="%1."/>
+      <w:lvlJc w:val="left"/>
+      <w:pPr>
+        <w:ind w:left="720" w:hanging="360"/>
+      </w:pPr>
+      <w:rPr>
+        <w:rFonts w:hint="default"/>
+      </w:rPr>
+    </w:lvl>
+    <w:lvl w:ilvl="1" w:tplc="40090019" w:tentative="1">
+      <w:start w:val="1"/>
+      <w:numFmt w:val="lowerLetter"/>
+      <w:lvlText w:val="%2."/>
+      <w:lvlJc w:val="left"/>
+      <w:pPr>
+        <w:ind w:left="1440" w:hanging="360"/>
+      </w:pPr>
+    </w:lvl>
+    <w:lvl w:ilvl="2" w:tplc="4009001B" w:tentative="1">
+      <w:start w:val="1"/>
+      <w:numFmt w:val="lowerRoman"/>
+      <w:lvlText w:val="%3."/>
+      <w:lvlJc w:val="right"/>
+      <w:pPr>
+        <w:ind w:left="2160" w:hanging="180"/>
+      </w:pPr>
+    </w:lvl>
+    <w:lvl w:ilvl="3" w:tplc="4009000F" w:tentative="1">
+      <w:start w:val="1"/>
+      <w:numFmt w:val="decimal"/>
+      <w:lvlText w:val="%4."/>
+      <w:lvlJc w:val="left"/>
+      <w:pPr>
+        <w:ind w:left="2880" w:hanging="360"/>
+      </w:pPr>
+    </w:lvl>
+    <w:lvl w:ilvl="4" w:tplc="40090019" w:tentative="1">
+      <w:start w:val="1"/>
+      <w:numFmt w:val="lowerLetter"/>
+      <w:lvlText w:val="%5."/>
+      <w:lvlJc w:val="left"/>
+      <w:pPr>
+        <w:ind w:left="3600" w:hanging="360"/>
+      </w:pPr>
+    </w:lvl>
+    <w:lvl w:ilvl="5" w:tplc="4009001B" w:tentative="1">
+      <w:start w:val="1"/>
+      <w:numFmt w:val="lowerRoman"/>
+      <w:lvlText w:val="%6."/>
+      <w:lvlJc w:val="right"/>
+      <w:pPr>
+        <w:ind w:left="4320" w:hanging="180"/>
+      </w:pPr>
+    </w:lvl>
+    <w:lvl w:ilvl="6" w:tplc="4009000F" w:tentative="1">
+      <w:start w:val="1"/>
+      <w:numFmt w:val="decimal"/>
+      <w:lvlText w:val="%7."/>
+      <w:lvlJc w:val="left"/>
+      <w:pPr>
+        <w:ind w:left="5040" w:hanging="360"/>
+      </w:pPr>
+    </w:lvl>
+    <w:lvl w:ilvl="7" w:tplc="40090019" w:tentative="1">
+      <w:start w:val="1"/>
+      <w:numFmt w:val="lowerLetter"/>
+      <w:lvlText w:val="%8."/>
+      <w:lvlJc w:val="left"/>
+      <w:pPr>
+        <w:ind w:left="5760" w:hanging="360"/>
+      </w:pPr>
+    </w:lvl>
+    <w:lvl w:ilvl="8" w:tplc="4009001B" w:tentative="1">
+      <w:start w:val="1"/>
+      <w:numFmt w:val="lowerRoman"/>
+      <w:lvlText w:val="%9."/>
+      <w:lvlJc w:val="right"/>
+      <w:pPr>
+        <w:ind w:left="6480" w:hanging="180"/>
+      </w:pPr>
+    </w:lvl>
+  </w:abstractNum>
+  <w:abstractNum w:abstractNumId="3">
+    <w:nsid w:val="49080395"/>
+    <w:multiLevelType w:val="hybridMultilevel"/>
+    <w:tmpl w:val="9D4ACE66"/>
+    <w:lvl w:ilvl="0" w:tplc="3912C98C">
+      <w:start w:val="1"/>
+      <w:numFmt w:val="lowerLetter"/>
+      <w:lvlText w:val="%1."/>
+      <w:lvlJc w:val="left"/>
+      <w:pPr>
+        <w:ind w:left="1800" w:hanging="360"/>
+      </w:pPr>
+      <w:rPr>
+        <w:rFonts w:hint="default"/>
+      </w:rPr>
+    </w:lvl>
+    <w:lvl w:ilvl="1" w:tplc="40090019" w:tentative="1">
+      <w:start w:val="1"/>
+      <w:numFmt w:val="lowerLetter"/>
+      <w:lvlText w:val="%2."/>
+      <w:lvlJc w:val="left"/>
+      <w:pPr>
+        <w:ind w:left="2520" w:hanging="360"/>
+      </w:pPr>
+    </w:lvl>
+    <w:lvl w:ilvl="2" w:tplc="4009001B" w:tentative="1">
+      <w:start w:val="1"/>
+      <w:numFmt w:val="lowerRoman"/>
+      <w:lvlText w:val="%3."/>
+      <w:lvlJc w:val="right"/>
+      <w:pPr>
+        <w:ind w:left="3240" w:hanging="180"/>
+      </w:pPr>
+    </w:lvl>
+    <w:lvl w:ilvl="3" w:tplc="4009000F" w:tentative="1">
+      <w:start w:val="1"/>
+      <w:numFmt w:val="decimal"/>
+      <w:lvlText w:val="%4."/>
+      <w:lvlJc w:val="left"/>
+      <w:pPr>
+        <w:ind w:left="3960" w:hanging="360"/>
+      </w:pPr>
+    </w:lvl>
+    <w:lvl w:ilvl="4" w:tplc="40090019" w:tentative="1">
+      <w:start w:val="1"/>
+      <w:numFmt w:val="lowerLetter"/>
+      <w:lvlText w:val="%5."/>
+      <w:lvlJc w:val="left"/>
+      <w:pPr>
+        <w:ind w:left="4680" w:hanging="360"/>
+      </w:pPr>
+    </w:lvl>
+    <w:lvl w:ilvl="5" w:tplc="4009001B" w:tentative="1">
+      <w:start w:val="1"/>
+      <w:numFmt w:val="lowerRoman"/>
+      <w:lvlText w:val="%6."/>
+      <w:lvlJc w:val="right"/>
+      <w:pPr>
+        <w:ind w:left="5400" w:hanging="180"/>
+      </w:pPr>
+    </w:lvl>
+    <w:lvl w:ilvl="6" w:tplc="4009000F" w:tentative="1">
+      <w:start w:val="1"/>
+      <w:numFmt w:val="decimal"/>
+      <w:lvlText w:val="%7."/>
+      <w:lvlJc w:val="left"/>
+      <w:pPr>
+        <w:ind w:left="6120" w:hanging="360"/>
+      </w:pPr>
+    </w:lvl>
+    <w:lvl w:ilvl="7" w:tplc="40090019" w:tentative="1">
+      <w:start w:val="1"/>
+      <w:numFmt w:val="lowerLetter"/>
+      <w:lvlText w:val="%8."/>
+      <w:lvlJc w:val="left"/>
+      <w:pPr>
+        <w:ind w:left="6840" w:hanging="360"/>
+      </w:pPr>
+    </w:lvl>
+    <w:lvl w:ilvl="8" w:tplc="4009001B" w:tentative="1">
+      <w:start w:val="1"/>
+      <w:numFmt w:val="lowerRoman"/>
+      <w:lvlText w:val="%9."/>
+      <w:lvlJc w:val="right"/>
+      <w:pPr>
+        <w:ind w:left="7560" w:hanging="180"/>
+      </w:pPr>
+    </w:lvl>
+  </w:abstractNum>
+  <w:abstractNum w:abstractNumId="4">
     <w:nsid w:val="65BE0288"/>
     <w:multiLevelType w:val="hybridMultilevel"/>
     <w:tmpl w:val="91EA6706"/>
@@ -2091,7 +3202,7 @@
       </w:pPr>
     </w:lvl>
   </w:abstractNum>
-  <w:abstractNum w:abstractNumId="3">
+  <w:abstractNum w:abstractNumId="5">
     <w:nsid w:val="717E3E88"/>
     <w:multiLevelType w:val="hybridMultilevel"/>
     <w:tmpl w:val="F8F21240"/>
@@ -2180,7 +3291,96 @@
       </w:pPr>
     </w:lvl>
   </w:abstractNum>
-  <w:abstractNum w:abstractNumId="4">
+  <w:abstractNum w:abstractNumId="6">
+    <w:nsid w:val="74133C74"/>
+    <w:multiLevelType w:val="hybridMultilevel"/>
+    <w:tmpl w:val="633C727E"/>
+    <w:lvl w:ilvl="0" w:tplc="841A4286">
+      <w:start w:val="1"/>
+      <w:numFmt w:val="decimal"/>
+      <w:lvlText w:val="%1."/>
+      <w:lvlJc w:val="left"/>
+      <w:pPr>
+        <w:ind w:left="1080" w:hanging="360"/>
+      </w:pPr>
+      <w:rPr>
+        <w:rFonts w:hint="default"/>
+      </w:rPr>
+    </w:lvl>
+    <w:lvl w:ilvl="1" w:tplc="40090019" w:tentative="1">
+      <w:start w:val="1"/>
+      <w:numFmt w:val="lowerLetter"/>
+      <w:lvlText w:val="%2."/>
+      <w:lvlJc w:val="left"/>
+      <w:pPr>
+        <w:ind w:left="1800" w:hanging="360"/>
+      </w:pPr>
+    </w:lvl>
+    <w:lvl w:ilvl="2" w:tplc="4009001B" w:tentative="1">
+      <w:start w:val="1"/>
+      <w:numFmt w:val="lowerRoman"/>
+      <w:lvlText w:val="%3."/>
+      <w:lvlJc w:val="right"/>
+      <w:pPr>
+        <w:ind w:left="2520" w:hanging="180"/>
+      </w:pPr>
+    </w:lvl>
+    <w:lvl w:ilvl="3" w:tplc="4009000F" w:tentative="1">
+      <w:start w:val="1"/>
+      <w:numFmt w:val="decimal"/>
+      <w:lvlText w:val="%4."/>
+      <w:lvlJc w:val="left"/>
+      <w:pPr>
+        <w:ind w:left="3240" w:hanging="360"/>
+      </w:pPr>
+    </w:lvl>
+    <w:lvl w:ilvl="4" w:tplc="40090019" w:tentative="1">
+      <w:start w:val="1"/>
+      <w:numFmt w:val="lowerLetter"/>
+      <w:lvlText w:val="%5."/>
+      <w:lvlJc w:val="left"/>
+      <w:pPr>
+        <w:ind w:left="3960" w:hanging="360"/>
+      </w:pPr>
+    </w:lvl>
+    <w:lvl w:ilvl="5" w:tplc="4009001B" w:tentative="1">
+      <w:start w:val="1"/>
+      <w:numFmt w:val="lowerRoman"/>
+      <w:lvlText w:val="%6."/>
+      <w:lvlJc w:val="right"/>
+      <w:pPr>
+        <w:ind w:left="4680" w:hanging="180"/>
+      </w:pPr>
+    </w:lvl>
+    <w:lvl w:ilvl="6" w:tplc="4009000F" w:tentative="1">
+      <w:start w:val="1"/>
+      <w:numFmt w:val="decimal"/>
+      <w:lvlText w:val="%7."/>
+      <w:lvlJc w:val="left"/>
+      <w:pPr>
+        <w:ind w:left="5400" w:hanging="360"/>
+      </w:pPr>
+    </w:lvl>
+    <w:lvl w:ilvl="7" w:tplc="40090019" w:tentative="1">
+      <w:start w:val="1"/>
+      <w:numFmt w:val="lowerLetter"/>
+      <w:lvlText w:val="%8."/>
+      <w:lvlJc w:val="left"/>
+      <w:pPr>
+        <w:ind w:left="6120" w:hanging="360"/>
+      </w:pPr>
+    </w:lvl>
+    <w:lvl w:ilvl="8" w:tplc="4009001B" w:tentative="1">
+      <w:start w:val="1"/>
+      <w:numFmt w:val="lowerRoman"/>
+      <w:lvlText w:val="%9."/>
+      <w:lvlJc w:val="right"/>
+      <w:pPr>
+        <w:ind w:left="6840" w:hanging="180"/>
+      </w:pPr>
+    </w:lvl>
+  </w:abstractNum>
+  <w:abstractNum w:abstractNumId="7">
     <w:nsid w:val="7AE14EFC"/>
     <w:multiLevelType w:val="hybridMultilevel"/>
     <w:tmpl w:val="A614FAA8"/>
@@ -2276,13 +3476,22 @@
     <w:abstractNumId w:val="1"/>
   </w:num>
   <w:num w:numId="3">
+    <w:abstractNumId w:val="7"/>
+  </w:num>
+  <w:num w:numId="4">
     <w:abstractNumId w:val="4"/>
   </w:num>
-  <w:num w:numId="4">
+  <w:num w:numId="5">
+    <w:abstractNumId w:val="5"/>
+  </w:num>
+  <w:num w:numId="6">
+    <w:abstractNumId w:val="6"/>
+  </w:num>
+  <w:num w:numId="7">
+    <w:abstractNumId w:val="3"/>
+  </w:num>
+  <w:num w:numId="8">
     <w:abstractNumId w:val="2"/>
-  </w:num>
-  <w:num w:numId="5">
-    <w:abstractNumId w:val="3"/>
   </w:num>
 </w:numbering>
 </file>
@@ -3157,7 +4366,7 @@
 </file>
 
 <file path=customXml/itemProps1.xml><?xml version="1.0" encoding="utf-8"?>
-<ds:datastoreItem xmlns:ds="http://schemas.openxmlformats.org/officeDocument/2006/customXml" ds:itemID="{3146D5F1-C479-4B79-93D0-7E5B90F8860D}">
+<ds:datastoreItem xmlns:ds="http://schemas.openxmlformats.org/officeDocument/2006/customXml" ds:itemID="{DDBB567E-7ABD-439A-9A3B-A9AB3D99D2A9}">
   <ds:schemaRefs>
     <ds:schemaRef ds:uri="http://schemas.openxmlformats.org/officeDocument/2006/bibliography"/>
   </ds:schemaRefs>

</xml_diff>

<commit_message>
deployed the tomcat server task
</commit_message>
<xml_diff>
--- a/Skill-development-assesment.docx
+++ b/Skill-development-assesment.docx
@@ -11,12 +11,27 @@
         </w:numPr>
       </w:pPr>
       <w:r>
-        <w:t>I have implemented the movie-catalog-service and uploaded in git.</w:t>
-      </w:r>
-    </w:p>
-    <w:p>
-      <w:r>
-        <w:t>url for git:</w:t>
+        <w:t>I have implemented the movie-</w:t>
+      </w:r>
+      <w:proofErr w:type="spellStart"/>
+      <w:r>
+        <w:t>catalog</w:t>
+      </w:r>
+      <w:proofErr w:type="spellEnd"/>
+      <w:r>
+        <w:t>-service and uploaded in git.</w:t>
+      </w:r>
+    </w:p>
+    <w:p>
+      <w:proofErr w:type="spellStart"/>
+      <w:proofErr w:type="gramStart"/>
+      <w:r>
+        <w:t>url</w:t>
+      </w:r>
+      <w:proofErr w:type="spellEnd"/>
+      <w:proofErr w:type="gramEnd"/>
+      <w:r>
+        <w:t xml:space="preserve"> for git:</w:t>
       </w:r>
     </w:p>
     <w:p>
@@ -38,7 +53,20 @@
         </w:numPr>
       </w:pPr>
       <w:r>
-        <w:t>Configured global settings in Jenkins for jdk  installations.</w:t>
+        <w:t xml:space="preserve">Configured global settings in Jenkins for </w:t>
+      </w:r>
+      <w:proofErr w:type="spellStart"/>
+      <w:proofErr w:type="gramStart"/>
+      <w:r>
+        <w:t>jdk</w:t>
+      </w:r>
+      <w:proofErr w:type="spellEnd"/>
+      <w:r>
+        <w:t xml:space="preserve">  installations</w:t>
+      </w:r>
+      <w:proofErr w:type="gramEnd"/>
+      <w:r>
+        <w:t>.</w:t>
       </w:r>
     </w:p>
     <w:p>
@@ -179,7 +207,15 @@
         <w:t xml:space="preserve">Configured the </w:t>
       </w:r>
       <w:r>
-        <w:t>git url and the maven settings in Jenkins from manage Jenkins option</w:t>
+        <w:t xml:space="preserve">git </w:t>
+      </w:r>
+      <w:proofErr w:type="spellStart"/>
+      <w:r>
+        <w:t>url</w:t>
+      </w:r>
+      <w:proofErr w:type="spellEnd"/>
+      <w:r>
+        <w:t xml:space="preserve"> and the maven settings in Jenkins from manage Jenkins option</w:t>
       </w:r>
     </w:p>
     <w:p>
@@ -393,7 +429,31 @@
         </w:numPr>
       </w:pPr>
       <w:r>
-        <w:t xml:space="preserve">To configure the webhook we need to convert  the localhost to public network. </w:t>
+        <w:t xml:space="preserve">To configure the </w:t>
+      </w:r>
+      <w:proofErr w:type="spellStart"/>
+      <w:r>
+        <w:t>webhook</w:t>
+      </w:r>
+      <w:proofErr w:type="spellEnd"/>
+      <w:r>
+        <w:t xml:space="preserve"> we need to </w:t>
+      </w:r>
+      <w:proofErr w:type="gramStart"/>
+      <w:r>
+        <w:t>convert  the</w:t>
+      </w:r>
+      <w:proofErr w:type="gramEnd"/>
+      <w:r>
+        <w:t xml:space="preserve"> </w:t>
+      </w:r>
+      <w:proofErr w:type="spellStart"/>
+      <w:r>
+        <w:t>localhost</w:t>
+      </w:r>
+      <w:proofErr w:type="spellEnd"/>
+      <w:r>
+        <w:t xml:space="preserve"> to public network. </w:t>
       </w:r>
     </w:p>
     <w:p>
@@ -405,7 +465,15 @@
         </w:numPr>
       </w:pPr>
       <w:r>
-        <w:t>To do this, we have to install ngrok in the local system and set the path in environment variables.</w:t>
+        <w:t xml:space="preserve">To do this, we have to install </w:t>
+      </w:r>
+      <w:proofErr w:type="spellStart"/>
+      <w:r>
+        <w:t>ngrok</w:t>
+      </w:r>
+      <w:proofErr w:type="spellEnd"/>
+      <w:r>
+        <w:t xml:space="preserve"> in the local system and set the path in environment variables.</w:t>
       </w:r>
     </w:p>
     <w:p>
@@ -416,8 +484,29 @@
           <w:numId w:val="2"/>
         </w:numPr>
       </w:pPr>
-      <w:r>
-        <w:t>Added  the webhook in github as show below.</w:t>
+      <w:proofErr w:type="gramStart"/>
+      <w:r>
+        <w:t>Added  the</w:t>
+      </w:r>
+      <w:proofErr w:type="gramEnd"/>
+      <w:r>
+        <w:t xml:space="preserve"> </w:t>
+      </w:r>
+      <w:proofErr w:type="spellStart"/>
+      <w:r>
+        <w:t>webhook</w:t>
+      </w:r>
+      <w:proofErr w:type="spellEnd"/>
+      <w:r>
+        <w:t xml:space="preserve"> in </w:t>
+      </w:r>
+      <w:proofErr w:type="spellStart"/>
+      <w:r>
+        <w:t>github</w:t>
+      </w:r>
+      <w:proofErr w:type="spellEnd"/>
+      <w:r>
+        <w:t xml:space="preserve"> as show below.</w:t>
       </w:r>
     </w:p>
     <w:p>
@@ -547,7 +636,31 @@
         </w:numPr>
       </w:pPr>
       <w:r>
-        <w:t>Modify the manage configure section in job to mark “GitHub hook trigger for GITScm polling” as below.</w:t>
+        <w:t xml:space="preserve">Modify </w:t>
+      </w:r>
+      <w:proofErr w:type="gramStart"/>
+      <w:r>
+        <w:t>the manage</w:t>
+      </w:r>
+      <w:proofErr w:type="gramEnd"/>
+      <w:r>
+        <w:t xml:space="preserve"> configure section in job to mark “</w:t>
+      </w:r>
+      <w:proofErr w:type="spellStart"/>
+      <w:r>
+        <w:t>GitHub</w:t>
+      </w:r>
+      <w:proofErr w:type="spellEnd"/>
+      <w:r>
+        <w:t xml:space="preserve"> hook trigger for </w:t>
+      </w:r>
+      <w:proofErr w:type="spellStart"/>
+      <w:r>
+        <w:t>GITScm</w:t>
+      </w:r>
+      <w:proofErr w:type="spellEnd"/>
+      <w:r>
+        <w:t xml:space="preserve"> polling” as below.</w:t>
       </w:r>
     </w:p>
     <w:p>
@@ -767,8 +880,54 @@
           <w:sz w:val="22"/>
           <w:szCs w:val="22"/>
         </w:rPr>
-        <w:t>C:\Program Files (x86)\Jenkins\workspace\webapp\webapp\target\webapp.war</w:t>
-      </w:r>
+        <w:t>C:\Program Files (x86)\Jenkins\workspace\</w:t>
+      </w:r>
+      <w:proofErr w:type="spellStart"/>
+      <w:r>
+        <w:rPr>
+          <w:rFonts w:asciiTheme="minorHAnsi" w:hAnsiTheme="minorHAnsi" w:cstheme="minorHAnsi"/>
+          <w:sz w:val="22"/>
+          <w:szCs w:val="22"/>
+        </w:rPr>
+        <w:t>webapp</w:t>
+      </w:r>
+      <w:proofErr w:type="spellEnd"/>
+      <w:r>
+        <w:rPr>
+          <w:rFonts w:asciiTheme="minorHAnsi" w:hAnsiTheme="minorHAnsi" w:cstheme="minorHAnsi"/>
+          <w:sz w:val="22"/>
+          <w:szCs w:val="22"/>
+        </w:rPr>
+        <w:t>\</w:t>
+      </w:r>
+      <w:proofErr w:type="spellStart"/>
+      <w:r>
+        <w:rPr>
+          <w:rFonts w:asciiTheme="minorHAnsi" w:hAnsiTheme="minorHAnsi" w:cstheme="minorHAnsi"/>
+          <w:sz w:val="22"/>
+          <w:szCs w:val="22"/>
+        </w:rPr>
+        <w:t>webapp</w:t>
+      </w:r>
+      <w:proofErr w:type="spellEnd"/>
+      <w:r>
+        <w:rPr>
+          <w:rFonts w:asciiTheme="minorHAnsi" w:hAnsiTheme="minorHAnsi" w:cstheme="minorHAnsi"/>
+          <w:sz w:val="22"/>
+          <w:szCs w:val="22"/>
+        </w:rPr>
+        <w:t>\target\</w:t>
+      </w:r>
+      <w:proofErr w:type="spellStart"/>
+      <w:r>
+        <w:rPr>
+          <w:rFonts w:asciiTheme="minorHAnsi" w:hAnsiTheme="minorHAnsi" w:cstheme="minorHAnsi"/>
+          <w:sz w:val="22"/>
+          <w:szCs w:val="22"/>
+        </w:rPr>
+        <w:t>webapp.war</w:t>
+      </w:r>
+      <w:proofErr w:type="spellEnd"/>
     </w:p>
     <w:p>
       <w:pPr>
@@ -850,16 +1009,44 @@
           <w:szCs w:val="22"/>
         </w:rPr>
         <w:lastRenderedPageBreak/>
-        <w:t xml:space="preserve">Copied the webapp.war file at </w:t>
-      </w:r>
+        <w:t xml:space="preserve">Copied the </w:t>
+      </w:r>
+      <w:proofErr w:type="spellStart"/>
       <w:r>
         <w:rPr>
           <w:rFonts w:asciiTheme="minorHAnsi" w:hAnsiTheme="minorHAnsi" w:cstheme="minorHAnsi"/>
           <w:sz w:val="22"/>
           <w:szCs w:val="22"/>
         </w:rPr>
-        <w:t>C:\Program Files\Apache Software Foundation\Tomcat 8.5\webapps</w:t>
-      </w:r>
+        <w:t>webapp.war</w:t>
+      </w:r>
+      <w:proofErr w:type="spellEnd"/>
+      <w:r>
+        <w:rPr>
+          <w:rFonts w:asciiTheme="minorHAnsi" w:hAnsiTheme="minorHAnsi" w:cstheme="minorHAnsi"/>
+          <w:sz w:val="22"/>
+          <w:szCs w:val="22"/>
+        </w:rPr>
+        <w:t xml:space="preserve"> file at </w:t>
+      </w:r>
+      <w:r>
+        <w:rPr>
+          <w:rFonts w:asciiTheme="minorHAnsi" w:hAnsiTheme="minorHAnsi" w:cstheme="minorHAnsi"/>
+          <w:sz w:val="22"/>
+          <w:szCs w:val="22"/>
+        </w:rPr>
+        <w:t>C:\Program Files\Apache Software Foundation\Tomcat 8.5\</w:t>
+      </w:r>
+      <w:proofErr w:type="spellStart"/>
+      <w:r>
+        <w:rPr>
+          <w:rFonts w:asciiTheme="minorHAnsi" w:hAnsiTheme="minorHAnsi" w:cstheme="minorHAnsi"/>
+          <w:sz w:val="22"/>
+          <w:szCs w:val="22"/>
+        </w:rPr>
+        <w:t>webapps</w:t>
+      </w:r>
+      <w:proofErr w:type="spellEnd"/>
       <w:r>
         <w:rPr>
           <w:rFonts w:asciiTheme="minorHAnsi" w:hAnsiTheme="minorHAnsi" w:cstheme="minorHAnsi"/>
@@ -1030,7 +1217,25 @@
           <w:sz w:val="22"/>
           <w:szCs w:val="22"/>
         </w:rPr>
-        <w:t xml:space="preserve">Ran the server at 9090 with the url </w:t>
+        <w:t xml:space="preserve">Ran the server at 9090 with the </w:t>
+      </w:r>
+      <w:proofErr w:type="spellStart"/>
+      <w:r>
+        <w:rPr>
+          <w:rFonts w:asciiTheme="minorHAnsi" w:hAnsiTheme="minorHAnsi" w:cstheme="minorHAnsi"/>
+          <w:sz w:val="22"/>
+          <w:szCs w:val="22"/>
+        </w:rPr>
+        <w:t>url</w:t>
+      </w:r>
+      <w:proofErr w:type="spellEnd"/>
+      <w:r>
+        <w:rPr>
+          <w:rFonts w:asciiTheme="minorHAnsi" w:hAnsiTheme="minorHAnsi" w:cstheme="minorHAnsi"/>
+          <w:sz w:val="22"/>
+          <w:szCs w:val="22"/>
+        </w:rPr>
+        <w:t xml:space="preserve"> </w:t>
       </w:r>
       <w:hyperlink r:id="rId19" w:history="1">
         <w:r>
@@ -1225,7 +1430,21 @@
         <w:rPr>
           <w:lang w:eastAsia="en-IN"/>
         </w:rPr>
-        <w:t>Task: Run the sonarQube in Jenkins</w:t>
+        <w:t xml:space="preserve">Task: Run the </w:t>
+      </w:r>
+      <w:proofErr w:type="spellStart"/>
+      <w:r>
+        <w:rPr>
+          <w:lang w:eastAsia="en-IN"/>
+        </w:rPr>
+        <w:t>sonarQube</w:t>
+      </w:r>
+      <w:proofErr w:type="spellEnd"/>
+      <w:r>
+        <w:rPr>
+          <w:lang w:eastAsia="en-IN"/>
+        </w:rPr>
+        <w:t xml:space="preserve"> in Jenkins</w:t>
       </w:r>
     </w:p>
     <w:p>
@@ -1243,7 +1462,21 @@
         <w:rPr>
           <w:lang w:eastAsia="en-IN"/>
         </w:rPr>
-        <w:t xml:space="preserve">Install the sonarQube Scanner in Jenkins at manage Jenkins </w:t>
+        <w:t xml:space="preserve">Install the </w:t>
+      </w:r>
+      <w:proofErr w:type="spellStart"/>
+      <w:r>
+        <w:rPr>
+          <w:lang w:eastAsia="en-IN"/>
+        </w:rPr>
+        <w:t>sonarQube</w:t>
+      </w:r>
+      <w:proofErr w:type="spellEnd"/>
+      <w:r>
+        <w:rPr>
+          <w:lang w:eastAsia="en-IN"/>
+        </w:rPr>
+        <w:t xml:space="preserve"> Scanner in Jenkins at manage Jenkins </w:t>
       </w:r>
     </w:p>
     <w:p>
@@ -1396,7 +1629,21 @@
         <w:rPr>
           <w:lang w:eastAsia="en-IN"/>
         </w:rPr>
-        <w:t>Configure the sonarQube server installation in configure option</w:t>
+        <w:t xml:space="preserve">Configure the </w:t>
+      </w:r>
+      <w:proofErr w:type="spellStart"/>
+      <w:r>
+        <w:rPr>
+          <w:lang w:eastAsia="en-IN"/>
+        </w:rPr>
+        <w:t>sonarQube</w:t>
+      </w:r>
+      <w:proofErr w:type="spellEnd"/>
+      <w:r>
+        <w:rPr>
+          <w:lang w:eastAsia="en-IN"/>
+        </w:rPr>
+        <w:t xml:space="preserve"> server installation in configure option</w:t>
       </w:r>
     </w:p>
     <w:p>
@@ -1908,7 +2155,49 @@
         <w:rPr>
           <w:lang w:eastAsia="en-IN"/>
         </w:rPr>
-        <w:t>In git repository, create Jenkinsfile that has the configurations of the jdk and maven details. And also git url as follows</w:t>
+        <w:t xml:space="preserve">In git repository, create </w:t>
+      </w:r>
+      <w:proofErr w:type="spellStart"/>
+      <w:r>
+        <w:rPr>
+          <w:lang w:eastAsia="en-IN"/>
+        </w:rPr>
+        <w:t>Jenkinsfile</w:t>
+      </w:r>
+      <w:proofErr w:type="spellEnd"/>
+      <w:r>
+        <w:rPr>
+          <w:lang w:eastAsia="en-IN"/>
+        </w:rPr>
+        <w:t xml:space="preserve"> that has the configurations of the </w:t>
+      </w:r>
+      <w:proofErr w:type="spellStart"/>
+      <w:r>
+        <w:rPr>
+          <w:lang w:eastAsia="en-IN"/>
+        </w:rPr>
+        <w:t>jdk</w:t>
+      </w:r>
+      <w:proofErr w:type="spellEnd"/>
+      <w:r>
+        <w:rPr>
+          <w:lang w:eastAsia="en-IN"/>
+        </w:rPr>
+        <w:t xml:space="preserve"> and maven details. And also git </w:t>
+      </w:r>
+      <w:proofErr w:type="spellStart"/>
+      <w:r>
+        <w:rPr>
+          <w:lang w:eastAsia="en-IN"/>
+        </w:rPr>
+        <w:t>url</w:t>
+      </w:r>
+      <w:proofErr w:type="spellEnd"/>
+      <w:r>
+        <w:rPr>
+          <w:lang w:eastAsia="en-IN"/>
+        </w:rPr>
+        <w:t xml:space="preserve"> as follows</w:t>
       </w:r>
     </w:p>
     <w:p>
@@ -1982,7 +2271,21 @@
         <w:rPr>
           <w:lang w:eastAsia="en-IN"/>
         </w:rPr>
-        <w:t xml:space="preserve">For maven version and jdk versions, go to the </w:t>
+        <w:t xml:space="preserve">For maven version and </w:t>
+      </w:r>
+      <w:proofErr w:type="spellStart"/>
+      <w:r>
+        <w:rPr>
+          <w:lang w:eastAsia="en-IN"/>
+        </w:rPr>
+        <w:t>jdk</w:t>
+      </w:r>
+      <w:proofErr w:type="spellEnd"/>
+      <w:r>
+        <w:rPr>
+          <w:lang w:eastAsia="en-IN"/>
+        </w:rPr>
+        <w:t xml:space="preserve"> versions, go to the </w:t>
       </w:r>
       <w:r>
         <w:rPr>
@@ -2175,7 +2478,21 @@
         <w:rPr>
           <w:lang w:eastAsia="en-IN"/>
         </w:rPr>
-        <w:t>Now build the job, and webapp.war file is created</w:t>
+        <w:t xml:space="preserve">Now build the job, and </w:t>
+      </w:r>
+      <w:proofErr w:type="spellStart"/>
+      <w:r>
+        <w:rPr>
+          <w:lang w:eastAsia="en-IN"/>
+        </w:rPr>
+        <w:t>webapp.war</w:t>
+      </w:r>
+      <w:proofErr w:type="spellEnd"/>
+      <w:r>
+        <w:rPr>
+          <w:lang w:eastAsia="en-IN"/>
+        </w:rPr>
+        <w:t xml:space="preserve"> file is created</w:t>
       </w:r>
     </w:p>
     <w:p>
@@ -2426,15 +2743,33 @@
           <w:szCs w:val="24"/>
           <w:lang w:eastAsia="en-IN"/>
         </w:rPr>
-        <w:t>Date:</w:t>
-      </w:r>
+        <w:t>Date</w:t>
+      </w:r>
+      <w:proofErr w:type="gramStart"/>
       <w:r>
         <w:rPr>
           <w:sz w:val="24"/>
           <w:szCs w:val="24"/>
           <w:lang w:eastAsia="en-IN"/>
         </w:rPr>
-        <w:t>31/March/2020</w:t>
+        <w:t>:</w:t>
+      </w:r>
+      <w:r>
+        <w:rPr>
+          <w:sz w:val="24"/>
+          <w:szCs w:val="24"/>
+          <w:lang w:eastAsia="en-IN"/>
+        </w:rPr>
+        <w:t>31</w:t>
+      </w:r>
+      <w:proofErr w:type="gramEnd"/>
+      <w:r>
+        <w:rPr>
+          <w:sz w:val="24"/>
+          <w:szCs w:val="24"/>
+          <w:lang w:eastAsia="en-IN"/>
+        </w:rPr>
+        <w:t>/March/2020</w:t>
       </w:r>
     </w:p>
     <w:p>
@@ -2455,7 +2790,43 @@
           <w:szCs w:val="24"/>
           <w:lang w:eastAsia="en-IN"/>
         </w:rPr>
-        <w:t>Aim: Adding the sonarQube server  using  pipeline script for above job in Jenkins</w:t>
+        <w:t xml:space="preserve">Aim: Adding the </w:t>
+      </w:r>
+      <w:proofErr w:type="spellStart"/>
+      <w:r>
+        <w:rPr>
+          <w:sz w:val="24"/>
+          <w:szCs w:val="24"/>
+          <w:lang w:eastAsia="en-IN"/>
+        </w:rPr>
+        <w:t>sonarQube</w:t>
+      </w:r>
+      <w:proofErr w:type="spellEnd"/>
+      <w:r>
+        <w:rPr>
+          <w:sz w:val="24"/>
+          <w:szCs w:val="24"/>
+          <w:lang w:eastAsia="en-IN"/>
+        </w:rPr>
+        <w:t xml:space="preserve"> </w:t>
+      </w:r>
+      <w:proofErr w:type="gramStart"/>
+      <w:r>
+        <w:rPr>
+          <w:sz w:val="24"/>
+          <w:szCs w:val="24"/>
+          <w:lang w:eastAsia="en-IN"/>
+        </w:rPr>
+        <w:t>server  using</w:t>
+      </w:r>
+      <w:proofErr w:type="gramEnd"/>
+      <w:r>
+        <w:rPr>
+          <w:sz w:val="24"/>
+          <w:szCs w:val="24"/>
+          <w:lang w:eastAsia="en-IN"/>
+        </w:rPr>
+        <w:t xml:space="preserve">  pipeline script for above job in Jenkins</w:t>
       </w:r>
     </w:p>
     <w:p>
@@ -2734,7 +3105,21 @@
         <w:rPr>
           <w:lang w:eastAsia="en-IN"/>
         </w:rPr>
-        <w:t xml:space="preserve"> As we can see the there are 2 code smells in the project.</w:t>
+        <w:t xml:space="preserve"> As we can see the </w:t>
+      </w:r>
+      <w:proofErr w:type="spellStart"/>
+      <w:r>
+        <w:rPr>
+          <w:lang w:eastAsia="en-IN"/>
+        </w:rPr>
+        <w:t>there</w:t>
+      </w:r>
+      <w:proofErr w:type="spellEnd"/>
+      <w:r>
+        <w:rPr>
+          <w:lang w:eastAsia="en-IN"/>
+        </w:rPr>
+        <w:t xml:space="preserve"> are 2 code smells in the project.</w:t>
       </w:r>
       <w:r>
         <w:rPr>
@@ -2742,8 +3127,890 @@
         </w:rPr>
         <w:t xml:space="preserve"> </w:t>
       </w:r>
+    </w:p>
+    <w:p>
+      <w:pPr>
+        <w:tabs>
+          <w:tab w:val="left" w:pos="530"/>
+        </w:tabs>
+        <w:rPr>
+          <w:lang w:eastAsia="en-IN"/>
+        </w:rPr>
+      </w:pPr>
+      <w:r>
+        <w:rPr>
+          <w:noProof/>
+          <w:lang w:eastAsia="en-IN"/>
+        </w:rPr>
+        <mc:AlternateContent>
+          <mc:Choice Requires="wps">
+            <w:drawing>
+              <wp:anchor distT="0" distB="0" distL="114300" distR="114300" simplePos="0" relativeHeight="251663360" behindDoc="0" locked="0" layoutInCell="1" allowOverlap="1">
+                <wp:simplePos x="0" y="0"/>
+                <wp:positionH relativeFrom="column">
+                  <wp:posOffset>196850</wp:posOffset>
+                </wp:positionH>
+                <wp:positionV relativeFrom="paragraph">
+                  <wp:posOffset>156210</wp:posOffset>
+                </wp:positionV>
+                <wp:extent cx="5753100" cy="0"/>
+                <wp:effectExtent l="0" t="0" r="19050" b="19050"/>
+                <wp:wrapNone/>
+                <wp:docPr id="31" name="Straight Connector 31"/>
+                <wp:cNvGraphicFramePr/>
+                <a:graphic xmlns:a="http://schemas.openxmlformats.org/drawingml/2006/main">
+                  <a:graphicData uri="http://schemas.microsoft.com/office/word/2010/wordprocessingShape">
+                    <wps:wsp>
+                      <wps:cNvCnPr/>
+                      <wps:spPr>
+                        <a:xfrm>
+                          <a:off x="0" y="0"/>
+                          <a:ext cx="5753100" cy="0"/>
+                        </a:xfrm>
+                        <a:prstGeom prst="line">
+                          <a:avLst/>
+                        </a:prstGeom>
+                      </wps:spPr>
+                      <wps:style>
+                        <a:lnRef idx="1">
+                          <a:schemeClr val="accent1"/>
+                        </a:lnRef>
+                        <a:fillRef idx="0">
+                          <a:schemeClr val="accent1"/>
+                        </a:fillRef>
+                        <a:effectRef idx="0">
+                          <a:schemeClr val="accent1"/>
+                        </a:effectRef>
+                        <a:fontRef idx="minor">
+                          <a:schemeClr val="tx1"/>
+                        </a:fontRef>
+                      </wps:style>
+                      <wps:bodyPr/>
+                    </wps:wsp>
+                  </a:graphicData>
+                </a:graphic>
+                <wp14:sizeRelH relativeFrom="margin">
+                  <wp14:pctWidth>0</wp14:pctWidth>
+                </wp14:sizeRelH>
+                <wp14:sizeRelV relativeFrom="margin">
+                  <wp14:pctHeight>0</wp14:pctHeight>
+                </wp14:sizeRelV>
+              </wp:anchor>
+            </w:drawing>
+          </mc:Choice>
+          <mc:Fallback>
+            <w:pict>
+              <v:line id="Straight Connector 31" o:spid="_x0000_s1026" style="position:absolute;z-index:251663360;visibility:visible;mso-wrap-style:square;mso-width-percent:0;mso-height-percent:0;mso-wrap-distance-left:9pt;mso-wrap-distance-top:0;mso-wrap-distance-right:9pt;mso-wrap-distance-bottom:0;mso-position-horizontal:absolute;mso-position-horizontal-relative:text;mso-position-vertical:absolute;mso-position-vertical-relative:text;mso-width-percent:0;mso-height-percent:0;mso-width-relative:margin;mso-height-relative:margin" from="15.5pt,12.3pt" to="468.5pt,12.3pt" o:gfxdata="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" strokecolor="#4579b8 [3044]"/>
+            </w:pict>
+          </mc:Fallback>
+        </mc:AlternateContent>
+      </w:r>
+    </w:p>
+    <w:p>
+      <w:pPr>
+        <w:tabs>
+          <w:tab w:val="left" w:pos="530"/>
+        </w:tabs>
+        <w:rPr>
+          <w:lang w:eastAsia="en-IN"/>
+        </w:rPr>
+      </w:pPr>
+      <w:r>
+        <w:rPr>
+          <w:lang w:eastAsia="en-IN"/>
+        </w:rPr>
+        <w:t>Date: 02-March-2020</w:t>
+      </w:r>
+    </w:p>
+    <w:p>
+      <w:pPr>
+        <w:tabs>
+          <w:tab w:val="left" w:pos="530"/>
+        </w:tabs>
+        <w:rPr>
+          <w:lang w:eastAsia="en-IN"/>
+        </w:rPr>
+      </w:pPr>
+      <w:r>
+        <w:rPr>
+          <w:lang w:eastAsia="en-IN"/>
+        </w:rPr>
+        <w:t xml:space="preserve">Aim: Deployed the Tomcat server in Jenkins. Finally the Jenkins file contains Pipeline with the </w:t>
+      </w:r>
+      <w:proofErr w:type="spellStart"/>
+      <w:r>
+        <w:rPr>
+          <w:lang w:eastAsia="en-IN"/>
+        </w:rPr>
+        <w:t>scm</w:t>
+      </w:r>
+      <w:proofErr w:type="spellEnd"/>
+      <w:r>
+        <w:rPr>
+          <w:lang w:eastAsia="en-IN"/>
+        </w:rPr>
+        <w:t xml:space="preserve"> code+ Maven build + </w:t>
+      </w:r>
+      <w:proofErr w:type="spellStart"/>
+      <w:r>
+        <w:rPr>
+          <w:lang w:eastAsia="en-IN"/>
+        </w:rPr>
+        <w:t>SonarQube</w:t>
+      </w:r>
+      <w:proofErr w:type="spellEnd"/>
+      <w:r>
+        <w:rPr>
+          <w:lang w:eastAsia="en-IN"/>
+        </w:rPr>
+        <w:t xml:space="preserve"> Analysis + Tomcat </w:t>
+      </w:r>
+      <w:proofErr w:type="spellStart"/>
+      <w:r>
+        <w:rPr>
+          <w:lang w:eastAsia="en-IN"/>
+        </w:rPr>
+        <w:t>deployer</w:t>
+      </w:r>
+      <w:proofErr w:type="spellEnd"/>
+    </w:p>
+    <w:p>
+      <w:pPr>
+        <w:tabs>
+          <w:tab w:val="left" w:pos="530"/>
+        </w:tabs>
+        <w:rPr>
+          <w:lang w:eastAsia="en-IN"/>
+        </w:rPr>
+      </w:pPr>
+    </w:p>
+    <w:p>
+      <w:pPr>
+        <w:pStyle w:val="ListParagraph"/>
+        <w:numPr>
+          <w:ilvl w:val="0"/>
+          <w:numId w:val="9"/>
+        </w:numPr>
+        <w:tabs>
+          <w:tab w:val="left" w:pos="530"/>
+        </w:tabs>
+        <w:rPr>
+          <w:lang w:eastAsia="en-IN"/>
+        </w:rPr>
+      </w:pPr>
+      <w:r>
+        <w:rPr>
+          <w:lang w:eastAsia="en-IN"/>
+        </w:rPr>
+        <w:t xml:space="preserve"> To add the tomcat server in Jenkins job Configure </w:t>
+      </w:r>
+      <w:r>
+        <w:rPr>
+          <w:b/>
+          <w:lang w:eastAsia="en-IN"/>
+        </w:rPr>
+        <w:t>Deploy to Container</w:t>
+      </w:r>
+      <w:r>
+        <w:rPr>
+          <w:b/>
+          <w:lang w:eastAsia="en-IN"/>
+        </w:rPr>
+        <w:t xml:space="preserve"> </w:t>
+      </w:r>
+      <w:r>
+        <w:rPr>
+          <w:lang w:eastAsia="en-IN"/>
+        </w:rPr>
+        <w:t>in the manage Jenkins option</w:t>
+      </w:r>
+    </w:p>
+    <w:p>
+      <w:pPr>
+        <w:pStyle w:val="ListParagraph"/>
+        <w:tabs>
+          <w:tab w:val="left" w:pos="530"/>
+        </w:tabs>
+        <w:rPr>
+          <w:lang w:eastAsia="en-IN"/>
+        </w:rPr>
+      </w:pPr>
+      <w:r>
+        <w:rPr>
+          <w:noProof/>
+          <w:lang w:eastAsia="en-IN"/>
+        </w:rPr>
+        <w:drawing>
+          <wp:inline distT="0" distB="0" distL="0" distR="0">
+            <wp:extent cx="5731510" cy="3222625"/>
+            <wp:effectExtent l="0" t="0" r="2540" b="0"/>
+            <wp:docPr id="32" name="Picture 32"/>
+            <wp:cNvGraphicFramePr>
+              <a:graphicFrameLocks xmlns:a="http://schemas.openxmlformats.org/drawingml/2006/main" noChangeAspect="1"/>
+            </wp:cNvGraphicFramePr>
+            <a:graphic xmlns:a="http://schemas.openxmlformats.org/drawingml/2006/main">
+              <a:graphicData uri="http://schemas.openxmlformats.org/drawingml/2006/picture">
+                <pic:pic xmlns:pic="http://schemas.openxmlformats.org/drawingml/2006/picture">
+                  <pic:nvPicPr>
+                    <pic:cNvPr id="0" name="Screenshot (48).png"/>
+                    <pic:cNvPicPr/>
+                  </pic:nvPicPr>
+                  <pic:blipFill>
+                    <a:blip r:embed="rId38">
+                      <a:extLst>
+                        <a:ext uri="{28A0092B-C50C-407E-A947-70E740481C1C}">
+                          <a14:useLocalDpi xmlns:a14="http://schemas.microsoft.com/office/drawing/2010/main" val="0"/>
+                        </a:ext>
+                      </a:extLst>
+                    </a:blip>
+                    <a:stretch>
+                      <a:fillRect/>
+                    </a:stretch>
+                  </pic:blipFill>
+                  <pic:spPr>
+                    <a:xfrm>
+                      <a:off x="0" y="0"/>
+                      <a:ext cx="5731510" cy="3222625"/>
+                    </a:xfrm>
+                    <a:prstGeom prst="rect">
+                      <a:avLst/>
+                    </a:prstGeom>
+                  </pic:spPr>
+                </pic:pic>
+              </a:graphicData>
+            </a:graphic>
+          </wp:inline>
+        </w:drawing>
+      </w:r>
+    </w:p>
+    <w:p>
+      <w:pPr>
+        <w:pStyle w:val="ListParagraph"/>
+        <w:numPr>
+          <w:ilvl w:val="0"/>
+          <w:numId w:val="9"/>
+        </w:numPr>
+        <w:tabs>
+          <w:tab w:val="left" w:pos="530"/>
+        </w:tabs>
+        <w:rPr>
+          <w:lang w:eastAsia="en-IN"/>
+        </w:rPr>
+      </w:pPr>
+      <w:r>
+        <w:rPr>
+          <w:lang w:eastAsia="en-IN"/>
+        </w:rPr>
+        <w:lastRenderedPageBreak/>
+        <w:t xml:space="preserve"> Add manager role, user name and password in the tomcat-users.xml in the location </w:t>
+      </w:r>
+      <w:r>
+        <w:rPr>
+          <w:lang w:eastAsia="en-IN"/>
+        </w:rPr>
+        <w:t>C:\Program Files\Apache Software Foundation\Tomcat 8.5\</w:t>
+      </w:r>
+      <w:proofErr w:type="spellStart"/>
+      <w:r>
+        <w:rPr>
+          <w:lang w:eastAsia="en-IN"/>
+        </w:rPr>
+        <w:t>conf</w:t>
+      </w:r>
+      <w:proofErr w:type="spellEnd"/>
+      <w:r>
+        <w:rPr>
+          <w:lang w:eastAsia="en-IN"/>
+        </w:rPr>
+        <w:t>\tomcat-users.xml</w:t>
+      </w:r>
+      <w:r>
+        <w:rPr>
+          <w:lang w:eastAsia="en-IN"/>
+        </w:rPr>
+        <w:t xml:space="preserve"> like below </w:t>
+      </w:r>
+    </w:p>
+    <w:p>
+      <w:pPr>
+        <w:pStyle w:val="ListParagraph"/>
+        <w:tabs>
+          <w:tab w:val="left" w:pos="530"/>
+        </w:tabs>
+        <w:rPr>
+          <w:lang w:eastAsia="en-IN"/>
+        </w:rPr>
+      </w:pPr>
+      <w:r>
+        <w:rPr>
+          <w:noProof/>
+          <w:lang w:eastAsia="en-IN"/>
+        </w:rPr>
+        <w:drawing>
+          <wp:inline distT="0" distB="0" distL="0" distR="0">
+            <wp:extent cx="5731510" cy="3222625"/>
+            <wp:effectExtent l="0" t="0" r="2540" b="0"/>
+            <wp:docPr id="33" name="Picture 33"/>
+            <wp:cNvGraphicFramePr>
+              <a:graphicFrameLocks xmlns:a="http://schemas.openxmlformats.org/drawingml/2006/main" noChangeAspect="1"/>
+            </wp:cNvGraphicFramePr>
+            <a:graphic xmlns:a="http://schemas.openxmlformats.org/drawingml/2006/main">
+              <a:graphicData uri="http://schemas.openxmlformats.org/drawingml/2006/picture">
+                <pic:pic xmlns:pic="http://schemas.openxmlformats.org/drawingml/2006/picture">
+                  <pic:nvPicPr>
+                    <pic:cNvPr id="0" name="Screenshot (49).png"/>
+                    <pic:cNvPicPr/>
+                  </pic:nvPicPr>
+                  <pic:blipFill>
+                    <a:blip r:embed="rId39">
+                      <a:extLst>
+                        <a:ext uri="{28A0092B-C50C-407E-A947-70E740481C1C}">
+                          <a14:useLocalDpi xmlns:a14="http://schemas.microsoft.com/office/drawing/2010/main" val="0"/>
+                        </a:ext>
+                      </a:extLst>
+                    </a:blip>
+                    <a:stretch>
+                      <a:fillRect/>
+                    </a:stretch>
+                  </pic:blipFill>
+                  <pic:spPr>
+                    <a:xfrm>
+                      <a:off x="0" y="0"/>
+                      <a:ext cx="5731510" cy="3222625"/>
+                    </a:xfrm>
+                    <a:prstGeom prst="rect">
+                      <a:avLst/>
+                    </a:prstGeom>
+                  </pic:spPr>
+                </pic:pic>
+              </a:graphicData>
+            </a:graphic>
+          </wp:inline>
+        </w:drawing>
+      </w:r>
+    </w:p>
+    <w:p>
+      <w:pPr>
+        <w:pStyle w:val="ListParagraph"/>
+        <w:numPr>
+          <w:ilvl w:val="0"/>
+          <w:numId w:val="9"/>
+        </w:numPr>
+        <w:tabs>
+          <w:tab w:val="left" w:pos="530"/>
+        </w:tabs>
+        <w:rPr>
+          <w:lang w:eastAsia="en-IN"/>
+        </w:rPr>
+      </w:pPr>
+      <w:r>
+        <w:rPr>
+          <w:lang w:eastAsia="en-IN"/>
+        </w:rPr>
+        <w:t xml:space="preserve"> Generate the pipeline syntax script in the job</w:t>
+      </w:r>
+    </w:p>
+    <w:p>
+      <w:pPr>
+        <w:pStyle w:val="ListParagraph"/>
+        <w:tabs>
+          <w:tab w:val="left" w:pos="530"/>
+        </w:tabs>
+        <w:rPr>
+          <w:lang w:eastAsia="en-IN"/>
+        </w:rPr>
+      </w:pPr>
       <w:bookmarkStart w:id="0" w:name="_GoBack"/>
+      <w:r>
+        <w:rPr>
+          <w:noProof/>
+          <w:lang w:eastAsia="en-IN"/>
+        </w:rPr>
+        <w:drawing>
+          <wp:inline distT="0" distB="0" distL="0" distR="0">
+            <wp:extent cx="5731510" cy="3222625"/>
+            <wp:effectExtent l="0" t="0" r="2540" b="0"/>
+            <wp:docPr id="34" name="Picture 34"/>
+            <wp:cNvGraphicFramePr>
+              <a:graphicFrameLocks xmlns:a="http://schemas.openxmlformats.org/drawingml/2006/main" noChangeAspect="1"/>
+            </wp:cNvGraphicFramePr>
+            <a:graphic xmlns:a="http://schemas.openxmlformats.org/drawingml/2006/main">
+              <a:graphicData uri="http://schemas.openxmlformats.org/drawingml/2006/picture">
+                <pic:pic xmlns:pic="http://schemas.openxmlformats.org/drawingml/2006/picture">
+                  <pic:nvPicPr>
+                    <pic:cNvPr id="0" name="Screenshot (46).png"/>
+                    <pic:cNvPicPr/>
+                  </pic:nvPicPr>
+                  <pic:blipFill>
+                    <a:blip r:embed="rId40">
+                      <a:extLst>
+                        <a:ext uri="{28A0092B-C50C-407E-A947-70E740481C1C}">
+                          <a14:useLocalDpi xmlns:a14="http://schemas.microsoft.com/office/drawing/2010/main" val="0"/>
+                        </a:ext>
+                      </a:extLst>
+                    </a:blip>
+                    <a:stretch>
+                      <a:fillRect/>
+                    </a:stretch>
+                  </pic:blipFill>
+                  <pic:spPr>
+                    <a:xfrm>
+                      <a:off x="0" y="0"/>
+                      <a:ext cx="5731510" cy="3222625"/>
+                    </a:xfrm>
+                    <a:prstGeom prst="rect">
+                      <a:avLst/>
+                    </a:prstGeom>
+                  </pic:spPr>
+                </pic:pic>
+              </a:graphicData>
+            </a:graphic>
+          </wp:inline>
+        </w:drawing>
+      </w:r>
       <w:bookmarkEnd w:id="0"/>
+    </w:p>
+    <w:p>
+      <w:pPr>
+        <w:pStyle w:val="ListParagraph"/>
+        <w:numPr>
+          <w:ilvl w:val="0"/>
+          <w:numId w:val="9"/>
+        </w:numPr>
+        <w:tabs>
+          <w:tab w:val="left" w:pos="530"/>
+        </w:tabs>
+        <w:rPr>
+          <w:lang w:eastAsia="en-IN"/>
+        </w:rPr>
+      </w:pPr>
+      <w:r>
+        <w:rPr>
+          <w:lang w:eastAsia="en-IN"/>
+        </w:rPr>
+        <w:t xml:space="preserve"> Add it in the </w:t>
+      </w:r>
+      <w:proofErr w:type="spellStart"/>
+      <w:r>
+        <w:rPr>
+          <w:lang w:eastAsia="en-IN"/>
+        </w:rPr>
+        <w:t>Jenkinsfile</w:t>
+      </w:r>
+      <w:proofErr w:type="spellEnd"/>
+      <w:r>
+        <w:rPr>
+          <w:lang w:eastAsia="en-IN"/>
+        </w:rPr>
+        <w:t xml:space="preserve"> in </w:t>
+      </w:r>
+      <w:proofErr w:type="spellStart"/>
+      <w:r>
+        <w:rPr>
+          <w:lang w:eastAsia="en-IN"/>
+        </w:rPr>
+        <w:t>github</w:t>
+      </w:r>
+      <w:proofErr w:type="spellEnd"/>
+      <w:r>
+        <w:rPr>
+          <w:lang w:eastAsia="en-IN"/>
+        </w:rPr>
+        <w:t xml:space="preserve"> link</w:t>
+      </w:r>
+      <w:r>
+        <w:rPr>
+          <w:lang w:eastAsia="en-IN"/>
+        </w:rPr>
+        <w:t xml:space="preserve">. The Script is </w:t>
+      </w:r>
+      <w:r>
+        <w:rPr>
+          <w:b/>
+        </w:rPr>
+        <w:t xml:space="preserve">deploy </w:t>
+      </w:r>
+      <w:r>
+        <w:rPr>
+          <w:rStyle w:val="pl-c1"/>
+          <w:b/>
+        </w:rPr>
+        <w:t>adapters</w:t>
+      </w:r>
+      <w:r>
+        <w:rPr>
+          <w:b/>
+        </w:rPr>
+        <w:t>: [tomcat8(</w:t>
+      </w:r>
+      <w:proofErr w:type="spellStart"/>
+      <w:r>
+        <w:rPr>
+          <w:rStyle w:val="pl-c1"/>
+          <w:b/>
+        </w:rPr>
+        <w:t>credentialsId</w:t>
+      </w:r>
+      <w:proofErr w:type="spellEnd"/>
+      <w:r>
+        <w:rPr>
+          <w:b/>
+        </w:rPr>
+        <w:t xml:space="preserve">: </w:t>
+      </w:r>
+      <w:r>
+        <w:rPr>
+          <w:rStyle w:val="pl-pds"/>
+          <w:b/>
+        </w:rPr>
+        <w:t>'</w:t>
+      </w:r>
+      <w:r>
+        <w:rPr>
+          <w:rStyle w:val="pl-s"/>
+          <w:b/>
+        </w:rPr>
+        <w:t>7de1de9d-8e53-441a-8a2d-c06b708e9dcd</w:t>
+      </w:r>
+      <w:r>
+        <w:rPr>
+          <w:rStyle w:val="pl-pds"/>
+          <w:b/>
+        </w:rPr>
+        <w:t>'</w:t>
+      </w:r>
+      <w:r>
+        <w:rPr>
+          <w:b/>
+        </w:rPr>
+        <w:t xml:space="preserve">, </w:t>
+      </w:r>
+      <w:r>
+        <w:rPr>
+          <w:rStyle w:val="pl-c1"/>
+          <w:b/>
+        </w:rPr>
+        <w:t>path</w:t>
+      </w:r>
+      <w:r>
+        <w:rPr>
+          <w:b/>
+        </w:rPr>
+        <w:t xml:space="preserve">: </w:t>
+      </w:r>
+      <w:r>
+        <w:rPr>
+          <w:rStyle w:val="pl-pds"/>
+          <w:b/>
+        </w:rPr>
+        <w:t>''</w:t>
+      </w:r>
+      <w:r>
+        <w:rPr>
+          <w:b/>
+        </w:rPr>
+        <w:t xml:space="preserve">, </w:t>
+      </w:r>
+      <w:r>
+        <w:rPr>
+          <w:rStyle w:val="pl-c1"/>
+          <w:b/>
+        </w:rPr>
+        <w:t>url</w:t>
+      </w:r>
+      <w:r>
+        <w:rPr>
+          <w:b/>
+        </w:rPr>
+        <w:t xml:space="preserve">: </w:t>
+      </w:r>
+      <w:r>
+        <w:rPr>
+          <w:rStyle w:val="pl-pds"/>
+          <w:b/>
+        </w:rPr>
+        <w:t>'</w:t>
+      </w:r>
+      <w:r>
+        <w:rPr>
+          <w:rStyle w:val="pl-s"/>
+          <w:b/>
+        </w:rPr>
+        <w:t>http://localhost:9090/</w:t>
+      </w:r>
+      <w:proofErr w:type="spellStart"/>
+      <w:r>
+        <w:rPr>
+          <w:rStyle w:val="pl-s"/>
+          <w:b/>
+        </w:rPr>
+        <w:t>webapp</w:t>
+      </w:r>
+      <w:proofErr w:type="spellEnd"/>
+      <w:r>
+        <w:rPr>
+          <w:rStyle w:val="pl-s"/>
+          <w:b/>
+        </w:rPr>
+        <w:t>/</w:t>
+      </w:r>
+      <w:r>
+        <w:rPr>
+          <w:rStyle w:val="pl-pds"/>
+          <w:b/>
+        </w:rPr>
+        <w:t>'</w:t>
+      </w:r>
+      <w:r>
+        <w:rPr>
+          <w:b/>
+        </w:rPr>
+        <w:t xml:space="preserve">)], </w:t>
+      </w:r>
+      <w:proofErr w:type="spellStart"/>
+      <w:r>
+        <w:rPr>
+          <w:rStyle w:val="pl-c1"/>
+          <w:b/>
+        </w:rPr>
+        <w:t>contextPath</w:t>
+      </w:r>
+      <w:proofErr w:type="spellEnd"/>
+      <w:r>
+        <w:rPr>
+          <w:b/>
+        </w:rPr>
+        <w:t xml:space="preserve">: </w:t>
+      </w:r>
+      <w:r>
+        <w:rPr>
+          <w:rStyle w:val="pl-pds"/>
+          <w:b/>
+        </w:rPr>
+        <w:t>'</w:t>
+      </w:r>
+      <w:proofErr w:type="spellStart"/>
+      <w:r>
+        <w:rPr>
+          <w:rStyle w:val="pl-s"/>
+          <w:b/>
+        </w:rPr>
+        <w:t>webapp</w:t>
+      </w:r>
+      <w:proofErr w:type="spellEnd"/>
+      <w:r>
+        <w:rPr>
+          <w:rStyle w:val="pl-pds"/>
+          <w:b/>
+        </w:rPr>
+        <w:t>'</w:t>
+      </w:r>
+      <w:r>
+        <w:rPr>
+          <w:b/>
+        </w:rPr>
+        <w:t xml:space="preserve">, </w:t>
+      </w:r>
+      <w:proofErr w:type="spellStart"/>
+      <w:r>
+        <w:rPr>
+          <w:rStyle w:val="pl-c1"/>
+          <w:b/>
+        </w:rPr>
+        <w:t>onFailure</w:t>
+      </w:r>
+      <w:proofErr w:type="spellEnd"/>
+      <w:r>
+        <w:rPr>
+          <w:b/>
+        </w:rPr>
+        <w:t xml:space="preserve">: </w:t>
+      </w:r>
+      <w:r>
+        <w:rPr>
+          <w:rStyle w:val="pl-c1"/>
+          <w:b/>
+        </w:rPr>
+        <w:t>false</w:t>
+      </w:r>
+      <w:r>
+        <w:rPr>
+          <w:b/>
+        </w:rPr>
+        <w:t xml:space="preserve">, </w:t>
+      </w:r>
+      <w:r>
+        <w:rPr>
+          <w:rStyle w:val="pl-c1"/>
+          <w:b/>
+        </w:rPr>
+        <w:t>war</w:t>
+      </w:r>
+      <w:r>
+        <w:rPr>
+          <w:b/>
+        </w:rPr>
+        <w:t xml:space="preserve">: </w:t>
+      </w:r>
+      <w:r>
+        <w:rPr>
+          <w:rStyle w:val="pl-pds"/>
+          <w:b/>
+        </w:rPr>
+        <w:t>'</w:t>
+      </w:r>
+      <w:r>
+        <w:rPr>
+          <w:rStyle w:val="pl-s"/>
+          <w:b/>
+        </w:rPr>
+        <w:t>**/*.war</w:t>
+      </w:r>
+      <w:r>
+        <w:rPr>
+          <w:rStyle w:val="pl-pds"/>
+          <w:b/>
+        </w:rPr>
+        <w:t>'</w:t>
+      </w:r>
+    </w:p>
+    <w:p>
+      <w:pPr>
+        <w:pStyle w:val="ListParagraph"/>
+        <w:tabs>
+          <w:tab w:val="left" w:pos="530"/>
+        </w:tabs>
+        <w:rPr>
+          <w:lang w:eastAsia="en-IN"/>
+        </w:rPr>
+      </w:pPr>
+      <w:r>
+        <w:rPr>
+          <w:noProof/>
+          <w:lang w:eastAsia="en-IN"/>
+        </w:rPr>
+        <w:lastRenderedPageBreak/>
+        <w:drawing>
+          <wp:inline distT="0" distB="0" distL="0" distR="0">
+            <wp:extent cx="5731510" cy="3222625"/>
+            <wp:effectExtent l="0" t="0" r="2540" b="0"/>
+            <wp:docPr id="35" name="Picture 35"/>
+            <wp:cNvGraphicFramePr>
+              <a:graphicFrameLocks xmlns:a="http://schemas.openxmlformats.org/drawingml/2006/main" noChangeAspect="1"/>
+            </wp:cNvGraphicFramePr>
+            <a:graphic xmlns:a="http://schemas.openxmlformats.org/drawingml/2006/main">
+              <a:graphicData uri="http://schemas.openxmlformats.org/drawingml/2006/picture">
+                <pic:pic xmlns:pic="http://schemas.openxmlformats.org/drawingml/2006/picture">
+                  <pic:nvPicPr>
+                    <pic:cNvPr id="0" name="Screenshot (51).png"/>
+                    <pic:cNvPicPr/>
+                  </pic:nvPicPr>
+                  <pic:blipFill>
+                    <a:blip r:embed="rId41">
+                      <a:extLst>
+                        <a:ext uri="{28A0092B-C50C-407E-A947-70E740481C1C}">
+                          <a14:useLocalDpi xmlns:a14="http://schemas.microsoft.com/office/drawing/2010/main" val="0"/>
+                        </a:ext>
+                      </a:extLst>
+                    </a:blip>
+                    <a:stretch>
+                      <a:fillRect/>
+                    </a:stretch>
+                  </pic:blipFill>
+                  <pic:spPr>
+                    <a:xfrm>
+                      <a:off x="0" y="0"/>
+                      <a:ext cx="5731510" cy="3222625"/>
+                    </a:xfrm>
+                    <a:prstGeom prst="rect">
+                      <a:avLst/>
+                    </a:prstGeom>
+                  </pic:spPr>
+                </pic:pic>
+              </a:graphicData>
+            </a:graphic>
+          </wp:inline>
+        </w:drawing>
+      </w:r>
+    </w:p>
+    <w:p>
+      <w:pPr>
+        <w:pStyle w:val="ListParagraph"/>
+        <w:numPr>
+          <w:ilvl w:val="0"/>
+          <w:numId w:val="9"/>
+        </w:numPr>
+        <w:tabs>
+          <w:tab w:val="left" w:pos="530"/>
+        </w:tabs>
+        <w:rPr>
+          <w:lang w:eastAsia="en-IN"/>
+        </w:rPr>
+      </w:pPr>
+      <w:r>
+        <w:rPr>
+          <w:lang w:eastAsia="en-IN"/>
+        </w:rPr>
+        <w:t>Build the job. See the result.</w:t>
+      </w:r>
+    </w:p>
+    <w:p>
+      <w:pPr>
+        <w:pStyle w:val="ListParagraph"/>
+        <w:tabs>
+          <w:tab w:val="left" w:pos="530"/>
+        </w:tabs>
+        <w:rPr>
+          <w:lang w:eastAsia="en-IN"/>
+        </w:rPr>
+      </w:pPr>
+      <w:r>
+        <w:rPr>
+          <w:noProof/>
+          <w:lang w:eastAsia="en-IN"/>
+        </w:rPr>
+        <w:drawing>
+          <wp:inline distT="0" distB="0" distL="0" distR="0">
+            <wp:extent cx="5731510" cy="3222625"/>
+            <wp:effectExtent l="0" t="0" r="2540" b="0"/>
+            <wp:docPr id="36" name="Picture 36"/>
+            <wp:cNvGraphicFramePr>
+              <a:graphicFrameLocks xmlns:a="http://schemas.openxmlformats.org/drawingml/2006/main" noChangeAspect="1"/>
+            </wp:cNvGraphicFramePr>
+            <a:graphic xmlns:a="http://schemas.openxmlformats.org/drawingml/2006/main">
+              <a:graphicData uri="http://schemas.openxmlformats.org/drawingml/2006/picture">
+                <pic:pic xmlns:pic="http://schemas.openxmlformats.org/drawingml/2006/picture">
+                  <pic:nvPicPr>
+                    <pic:cNvPr id="0" name="Screenshot (47).png"/>
+                    <pic:cNvPicPr/>
+                  </pic:nvPicPr>
+                  <pic:blipFill>
+                    <a:blip r:embed="rId42">
+                      <a:extLst>
+                        <a:ext uri="{28A0092B-C50C-407E-A947-70E740481C1C}">
+                          <a14:useLocalDpi xmlns:a14="http://schemas.microsoft.com/office/drawing/2010/main" val="0"/>
+                        </a:ext>
+                      </a:extLst>
+                    </a:blip>
+                    <a:stretch>
+                      <a:fillRect/>
+                    </a:stretch>
+                  </pic:blipFill>
+                  <pic:spPr>
+                    <a:xfrm>
+                      <a:off x="0" y="0"/>
+                      <a:ext cx="5731510" cy="3222625"/>
+                    </a:xfrm>
+                    <a:prstGeom prst="rect">
+                      <a:avLst/>
+                    </a:prstGeom>
+                  </pic:spPr>
+                </pic:pic>
+              </a:graphicData>
+            </a:graphic>
+          </wp:inline>
+        </w:drawing>
+      </w:r>
     </w:p>
     <w:sectPr>
       <w:pgSz w:w="11906" w:h="16838"/>
@@ -2758,6 +4025,95 @@
 <file path=word/numbering.xml><?xml version="1.0" encoding="utf-8"?>
 <w:numbering xmlns:wpc="http://schemas.microsoft.com/office/word/2010/wordprocessingCanvas" xmlns:mc="http://schemas.openxmlformats.org/markup-compatibility/2006" xmlns:o="urn:schemas-microsoft-com:office:office" xmlns:r="http://schemas.openxmlformats.org/officeDocument/2006/relationships" xmlns:m="http://schemas.openxmlformats.org/officeDocument/2006/math" xmlns:v="urn:schemas-microsoft-com:vml" xmlns:wp14="http://schemas.microsoft.com/office/word/2010/wordprocessingDrawing" xmlns:wp="http://schemas.openxmlformats.org/drawingml/2006/wordprocessingDrawing" xmlns:w10="urn:schemas-microsoft-com:office:word" xmlns:w="http://schemas.openxmlformats.org/wordprocessingml/2006/main" xmlns:w14="http://schemas.microsoft.com/office/word/2010/wordml" xmlns:wpg="http://schemas.microsoft.com/office/word/2010/wordprocessingGroup" xmlns:wpi="http://schemas.microsoft.com/office/word/2010/wordprocessingInk" xmlns:wne="http://schemas.microsoft.com/office/word/2006/wordml" xmlns:wps="http://schemas.microsoft.com/office/word/2010/wordprocessingShape" mc:Ignorable="w14 wp14">
   <w:abstractNum w:abstractNumId="0">
+    <w:nsid w:val="09B226C2"/>
+    <w:multiLevelType w:val="hybridMultilevel"/>
+    <w:tmpl w:val="1F86D33C"/>
+    <w:lvl w:ilvl="0" w:tplc="4009000F">
+      <w:start w:val="1"/>
+      <w:numFmt w:val="decimal"/>
+      <w:lvlText w:val="%1."/>
+      <w:lvlJc w:val="left"/>
+      <w:pPr>
+        <w:ind w:left="720" w:hanging="360"/>
+      </w:pPr>
+      <w:rPr>
+        <w:rFonts w:hint="default"/>
+      </w:rPr>
+    </w:lvl>
+    <w:lvl w:ilvl="1" w:tplc="40090019" w:tentative="1">
+      <w:start w:val="1"/>
+      <w:numFmt w:val="lowerLetter"/>
+      <w:lvlText w:val="%2."/>
+      <w:lvlJc w:val="left"/>
+      <w:pPr>
+        <w:ind w:left="1440" w:hanging="360"/>
+      </w:pPr>
+    </w:lvl>
+    <w:lvl w:ilvl="2" w:tplc="4009001B" w:tentative="1">
+      <w:start w:val="1"/>
+      <w:numFmt w:val="lowerRoman"/>
+      <w:lvlText w:val="%3."/>
+      <w:lvlJc w:val="right"/>
+      <w:pPr>
+        <w:ind w:left="2160" w:hanging="180"/>
+      </w:pPr>
+    </w:lvl>
+    <w:lvl w:ilvl="3" w:tplc="4009000F" w:tentative="1">
+      <w:start w:val="1"/>
+      <w:numFmt w:val="decimal"/>
+      <w:lvlText w:val="%4."/>
+      <w:lvlJc w:val="left"/>
+      <w:pPr>
+        <w:ind w:left="2880" w:hanging="360"/>
+      </w:pPr>
+    </w:lvl>
+    <w:lvl w:ilvl="4" w:tplc="40090019" w:tentative="1">
+      <w:start w:val="1"/>
+      <w:numFmt w:val="lowerLetter"/>
+      <w:lvlText w:val="%5."/>
+      <w:lvlJc w:val="left"/>
+      <w:pPr>
+        <w:ind w:left="3600" w:hanging="360"/>
+      </w:pPr>
+    </w:lvl>
+    <w:lvl w:ilvl="5" w:tplc="4009001B" w:tentative="1">
+      <w:start w:val="1"/>
+      <w:numFmt w:val="lowerRoman"/>
+      <w:lvlText w:val="%6."/>
+      <w:lvlJc w:val="right"/>
+      <w:pPr>
+        <w:ind w:left="4320" w:hanging="180"/>
+      </w:pPr>
+    </w:lvl>
+    <w:lvl w:ilvl="6" w:tplc="4009000F" w:tentative="1">
+      <w:start w:val="1"/>
+      <w:numFmt w:val="decimal"/>
+      <w:lvlText w:val="%7."/>
+      <w:lvlJc w:val="left"/>
+      <w:pPr>
+        <w:ind w:left="5040" w:hanging="360"/>
+      </w:pPr>
+    </w:lvl>
+    <w:lvl w:ilvl="7" w:tplc="40090019" w:tentative="1">
+      <w:start w:val="1"/>
+      <w:numFmt w:val="lowerLetter"/>
+      <w:lvlText w:val="%8."/>
+      <w:lvlJc w:val="left"/>
+      <w:pPr>
+        <w:ind w:left="5760" w:hanging="360"/>
+      </w:pPr>
+    </w:lvl>
+    <w:lvl w:ilvl="8" w:tplc="4009001B" w:tentative="1">
+      <w:start w:val="1"/>
+      <w:numFmt w:val="lowerRoman"/>
+      <w:lvlText w:val="%9."/>
+      <w:lvlJc w:val="right"/>
+      <w:pPr>
+        <w:ind w:left="6480" w:hanging="180"/>
+      </w:pPr>
+    </w:lvl>
+  </w:abstractNum>
+  <w:abstractNum w:abstractNumId="1">
     <w:nsid w:val="1F257C08"/>
     <w:multiLevelType w:val="hybridMultilevel"/>
     <w:tmpl w:val="E87A3AB2"/>
@@ -2846,7 +4202,7 @@
       </w:pPr>
     </w:lvl>
   </w:abstractNum>
-  <w:abstractNum w:abstractNumId="1">
+  <w:abstractNum w:abstractNumId="2">
     <w:nsid w:val="458C5789"/>
     <w:multiLevelType w:val="hybridMultilevel"/>
     <w:tmpl w:val="E8E4FE7C"/>
@@ -2935,7 +4291,7 @@
       </w:pPr>
     </w:lvl>
   </w:abstractNum>
-  <w:abstractNum w:abstractNumId="2">
+  <w:abstractNum w:abstractNumId="3">
     <w:nsid w:val="471C4667"/>
     <w:multiLevelType w:val="hybridMultilevel"/>
     <w:tmpl w:val="80B07E54"/>
@@ -3024,7 +4380,7 @@
       </w:pPr>
     </w:lvl>
   </w:abstractNum>
-  <w:abstractNum w:abstractNumId="3">
+  <w:abstractNum w:abstractNumId="4">
     <w:nsid w:val="49080395"/>
     <w:multiLevelType w:val="hybridMultilevel"/>
     <w:tmpl w:val="9D4ACE66"/>
@@ -3113,7 +4469,7 @@
       </w:pPr>
     </w:lvl>
   </w:abstractNum>
-  <w:abstractNum w:abstractNumId="4">
+  <w:abstractNum w:abstractNumId="5">
     <w:nsid w:val="65BE0288"/>
     <w:multiLevelType w:val="hybridMultilevel"/>
     <w:tmpl w:val="91EA6706"/>
@@ -3202,7 +4558,7 @@
       </w:pPr>
     </w:lvl>
   </w:abstractNum>
-  <w:abstractNum w:abstractNumId="5">
+  <w:abstractNum w:abstractNumId="6">
     <w:nsid w:val="717E3E88"/>
     <w:multiLevelType w:val="hybridMultilevel"/>
     <w:tmpl w:val="F8F21240"/>
@@ -3291,7 +4647,7 @@
       </w:pPr>
     </w:lvl>
   </w:abstractNum>
-  <w:abstractNum w:abstractNumId="6">
+  <w:abstractNum w:abstractNumId="7">
     <w:nsid w:val="74133C74"/>
     <w:multiLevelType w:val="hybridMultilevel"/>
     <w:tmpl w:val="633C727E"/>
@@ -3380,7 +4736,7 @@
       </w:pPr>
     </w:lvl>
   </w:abstractNum>
-  <w:abstractNum w:abstractNumId="7">
+  <w:abstractNum w:abstractNumId="8">
     <w:nsid w:val="7AE14EFC"/>
     <w:multiLevelType w:val="hybridMultilevel"/>
     <w:tmpl w:val="A614FAA8"/>
@@ -3470,28 +4826,31 @@
     </w:lvl>
   </w:abstractNum>
   <w:num w:numId="1">
-    <w:abstractNumId w:val="0"/>
+    <w:abstractNumId w:val="1"/>
   </w:num>
   <w:num w:numId="2">
-    <w:abstractNumId w:val="1"/>
+    <w:abstractNumId w:val="2"/>
   </w:num>
   <w:num w:numId="3">
+    <w:abstractNumId w:val="8"/>
+  </w:num>
+  <w:num w:numId="4">
+    <w:abstractNumId w:val="5"/>
+  </w:num>
+  <w:num w:numId="5">
+    <w:abstractNumId w:val="6"/>
+  </w:num>
+  <w:num w:numId="6">
     <w:abstractNumId w:val="7"/>
   </w:num>
-  <w:num w:numId="4">
+  <w:num w:numId="7">
     <w:abstractNumId w:val="4"/>
   </w:num>
-  <w:num w:numId="5">
-    <w:abstractNumId w:val="5"/>
-  </w:num>
-  <w:num w:numId="6">
-    <w:abstractNumId w:val="6"/>
-  </w:num>
-  <w:num w:numId="7">
+  <w:num w:numId="8">
     <w:abstractNumId w:val="3"/>
   </w:num>
-  <w:num w:numId="8">
-    <w:abstractNumId w:val="2"/>
+  <w:num w:numId="9">
+    <w:abstractNumId w:val="0"/>
   </w:num>
 </w:numbering>
 </file>
@@ -3783,6 +5142,21 @@
       <w:lang w:eastAsia="en-IN"/>
     </w:rPr>
   </w:style>
+  <w:style w:type="character" w:customStyle="1" w:styleId="pl-c1">
+    <w:name w:val="pl-c1"/>
+    <w:basedOn w:val="DefaultParagraphFont"/>
+    <w:rsid w:val="00D15DA0"/>
+  </w:style>
+  <w:style w:type="character" w:customStyle="1" w:styleId="pl-s">
+    <w:name w:val="pl-s"/>
+    <w:basedOn w:val="DefaultParagraphFont"/>
+    <w:rsid w:val="00D15DA0"/>
+  </w:style>
+  <w:style w:type="character" w:customStyle="1" w:styleId="pl-pds">
+    <w:name w:val="pl-pds"/>
+    <w:basedOn w:val="DefaultParagraphFont"/>
+    <w:rsid w:val="00D15DA0"/>
+  </w:style>
 </w:styles>
 </file>
 
@@ -4072,6 +5446,21 @@
       <w:szCs w:val="20"/>
       <w:lang w:eastAsia="en-IN"/>
     </w:rPr>
+  </w:style>
+  <w:style w:type="character" w:customStyle="1" w:styleId="pl-c1">
+    <w:name w:val="pl-c1"/>
+    <w:basedOn w:val="DefaultParagraphFont"/>
+    <w:rsid w:val="00D15DA0"/>
+  </w:style>
+  <w:style w:type="character" w:customStyle="1" w:styleId="pl-s">
+    <w:name w:val="pl-s"/>
+    <w:basedOn w:val="DefaultParagraphFont"/>
+    <w:rsid w:val="00D15DA0"/>
+  </w:style>
+  <w:style w:type="character" w:customStyle="1" w:styleId="pl-pds">
+    <w:name w:val="pl-pds"/>
+    <w:basedOn w:val="DefaultParagraphFont"/>
+    <w:rsid w:val="00D15DA0"/>
   </w:style>
 </w:styles>
 </file>
@@ -4366,7 +5755,7 @@
 </file>
 
 <file path=customXml/itemProps1.xml><?xml version="1.0" encoding="utf-8"?>
-<ds:datastoreItem xmlns:ds="http://schemas.openxmlformats.org/officeDocument/2006/customXml" ds:itemID="{DDBB567E-7ABD-439A-9A3B-A9AB3D99D2A9}">
+<ds:datastoreItem xmlns:ds="http://schemas.openxmlformats.org/officeDocument/2006/customXml" ds:itemID="{617734CA-919D-4FBB-B9AC-020E85506EF6}">
   <ds:schemaRefs>
     <ds:schemaRef ds:uri="http://schemas.openxmlformats.org/officeDocument/2006/bibliography"/>
   </ds:schemaRefs>

</xml_diff>